<commit_message>
Updating documentation, better layout. Very slight code updating
</commit_message>
<xml_diff>
--- a/libraries/ControlFramework/Framework Overview.docx
+++ b/libraries/ControlFramework/Framework Overview.docx
@@ -183,13 +183,118 @@
           <w:szCs w:val="24"/>
         </w:rPr>
       </w:pPr>
+      <w:r>
+        <w:rPr>
+          <w:rFonts w:ascii="Arial" w:eastAsia="Times New Roman" w:hAnsi="Arial" w:cs="Arial"/>
+          <w:color w:val="000000"/>
+        </w:rPr>
+        <w:t>To</w:t>
+      </w:r>
+      <w:r>
+        <w:rPr>
+          <w:rFonts w:ascii="Arial" w:eastAsia="Times New Roman" w:hAnsi="Arial" w:cs="Arial"/>
+          <w:color w:val="000000"/>
+        </w:rPr>
+        <w:t xml:space="preserve"> save development time and allow multiple programmers to work at once AND allow quick integration of different motors servos </w:t>
+      </w:r>
+      <w:proofErr w:type="spellStart"/>
+      <w:r>
+        <w:rPr>
+          <w:rFonts w:ascii="Arial" w:eastAsia="Times New Roman" w:hAnsi="Arial" w:cs="Arial"/>
+          <w:color w:val="000000"/>
+        </w:rPr>
+        <w:t>etc</w:t>
+      </w:r>
+      <w:proofErr w:type="spellEnd"/>
+      <w:r>
+        <w:rPr>
+          <w:rFonts w:ascii="Arial" w:eastAsia="Times New Roman" w:hAnsi="Arial" w:cs="Arial"/>
+          <w:color w:val="000000"/>
+        </w:rPr>
+        <w:t xml:space="preserve"> </w:t>
+      </w:r>
+      <w:proofErr w:type="spellStart"/>
+      <w:r>
+        <w:rPr>
+          <w:rFonts w:ascii="Arial" w:eastAsia="Times New Roman" w:hAnsi="Arial" w:cs="Arial"/>
+          <w:color w:val="000000"/>
+        </w:rPr>
+        <w:t>etc</w:t>
+      </w:r>
+      <w:proofErr w:type="spellEnd"/>
+      <w:r>
+        <w:rPr>
+          <w:rFonts w:ascii="Arial" w:eastAsia="Times New Roman" w:hAnsi="Arial" w:cs="Arial"/>
+          <w:color w:val="000000"/>
+        </w:rPr>
+        <w:t xml:space="preserve">, we shall develop software for these two phases using a framework that enforces modularity and allows for plug-and-play style development. We call this our control framework, the architecture we’ll use. </w:t>
+      </w:r>
+    </w:p>
+    <w:p>
+      <w:pPr>
+        <w:spacing w:after="0" w:line="240" w:lineRule="auto"/>
+        <w:rPr>
+          <w:rFonts w:ascii="Times New Roman" w:eastAsia="Times New Roman" w:hAnsi="Times New Roman" w:cs="Times New Roman"/>
+          <w:sz w:val="24"/>
+          <w:szCs w:val="24"/>
+        </w:rPr>
+      </w:pPr>
+    </w:p>
+    <w:p>
+      <w:pPr>
+        <w:spacing w:after="0" w:line="240" w:lineRule="auto"/>
+        <w:rPr>
+          <w:rFonts w:ascii="Times New Roman" w:eastAsia="Times New Roman" w:hAnsi="Times New Roman" w:cs="Times New Roman"/>
+          <w:sz w:val="24"/>
+          <w:szCs w:val="24"/>
+        </w:rPr>
+      </w:pPr>
+      <w:r>
+        <w:rPr>
+          <w:rFonts w:ascii="Arial" w:eastAsia="Times New Roman" w:hAnsi="Arial" w:cs="Arial"/>
+          <w:color w:val="000000"/>
+        </w:rPr>
+        <w:t xml:space="preserve">The idea is thus: for each type of algorithm -- move based on speed without feedback, move based on speed with feedback, </w:t>
+      </w:r>
+      <w:proofErr w:type="spellStart"/>
+      <w:r>
+        <w:rPr>
+          <w:rFonts w:ascii="Arial" w:eastAsia="Times New Roman" w:hAnsi="Arial" w:cs="Arial"/>
+          <w:color w:val="000000"/>
+        </w:rPr>
+        <w:t>etc</w:t>
+      </w:r>
+      <w:proofErr w:type="spellEnd"/>
+      <w:r>
+        <w:rPr>
+          <w:rFonts w:ascii="Arial" w:eastAsia="Times New Roman" w:hAnsi="Arial" w:cs="Arial"/>
+          <w:color w:val="000000"/>
+        </w:rPr>
+        <w:t xml:space="preserve"> -- and for each type of motor controller device the </w:t>
+      </w:r>
+      <w:proofErr w:type="spellStart"/>
+      <w:r>
+        <w:rPr>
+          <w:rFonts w:ascii="Arial" w:eastAsia="Times New Roman" w:hAnsi="Arial" w:cs="Arial"/>
+          <w:color w:val="000000"/>
+        </w:rPr>
+        <w:t>armboard</w:t>
+      </w:r>
+      <w:proofErr w:type="spellEnd"/>
+      <w:r>
+        <w:rPr>
+          <w:rFonts w:ascii="Arial" w:eastAsia="Times New Roman" w:hAnsi="Arial" w:cs="Arial"/>
+          <w:color w:val="000000"/>
+        </w:rPr>
+        <w:t xml:space="preserve"> shall talk to -- a discrete (</w:t>
+      </w:r>
       <w:proofErr w:type="gramStart"/>
       <w:r>
         <w:rPr>
           <w:rFonts w:ascii="Arial" w:eastAsia="Times New Roman" w:hAnsi="Arial" w:cs="Arial"/>
           <w:color w:val="000000"/>
         </w:rPr>
-        <w:t>In order to</w:t>
+        <w:t>made out of</w:t>
       </w:r>
       <w:proofErr w:type="gramEnd"/>
       <w:r>
@@ -197,7 +302,7 @@
           <w:rFonts w:ascii="Arial" w:eastAsia="Times New Roman" w:hAnsi="Arial" w:cs="Arial"/>
           <w:color w:val="000000"/>
         </w:rPr>
-        <w:t xml:space="preserve"> save development time and allow multiple programmers to work at once AND allow quick integration of different motors servos </w:t>
+        <w:t xml:space="preserve"> non-IC components) H bridge, a motor controller, an IC H bridge, </w:t>
       </w:r>
       <w:proofErr w:type="spellStart"/>
       <w:r>
@@ -213,82 +318,7 @@
           <w:rFonts w:ascii="Arial" w:eastAsia="Times New Roman" w:hAnsi="Arial" w:cs="Arial"/>
           <w:color w:val="000000"/>
         </w:rPr>
-        <w:t xml:space="preserve"> </w:t>
-      </w:r>
-      <w:proofErr w:type="spellStart"/>
-      <w:r>
-        <w:rPr>
-          <w:rFonts w:ascii="Arial" w:eastAsia="Times New Roman" w:hAnsi="Arial" w:cs="Arial"/>
-          <w:color w:val="000000"/>
-        </w:rPr>
-        <w:t>etc</w:t>
-      </w:r>
-      <w:proofErr w:type="spellEnd"/>
-      <w:r>
-        <w:rPr>
-          <w:rFonts w:ascii="Arial" w:eastAsia="Times New Roman" w:hAnsi="Arial" w:cs="Arial"/>
-          <w:color w:val="000000"/>
-        </w:rPr>
-        <w:t xml:space="preserve">, we shall develop software for these two phases using a framework that enforces modularity and allows for plug-and-play style development. We call this our control framework, the architecture we’ll use. </w:t>
-      </w:r>
-    </w:p>
-    <w:p>
-      <w:pPr>
-        <w:spacing w:after="0" w:line="240" w:lineRule="auto"/>
-        <w:rPr>
-          <w:rFonts w:ascii="Times New Roman" w:eastAsia="Times New Roman" w:hAnsi="Times New Roman" w:cs="Times New Roman"/>
-          <w:sz w:val="24"/>
-          <w:szCs w:val="24"/>
-        </w:rPr>
-      </w:pPr>
-    </w:p>
-    <w:p>
-      <w:pPr>
-        <w:spacing w:after="0" w:line="240" w:lineRule="auto"/>
-        <w:rPr>
-          <w:rFonts w:ascii="Times New Roman" w:eastAsia="Times New Roman" w:hAnsi="Times New Roman" w:cs="Times New Roman"/>
-          <w:sz w:val="24"/>
-          <w:szCs w:val="24"/>
-        </w:rPr>
-      </w:pPr>
-      <w:r>
-        <w:rPr>
-          <w:rFonts w:ascii="Arial" w:eastAsia="Times New Roman" w:hAnsi="Arial" w:cs="Arial"/>
-          <w:color w:val="000000"/>
-        </w:rPr>
-        <w:t xml:space="preserve">The idea is thus: for each type of algorithm -- move based on speed without feedback, move based on speed with feedback, </w:t>
-      </w:r>
-      <w:proofErr w:type="spellStart"/>
-      <w:r>
-        <w:rPr>
-          <w:rFonts w:ascii="Arial" w:eastAsia="Times New Roman" w:hAnsi="Arial" w:cs="Arial"/>
-          <w:color w:val="000000"/>
-        </w:rPr>
-        <w:t>etc</w:t>
-      </w:r>
-      <w:proofErr w:type="spellEnd"/>
-      <w:r>
-        <w:rPr>
-          <w:rFonts w:ascii="Arial" w:eastAsia="Times New Roman" w:hAnsi="Arial" w:cs="Arial"/>
-          <w:color w:val="000000"/>
-        </w:rPr>
-        <w:t xml:space="preserve"> -- and for each type of motor controller device the </w:t>
-      </w:r>
-      <w:proofErr w:type="spellStart"/>
-      <w:r>
-        <w:rPr>
-          <w:rFonts w:ascii="Arial" w:eastAsia="Times New Roman" w:hAnsi="Arial" w:cs="Arial"/>
-          <w:color w:val="000000"/>
-        </w:rPr>
-        <w:t>armboard</w:t>
-      </w:r>
-      <w:proofErr w:type="spellEnd"/>
-      <w:r>
-        <w:rPr>
-          <w:rFonts w:ascii="Arial" w:eastAsia="Times New Roman" w:hAnsi="Arial" w:cs="Arial"/>
-          <w:color w:val="000000"/>
-        </w:rPr>
-        <w:t xml:space="preserve"> shall talk to -- a discrete (</w:t>
+        <w:t xml:space="preserve"> -- all these different things can be wrapped up as separate modules, that is to say classes. Imagine this: Each algorithm class knows what input it takes -- position or speed, the two that can be currently sent by base station -- and what it should output to the motors -- also speed or position, some motor-controlling devices take one or the other. If it knows those two things, then it can take in an input value, decide what it wants the motor to do, and then returns either a speed or position value to be pushed onto the motor. Meanwhile, each motor-controlling-device-representing class shall contain the information for </w:t>
       </w:r>
       <w:proofErr w:type="gramStart"/>
       <w:r>
@@ -296,7 +326,7 @@
           <w:rFonts w:ascii="Arial" w:eastAsia="Times New Roman" w:hAnsi="Arial" w:cs="Arial"/>
           <w:color w:val="000000"/>
         </w:rPr>
-        <w:t>made out of</w:t>
+        <w:t>actually making</w:t>
       </w:r>
       <w:proofErr w:type="gramEnd"/>
       <w:r>
@@ -304,23 +334,48 @@
           <w:rFonts w:ascii="Arial" w:eastAsia="Times New Roman" w:hAnsi="Arial" w:cs="Arial"/>
           <w:color w:val="000000"/>
         </w:rPr>
-        <w:t xml:space="preserve"> non-IC components) H bridge, a motor controller, an IC H bridge, </w:t>
-      </w:r>
-      <w:proofErr w:type="spellStart"/>
-      <w:r>
-        <w:rPr>
-          <w:rFonts w:ascii="Arial" w:eastAsia="Times New Roman" w:hAnsi="Arial" w:cs="Arial"/>
-          <w:color w:val="000000"/>
-        </w:rPr>
-        <w:t>etc</w:t>
-      </w:r>
-      <w:proofErr w:type="spellEnd"/>
-      <w:r>
-        <w:rPr>
-          <w:rFonts w:ascii="Arial" w:eastAsia="Times New Roman" w:hAnsi="Arial" w:cs="Arial"/>
-          <w:color w:val="000000"/>
-        </w:rPr>
-        <w:t xml:space="preserve"> -- all these different things can be wrapped up as separate modules, that is to say classes. Imagine this: Each algorithm class knows what input it takes -- position or speed, the two that can be currently sent by base station -- and what it should output to the motors -- also speed or position, some motor-controlling devices take one or the other. If it knows those two things, then it can take in an input value, decide what it wants the motor to do, and then returns either a speed or position value to be pushed onto the motor. Meanwhile, each motor-controlling-device-representing class shall contain the information for </w:t>
+        <w:t xml:space="preserve"> the desired movement happen. It shall know what input it takes -- speed or position -- and that’s all it needs to know. From there, it’s free to convert the input into the actual physical action to make the motor move. </w:t>
+      </w:r>
+    </w:p>
+    <w:p>
+      <w:pPr>
+        <w:spacing w:after="0" w:line="240" w:lineRule="auto"/>
+        <w:rPr>
+          <w:rFonts w:ascii="Times New Roman" w:eastAsia="Times New Roman" w:hAnsi="Times New Roman" w:cs="Times New Roman"/>
+          <w:sz w:val="24"/>
+          <w:szCs w:val="24"/>
+        </w:rPr>
+      </w:pPr>
+    </w:p>
+    <w:p>
+      <w:pPr>
+        <w:spacing w:after="0" w:line="240" w:lineRule="auto"/>
+        <w:rPr>
+          <w:rFonts w:ascii="Times New Roman" w:eastAsia="Times New Roman" w:hAnsi="Times New Roman" w:cs="Times New Roman"/>
+          <w:sz w:val="24"/>
+          <w:szCs w:val="24"/>
+        </w:rPr>
+      </w:pPr>
+      <w:r>
+        <w:rPr>
+          <w:rFonts w:ascii="Arial" w:eastAsia="Times New Roman" w:hAnsi="Arial" w:cs="Arial"/>
+          <w:color w:val="000000"/>
+        </w:rPr>
+        <w:t xml:space="preserve">By lacing these classes together with a commonly accepted input -- speed from -1000 to 1000, or position from 0 to 10000 are the default values for now -- then these classes NEVER </w:t>
+      </w:r>
+      <w:r>
+        <w:rPr>
+          <w:rFonts w:ascii="Arial" w:eastAsia="Times New Roman" w:hAnsi="Arial" w:cs="Arial"/>
+          <w:color w:val="000000"/>
+        </w:rPr>
+        <w:t>must</w:t>
+      </w:r>
+      <w:r>
+        <w:rPr>
+          <w:rFonts w:ascii="Arial" w:eastAsia="Times New Roman" w:hAnsi="Arial" w:cs="Arial"/>
+          <w:color w:val="000000"/>
+        </w:rPr>
+        <w:t xml:space="preserve"> know what each other is </w:t>
       </w:r>
       <w:proofErr w:type="gramStart"/>
       <w:r>
@@ -328,7 +383,7 @@
           <w:rFonts w:ascii="Arial" w:eastAsia="Times New Roman" w:hAnsi="Arial" w:cs="Arial"/>
           <w:color w:val="000000"/>
         </w:rPr>
-        <w:t>actually making</w:t>
+        <w:t>actually doing</w:t>
       </w:r>
       <w:proofErr w:type="gramEnd"/>
       <w:r>
@@ -336,60 +391,15 @@
           <w:rFonts w:ascii="Arial" w:eastAsia="Times New Roman" w:hAnsi="Arial" w:cs="Arial"/>
           <w:color w:val="000000"/>
         </w:rPr>
-        <w:t xml:space="preserve"> the desired movement happen. It shall know what input it takes -- speed or position -- and that’s all it needs to know. From there, it’s free to convert the input into the actual physical action to make the motor move. </w:t>
-      </w:r>
-    </w:p>
-    <w:p>
-      <w:pPr>
-        <w:spacing w:after="0" w:line="240" w:lineRule="auto"/>
-        <w:rPr>
-          <w:rFonts w:ascii="Times New Roman" w:eastAsia="Times New Roman" w:hAnsi="Times New Roman" w:cs="Times New Roman"/>
-          <w:sz w:val="24"/>
-          <w:szCs w:val="24"/>
-        </w:rPr>
-      </w:pPr>
-    </w:p>
-    <w:p>
-      <w:pPr>
-        <w:spacing w:after="0" w:line="240" w:lineRule="auto"/>
-        <w:rPr>
-          <w:rFonts w:ascii="Times New Roman" w:eastAsia="Times New Roman" w:hAnsi="Times New Roman" w:cs="Times New Roman"/>
-          <w:sz w:val="24"/>
-          <w:szCs w:val="24"/>
-        </w:rPr>
-      </w:pPr>
-      <w:r>
-        <w:rPr>
-          <w:rFonts w:ascii="Arial" w:eastAsia="Times New Roman" w:hAnsi="Arial" w:cs="Arial"/>
-          <w:color w:val="000000"/>
-        </w:rPr>
-        <w:t xml:space="preserve">By lacing these classes together with a commonly accepted input -- speed from -1000 to 1000, or position from 0 to 10000 are the default values for now -- then these classes NEVER </w:t>
-      </w:r>
-      <w:proofErr w:type="gramStart"/>
-      <w:r>
-        <w:rPr>
-          <w:rFonts w:ascii="Arial" w:eastAsia="Times New Roman" w:hAnsi="Arial" w:cs="Arial"/>
-          <w:color w:val="000000"/>
-        </w:rPr>
-        <w:t>have to</w:t>
-      </w:r>
-      <w:proofErr w:type="gramEnd"/>
-      <w:r>
-        <w:rPr>
-          <w:rFonts w:ascii="Arial" w:eastAsia="Times New Roman" w:hAnsi="Arial" w:cs="Arial"/>
-          <w:color w:val="000000"/>
-        </w:rPr>
-        <w:t xml:space="preserve"> know what each other is actually doing. You can make a new type of motor-controlling-device class for each new one we buy/each new one the mechanical team needs us to use, and just immediately plug it into the framework with minimal effort. Just have the new device class take in either the speed or position values -- the device wanting just one or the other -- and then the one programming that class doesn’t have to worry about where it’s coming from or how the algorithm decided on that value. </w:t>
-      </w:r>
-      <w:proofErr w:type="gramStart"/>
-      <w:r>
-        <w:rPr>
-          <w:rFonts w:ascii="Arial" w:eastAsia="Times New Roman" w:hAnsi="Arial" w:cs="Arial"/>
-          <w:color w:val="000000"/>
-        </w:rPr>
-        <w:t>So</w:t>
-      </w:r>
-      <w:proofErr w:type="gramEnd"/>
+        <w:t xml:space="preserve">. You can make a new type of motor-controlling-device class for each new one we buy/each new one the mechanical team needs us to use, and just immediately plug it into the framework with minimal effort. Just have the new device class take in either the speed or position values -- the device wanting just one or the other -- and then the one programming that class doesn’t have to worry about where it’s coming from or how the algorithm decided on that value. </w:t>
+      </w:r>
+      <w:r>
+        <w:rPr>
+          <w:rFonts w:ascii="Arial" w:eastAsia="Times New Roman" w:hAnsi="Arial" w:cs="Arial"/>
+          <w:color w:val="000000"/>
+        </w:rPr>
+        <w:t>So,</w:t>
+      </w:r>
       <w:r>
         <w:rPr>
           <w:rFonts w:ascii="Arial" w:eastAsia="Times New Roman" w:hAnsi="Arial" w:cs="Arial"/>
@@ -821,23 +831,124 @@
           <w:rFonts w:ascii="Arial" w:eastAsia="Times New Roman" w:hAnsi="Arial" w:cs="Arial"/>
           <w:color w:val="000000"/>
         </w:rPr>
-        <w:t xml:space="preserve">4) An external interface -- </w:t>
-      </w:r>
-      <w:proofErr w:type="spellStart"/>
-      <w:r>
-        <w:rPr>
-          <w:rFonts w:ascii="Arial" w:eastAsia="Times New Roman" w:hAnsi="Arial" w:cs="Arial"/>
-          <w:color w:val="000000"/>
-        </w:rPr>
-        <w:t>ControlFrameworkInterface</w:t>
-      </w:r>
-      <w:proofErr w:type="spellEnd"/>
-      <w:r>
-        <w:rPr>
-          <w:rFonts w:ascii="Arial" w:eastAsia="Times New Roman" w:hAnsi="Arial" w:cs="Arial"/>
-          <w:color w:val="000000"/>
-        </w:rPr>
-        <w:t xml:space="preserve"> -- for the main program to interact with; this interface class was designed so that it’s all the main program needs to call to cause an output to be sent to any device the main program wants to move. The interface acts as something of an overseer of the other two classes, internally. It makes sure that the algorithm and controller device work together. The interface class takes in 3 parameters from the main program on construction. It takes in the motor controlling device class being used, it takes in the feedback device being used (which will be a null value if no feedback is being used for that motor) and what type of feedback the device gives, and it takes in an </w:t>
+        <w:t xml:space="preserve">4) An external interface representing this arm joint overall – </w:t>
+      </w:r>
+      <w:proofErr w:type="spellStart"/>
+      <w:r>
+        <w:rPr>
+          <w:rFonts w:ascii="Arial" w:eastAsia="Times New Roman" w:hAnsi="Arial" w:cs="Arial"/>
+          <w:color w:val="000000"/>
+        </w:rPr>
+        <w:t>JointInterface</w:t>
+      </w:r>
+      <w:proofErr w:type="spellEnd"/>
+      <w:r>
+        <w:rPr>
+          <w:rFonts w:ascii="Arial" w:eastAsia="Times New Roman" w:hAnsi="Arial" w:cs="Arial"/>
+          <w:color w:val="000000"/>
+        </w:rPr>
+        <w:t xml:space="preserve"> </w:t>
+      </w:r>
+      <w:r>
+        <w:rPr>
+          <w:rFonts w:ascii="Arial" w:eastAsia="Times New Roman" w:hAnsi="Arial" w:cs="Arial"/>
+          <w:color w:val="000000"/>
+        </w:rPr>
+        <w:t xml:space="preserve">-- for the main program to interact with; this </w:t>
+      </w:r>
+      <w:r>
+        <w:rPr>
+          <w:rFonts w:ascii="Arial" w:eastAsia="Times New Roman" w:hAnsi="Arial" w:cs="Arial"/>
+          <w:color w:val="000000"/>
+        </w:rPr>
+        <w:t>joint</w:t>
+      </w:r>
+      <w:r>
+        <w:rPr>
+          <w:rFonts w:ascii="Arial" w:eastAsia="Times New Roman" w:hAnsi="Arial" w:cs="Arial"/>
+          <w:color w:val="000000"/>
+        </w:rPr>
+        <w:t xml:space="preserve"> class was designed so that it’s all the main program needs to call to cause an output to be sent to any device the main program wants to move. The </w:t>
+      </w:r>
+      <w:r>
+        <w:rPr>
+          <w:rFonts w:ascii="Arial" w:eastAsia="Times New Roman" w:hAnsi="Arial" w:cs="Arial"/>
+          <w:color w:val="000000"/>
+        </w:rPr>
+        <w:t xml:space="preserve">joint </w:t>
+      </w:r>
+      <w:r>
+        <w:rPr>
+          <w:rFonts w:ascii="Arial" w:eastAsia="Times New Roman" w:hAnsi="Arial" w:cs="Arial"/>
+          <w:color w:val="000000"/>
+        </w:rPr>
+        <w:t xml:space="preserve">interface acts as something of an overseer of the other two classes, internally. It makes sure that the algorithm and controller device work together. </w:t>
+      </w:r>
+      <w:r>
+        <w:rPr>
+          <w:rFonts w:ascii="Arial" w:eastAsia="Times New Roman" w:hAnsi="Arial" w:cs="Arial"/>
+          <w:color w:val="000000"/>
+        </w:rPr>
+        <w:t xml:space="preserve">There are three derived </w:t>
+      </w:r>
+      <w:proofErr w:type="spellStart"/>
+      <w:r>
+        <w:rPr>
+          <w:rFonts w:ascii="Arial" w:eastAsia="Times New Roman" w:hAnsi="Arial" w:cs="Arial"/>
+          <w:color w:val="000000"/>
+        </w:rPr>
+        <w:t>JointInterface</w:t>
+      </w:r>
+      <w:proofErr w:type="spellEnd"/>
+      <w:r>
+        <w:rPr>
+          <w:rFonts w:ascii="Arial" w:eastAsia="Times New Roman" w:hAnsi="Arial" w:cs="Arial"/>
+          <w:color w:val="000000"/>
+        </w:rPr>
+        <w:t xml:space="preserve"> classes that are used to represent different joints. There is one joint interface class used to represent a joint that’s controlled by a single motor device, one that represents a joint that’s controlled by two motor devices working together, and one that represents a joint that’s </w:t>
+      </w:r>
+      <w:r>
+        <w:rPr>
+          <w:rFonts w:ascii="Arial" w:eastAsia="Times New Roman" w:hAnsi="Arial" w:cs="Arial"/>
+          <w:color w:val="000000"/>
+        </w:rPr>
+        <w:lastRenderedPageBreak/>
+        <w:t>controlled by two motor devices moving in opposite directions. The joint</w:t>
+      </w:r>
+      <w:r>
+        <w:rPr>
+          <w:rFonts w:ascii="Arial" w:eastAsia="Times New Roman" w:hAnsi="Arial" w:cs="Arial"/>
+          <w:color w:val="000000"/>
+        </w:rPr>
+        <w:t xml:space="preserve"> class</w:t>
+      </w:r>
+      <w:r>
+        <w:rPr>
+          <w:rFonts w:ascii="Arial" w:eastAsia="Times New Roman" w:hAnsi="Arial" w:cs="Arial"/>
+          <w:color w:val="000000"/>
+        </w:rPr>
+        <w:t>es take</w:t>
+      </w:r>
+      <w:r>
+        <w:rPr>
+          <w:rFonts w:ascii="Arial" w:eastAsia="Times New Roman" w:hAnsi="Arial" w:cs="Arial"/>
+          <w:color w:val="000000"/>
+        </w:rPr>
+        <w:t xml:space="preserve"> in 3 parameters from the main program on construction. It takes in the motor controlling device class being used, it takes in </w:t>
+      </w:r>
+      <w:r>
+        <w:rPr>
+          <w:rFonts w:ascii="Arial" w:eastAsia="Times New Roman" w:hAnsi="Arial" w:cs="Arial"/>
+          <w:color w:val="000000"/>
+        </w:rPr>
+        <w:t>the feedback device being used if there is one,</w:t>
+      </w:r>
+      <w:r>
+        <w:rPr>
+          <w:rFonts w:ascii="Arial" w:eastAsia="Times New Roman" w:hAnsi="Arial" w:cs="Arial"/>
+          <w:color w:val="000000"/>
+        </w:rPr>
+        <w:t xml:space="preserve"> and it takes in an </w:t>
       </w:r>
       <w:proofErr w:type="spellStart"/>
       <w:r>
@@ -853,299 +964,681 @@
           <w:rFonts w:ascii="Arial" w:eastAsia="Times New Roman" w:hAnsi="Arial" w:cs="Arial"/>
           <w:color w:val="000000"/>
         </w:rPr>
-        <w:t xml:space="preserve"> value representing </w:t>
-      </w:r>
+        <w:t xml:space="preserve"> value representing what kind of input the main program is </w:t>
+      </w:r>
+      <w:r>
+        <w:rPr>
+          <w:rFonts w:ascii="Arial" w:eastAsia="Times New Roman" w:hAnsi="Arial" w:cs="Arial"/>
+          <w:color w:val="000000"/>
+        </w:rPr>
+        <w:t>going to</w:t>
+      </w:r>
+      <w:r>
+        <w:rPr>
+          <w:rFonts w:ascii="Arial" w:eastAsia="Times New Roman" w:hAnsi="Arial" w:cs="Arial"/>
+          <w:color w:val="000000"/>
+        </w:rPr>
+        <w:t xml:space="preserve"> give it, currently either speed or position. The </w:t>
+      </w:r>
+      <w:r>
+        <w:rPr>
+          <w:rFonts w:ascii="Arial" w:eastAsia="Times New Roman" w:hAnsi="Arial" w:cs="Arial"/>
+          <w:color w:val="000000"/>
+        </w:rPr>
+        <w:t xml:space="preserve">joint </w:t>
+      </w:r>
+      <w:r>
+        <w:rPr>
+          <w:rFonts w:ascii="Arial" w:eastAsia="Times New Roman" w:hAnsi="Arial" w:cs="Arial"/>
+          <w:color w:val="000000"/>
+        </w:rPr>
+        <w:t xml:space="preserve">interface then takes these factors, and pics out what algorithm should be used and gives it the feedback device if it uses one. Then -- pointing to the three classes or two if no feedback -- when the user calls the </w:t>
+      </w:r>
+      <w:proofErr w:type="spellStart"/>
+      <w:r>
+        <w:rPr>
+          <w:rFonts w:ascii="Arial" w:eastAsia="Times New Roman" w:hAnsi="Arial" w:cs="Arial"/>
+          <w:color w:val="000000"/>
+        </w:rPr>
+        <w:t>runOutputControl</w:t>
+      </w:r>
+      <w:proofErr w:type="spellEnd"/>
+      <w:r>
+        <w:rPr>
+          <w:rFonts w:ascii="Arial" w:eastAsia="Times New Roman" w:hAnsi="Arial" w:cs="Arial"/>
+          <w:color w:val="000000"/>
+        </w:rPr>
+        <w:t xml:space="preserve"> method internal to this class, it passes the value to the algorithm class,</w:t>
+      </w:r>
+      <w:r>
+        <w:rPr>
+          <w:rFonts w:ascii="Arial" w:eastAsia="Times New Roman" w:hAnsi="Arial" w:cs="Arial"/>
+          <w:color w:val="000000"/>
+        </w:rPr>
+        <w:t xml:space="preserve"> and</w:t>
+      </w:r>
+      <w:r>
+        <w:rPr>
+          <w:rFonts w:ascii="Arial" w:eastAsia="Times New Roman" w:hAnsi="Arial" w:cs="Arial"/>
+          <w:color w:val="000000"/>
+        </w:rPr>
+        <w:t xml:space="preserve"> gets back the modified value to be passed to the output de</w:t>
+      </w:r>
+      <w:r>
+        <w:rPr>
+          <w:rFonts w:ascii="Arial" w:eastAsia="Times New Roman" w:hAnsi="Arial" w:cs="Arial"/>
+          <w:color w:val="000000"/>
+        </w:rPr>
+        <w:t>vice class</w:t>
+      </w:r>
+      <w:r>
+        <w:rPr>
+          <w:rFonts w:ascii="Arial" w:eastAsia="Times New Roman" w:hAnsi="Arial" w:cs="Arial"/>
+          <w:color w:val="000000"/>
+        </w:rPr>
+        <w:t>.</w:t>
+      </w:r>
+      <w:r>
+        <w:rPr>
+          <w:rFonts w:ascii="Arial" w:eastAsia="Times New Roman" w:hAnsi="Arial" w:cs="Arial"/>
+          <w:color w:val="000000"/>
+        </w:rPr>
+        <w:t xml:space="preserve"> From there, if the joint is for a single motor joint, it just passes the value into the output device class for it to use. If it’s a ‘two motors working in tandem’ joint class, it passes the value into both output device classes. If it’s a ‘two motors working in opposite directions’ joint class, then it passes the value into one output device class and inverts it for the other output device class.</w:t>
+      </w:r>
+    </w:p>
+    <w:p>
+      <w:pPr>
+        <w:spacing w:after="0" w:line="240" w:lineRule="auto"/>
+        <w:rPr>
+          <w:rFonts w:ascii="Times New Roman" w:eastAsia="Times New Roman" w:hAnsi="Times New Roman" w:cs="Times New Roman"/>
+          <w:sz w:val="24"/>
+          <w:szCs w:val="24"/>
+        </w:rPr>
+      </w:pPr>
+    </w:p>
+    <w:p>
+      <w:pPr>
+        <w:spacing w:after="0" w:line="240" w:lineRule="auto"/>
+        <w:rPr>
+          <w:rFonts w:ascii="Times New Roman" w:eastAsia="Times New Roman" w:hAnsi="Times New Roman" w:cs="Times New Roman"/>
+          <w:sz w:val="24"/>
+          <w:szCs w:val="24"/>
+        </w:rPr>
+      </w:pPr>
+      <w:r>
+        <w:rPr>
+          <w:rFonts w:ascii="Arial" w:eastAsia="Times New Roman" w:hAnsi="Arial" w:cs="Arial"/>
+          <w:color w:val="000000"/>
+        </w:rPr>
+        <w:t xml:space="preserve">Example) let’s say the user calls up the interface class and demands </w:t>
+      </w:r>
+      <w:r>
+        <w:rPr>
+          <w:rFonts w:ascii="Arial" w:eastAsia="Times New Roman" w:hAnsi="Arial" w:cs="Arial"/>
+          <w:color w:val="000000"/>
+        </w:rPr>
+        <w:t xml:space="preserve">that joint A moves. Let’s say Joint A is a single motor controlled joint, controlled by Motor A. </w:t>
+      </w:r>
+      <w:r>
+        <w:rPr>
+          <w:rFonts w:ascii="Arial" w:eastAsia="Times New Roman" w:hAnsi="Arial" w:cs="Arial"/>
+          <w:color w:val="000000"/>
+        </w:rPr>
+        <w:t>Let’s say this motor uses a discrete H bridge to control it, which moves a motor based on speed. Let’s say the microcontroller would not get f</w:t>
+      </w:r>
+      <w:r>
+        <w:rPr>
+          <w:rFonts w:ascii="Arial" w:eastAsia="Times New Roman" w:hAnsi="Arial" w:cs="Arial"/>
+          <w:color w:val="000000"/>
+        </w:rPr>
+        <w:t>eedback for the motor. We’d select the single motor joint class. The joint</w:t>
+      </w:r>
+      <w:r>
+        <w:rPr>
+          <w:rFonts w:ascii="Arial" w:eastAsia="Times New Roman" w:hAnsi="Arial" w:cs="Arial"/>
+          <w:color w:val="000000"/>
+        </w:rPr>
+        <w:t xml:space="preserve"> interface class would take these three factors -- controller type, input type, feedback -- and chooses to call the algorithm built for converting the user’s demanded speed to the controller’s input speed without feedback. This algorithm probably won’t do much, since it’s already in speed form. Then it calls the motor controller class for a custom H bridge and tells it to move at the calculated speed. The motor controller class takes the speed, converts it into a </w:t>
+      </w:r>
+      <w:proofErr w:type="spellStart"/>
+      <w:r>
+        <w:rPr>
+          <w:rFonts w:ascii="Arial" w:eastAsia="Times New Roman" w:hAnsi="Arial" w:cs="Arial"/>
+          <w:color w:val="000000"/>
+        </w:rPr>
+        <w:t>pwm</w:t>
+      </w:r>
+      <w:proofErr w:type="spellEnd"/>
+      <w:r>
+        <w:rPr>
+          <w:rFonts w:ascii="Arial" w:eastAsia="Times New Roman" w:hAnsi="Arial" w:cs="Arial"/>
+          <w:color w:val="000000"/>
+        </w:rPr>
+        <w:t xml:space="preserve"> signal since that’s what’s used to control a custom H bridge, and outputs that </w:t>
+      </w:r>
+      <w:proofErr w:type="spellStart"/>
+      <w:r>
+        <w:rPr>
+          <w:rFonts w:ascii="Arial" w:eastAsia="Times New Roman" w:hAnsi="Arial" w:cs="Arial"/>
+          <w:color w:val="000000"/>
+        </w:rPr>
+        <w:t>pwm</w:t>
+      </w:r>
+      <w:proofErr w:type="spellEnd"/>
+      <w:r>
+        <w:rPr>
+          <w:rFonts w:ascii="Arial" w:eastAsia="Times New Roman" w:hAnsi="Arial" w:cs="Arial"/>
+          <w:color w:val="000000"/>
+        </w:rPr>
+        <w:t xml:space="preserve"> signal on the pin that’s connected to the custom H bridge, either its forward or reverse pin based on </w:t>
+      </w:r>
+      <w:proofErr w:type="gramStart"/>
+      <w:r>
+        <w:rPr>
+          <w:rFonts w:ascii="Arial" w:eastAsia="Times New Roman" w:hAnsi="Arial" w:cs="Arial"/>
+          <w:color w:val="000000"/>
+        </w:rPr>
+        <w:t>whether or not</w:t>
+      </w:r>
+      <w:proofErr w:type="gramEnd"/>
+      <w:r>
+        <w:rPr>
+          <w:rFonts w:ascii="Arial" w:eastAsia="Times New Roman" w:hAnsi="Arial" w:cs="Arial"/>
+          <w:color w:val="000000"/>
+        </w:rPr>
+        <w:t xml:space="preserve"> the speed indicated to go forward or backward.</w:t>
+      </w:r>
+    </w:p>
+    <w:p>
+      <w:pPr>
+        <w:spacing w:after="0" w:line="240" w:lineRule="auto"/>
+        <w:rPr>
+          <w:rFonts w:ascii="Times New Roman" w:eastAsia="Times New Roman" w:hAnsi="Times New Roman" w:cs="Times New Roman"/>
+          <w:sz w:val="24"/>
+          <w:szCs w:val="24"/>
+        </w:rPr>
+      </w:pPr>
+    </w:p>
+    <w:p>
+      <w:pPr>
+        <w:spacing w:after="0" w:line="240" w:lineRule="auto"/>
+        <w:rPr>
+          <w:rFonts w:ascii="Times New Roman" w:eastAsia="Times New Roman" w:hAnsi="Times New Roman" w:cs="Times New Roman"/>
+          <w:sz w:val="24"/>
+          <w:szCs w:val="24"/>
+        </w:rPr>
+      </w:pPr>
+      <w:r>
+        <w:rPr>
+          <w:rFonts w:ascii="Arial" w:eastAsia="Times New Roman" w:hAnsi="Arial" w:cs="Arial"/>
+          <w:color w:val="000000"/>
+        </w:rPr>
+        <w:t>Another example: If the user calls up the device interface and demands that</w:t>
+      </w:r>
+      <w:r>
+        <w:rPr>
+          <w:rFonts w:ascii="Arial" w:eastAsia="Times New Roman" w:hAnsi="Arial" w:cs="Arial"/>
+          <w:color w:val="000000"/>
+        </w:rPr>
+        <w:t xml:space="preserve"> joint A</w:t>
+      </w:r>
+      <w:r>
+        <w:rPr>
+          <w:rFonts w:ascii="Arial" w:eastAsia="Times New Roman" w:hAnsi="Arial" w:cs="Arial"/>
+          <w:color w:val="000000"/>
+        </w:rPr>
+        <w:t xml:space="preserve"> </w:t>
+      </w:r>
+      <w:r>
+        <w:rPr>
+          <w:rFonts w:ascii="Arial" w:eastAsia="Times New Roman" w:hAnsi="Arial" w:cs="Arial"/>
+          <w:color w:val="000000"/>
+        </w:rPr>
+        <w:t>moves to a certain position,</w:t>
+      </w:r>
+      <w:r>
+        <w:rPr>
+          <w:rFonts w:ascii="Arial" w:eastAsia="Times New Roman" w:hAnsi="Arial" w:cs="Arial"/>
+          <w:color w:val="000000"/>
+        </w:rPr>
+        <w:t xml:space="preserve"> and that motor A still has a discrete H bridge controlling it and that the microcontroller will get feedback from the motor using encoder type B. T</w:t>
+      </w:r>
+      <w:r>
+        <w:rPr>
+          <w:rFonts w:ascii="Arial" w:eastAsia="Times New Roman" w:hAnsi="Arial" w:cs="Arial"/>
+          <w:color w:val="000000"/>
+        </w:rPr>
+        <w:t>hen the joint</w:t>
+      </w:r>
+      <w:r>
+        <w:rPr>
+          <w:rFonts w:ascii="Arial" w:eastAsia="Times New Roman" w:hAnsi="Arial" w:cs="Arial"/>
+          <w:color w:val="000000"/>
+        </w:rPr>
+        <w:t xml:space="preserve"> interface chooses the appropriate algorithm, the one that takes in a position the motor should go towards, and outputs a speed the motor should move at, and that takes a feedback device that fee</w:t>
+      </w:r>
+      <w:r>
+        <w:rPr>
+          <w:rFonts w:ascii="Arial" w:eastAsia="Times New Roman" w:hAnsi="Arial" w:cs="Arial"/>
+          <w:color w:val="000000"/>
+        </w:rPr>
+        <w:t>dbacks motor position. The joint</w:t>
+      </w:r>
+      <w:r>
+        <w:rPr>
+          <w:rFonts w:ascii="Arial" w:eastAsia="Times New Roman" w:hAnsi="Arial" w:cs="Arial"/>
+          <w:color w:val="000000"/>
+        </w:rPr>
+        <w:t xml:space="preserve"> interface then calls that algorithm, passes it the feedback device, and waits for it to return a value to pass to the discrete H bridge. Once the algorithm calculates desired motor speed based on the motor’s current position vs its destination position, it returns this speed. The interface calls the H bridge motor controller class and gives it that speed. The motor controller class then converts the speed into a </w:t>
+      </w:r>
+      <w:proofErr w:type="spellStart"/>
+      <w:r>
+        <w:rPr>
+          <w:rFonts w:ascii="Arial" w:eastAsia="Times New Roman" w:hAnsi="Arial" w:cs="Arial"/>
+          <w:color w:val="000000"/>
+        </w:rPr>
+        <w:t>pwm</w:t>
+      </w:r>
+      <w:proofErr w:type="spellEnd"/>
+      <w:r>
+        <w:rPr>
+          <w:rFonts w:ascii="Arial" w:eastAsia="Times New Roman" w:hAnsi="Arial" w:cs="Arial"/>
+          <w:color w:val="000000"/>
+        </w:rPr>
+        <w:t xml:space="preserve"> signal and sends it off on the pin where the H bridge is attached, either forward or backward.</w:t>
+      </w:r>
+    </w:p>
+    <w:p>
+      <w:pPr>
+        <w:spacing w:after="0" w:line="240" w:lineRule="auto"/>
+        <w:rPr>
+          <w:rFonts w:ascii="Times New Roman" w:eastAsia="Times New Roman" w:hAnsi="Times New Roman" w:cs="Times New Roman"/>
+          <w:sz w:val="24"/>
+          <w:szCs w:val="24"/>
+        </w:rPr>
+      </w:pPr>
+    </w:p>
+    <w:p>
+      <w:pPr>
+        <w:spacing w:after="0" w:line="240" w:lineRule="auto"/>
+        <w:rPr>
+          <w:rFonts w:ascii="Times New Roman" w:eastAsia="Times New Roman" w:hAnsi="Times New Roman" w:cs="Times New Roman"/>
+          <w:sz w:val="24"/>
+          <w:szCs w:val="24"/>
+        </w:rPr>
+      </w:pPr>
+      <w:r>
+        <w:rPr>
+          <w:rFonts w:ascii="Arial" w:eastAsia="Times New Roman" w:hAnsi="Arial" w:cs="Arial"/>
+          <w:color w:val="000000"/>
+        </w:rPr>
+        <w:t>Adding new modules to the framework, YOU the programmer.</w:t>
+      </w:r>
+    </w:p>
+    <w:p>
+      <w:pPr>
+        <w:spacing w:after="0" w:line="240" w:lineRule="auto"/>
+        <w:rPr>
+          <w:rFonts w:ascii="Times New Roman" w:eastAsia="Times New Roman" w:hAnsi="Times New Roman" w:cs="Times New Roman"/>
+          <w:sz w:val="24"/>
+          <w:szCs w:val="24"/>
+        </w:rPr>
+      </w:pPr>
+      <w:r>
+        <w:rPr>
+          <w:rFonts w:ascii="Arial" w:eastAsia="Times New Roman" w:hAnsi="Arial" w:cs="Arial"/>
+          <w:color w:val="000000"/>
+        </w:rPr>
+        <w:t xml:space="preserve">Remember: IO algorithm classes take in either speed or position with optional feedback device, and output either speed or position. </w:t>
+      </w:r>
+      <w:proofErr w:type="spellStart"/>
+      <w:r>
+        <w:rPr>
+          <w:rFonts w:ascii="Arial" w:eastAsia="Times New Roman" w:hAnsi="Arial" w:cs="Arial"/>
+          <w:color w:val="000000"/>
+        </w:rPr>
+        <w:t>OutputDevice</w:t>
+      </w:r>
+      <w:proofErr w:type="spellEnd"/>
+      <w:r>
+        <w:rPr>
+          <w:rFonts w:ascii="Arial" w:eastAsia="Times New Roman" w:hAnsi="Arial" w:cs="Arial"/>
+          <w:color w:val="000000"/>
+        </w:rPr>
+        <w:t xml:space="preserve"> classes take either speed or position, and are constructed </w:t>
+      </w:r>
+      <w:proofErr w:type="spellStart"/>
+      <w:r>
+        <w:rPr>
+          <w:rFonts w:ascii="Arial" w:eastAsia="Times New Roman" w:hAnsi="Arial" w:cs="Arial"/>
+          <w:color w:val="000000"/>
+        </w:rPr>
+        <w:t>publically</w:t>
+      </w:r>
+      <w:proofErr w:type="spellEnd"/>
+      <w:r>
+        <w:rPr>
+          <w:rFonts w:ascii="Arial" w:eastAsia="Times New Roman" w:hAnsi="Arial" w:cs="Arial"/>
+          <w:color w:val="000000"/>
+        </w:rPr>
+        <w:t xml:space="preserve"> by the main program with all the hardware info needed to send values to the </w:t>
+      </w:r>
+      <w:proofErr w:type="spellStart"/>
+      <w:r>
+        <w:rPr>
+          <w:rFonts w:ascii="Arial" w:eastAsia="Times New Roman" w:hAnsi="Arial" w:cs="Arial"/>
+          <w:color w:val="000000"/>
+        </w:rPr>
+        <w:t>phyiscal</w:t>
+      </w:r>
+      <w:proofErr w:type="spellEnd"/>
+      <w:r>
+        <w:rPr>
+          <w:rFonts w:ascii="Arial" w:eastAsia="Times New Roman" w:hAnsi="Arial" w:cs="Arial"/>
+          <w:color w:val="000000"/>
+        </w:rPr>
+        <w:t xml:space="preserve"> output device. Feedback devices output either speed or position, and are </w:t>
+      </w:r>
+      <w:proofErr w:type="spellStart"/>
+      <w:r>
+        <w:rPr>
+          <w:rFonts w:ascii="Arial" w:eastAsia="Times New Roman" w:hAnsi="Arial" w:cs="Arial"/>
+          <w:color w:val="000000"/>
+        </w:rPr>
+        <w:t>publically</w:t>
+      </w:r>
+      <w:proofErr w:type="spellEnd"/>
+      <w:r>
+        <w:rPr>
+          <w:rFonts w:ascii="Arial" w:eastAsia="Times New Roman" w:hAnsi="Arial" w:cs="Arial"/>
+          <w:color w:val="000000"/>
+        </w:rPr>
+        <w:t xml:space="preserve"> constructed by the main program with all the hardware info needed to receive values from the physical feedback device. </w:t>
+      </w:r>
+    </w:p>
+    <w:p>
+      <w:pPr>
+        <w:spacing w:after="0" w:line="240" w:lineRule="auto"/>
+        <w:rPr>
+          <w:rFonts w:ascii="Times New Roman" w:eastAsia="Times New Roman" w:hAnsi="Times New Roman" w:cs="Times New Roman"/>
+          <w:sz w:val="24"/>
+          <w:szCs w:val="24"/>
+        </w:rPr>
+      </w:pPr>
+    </w:p>
+    <w:p>
+      <w:pPr>
+        <w:spacing w:after="0" w:line="240" w:lineRule="auto"/>
+        <w:rPr>
+          <w:rFonts w:ascii="Arial" w:eastAsia="Times New Roman" w:hAnsi="Arial" w:cs="Arial"/>
+          <w:color w:val="000000"/>
+        </w:rPr>
+      </w:pPr>
+      <w:r>
+        <w:rPr>
+          <w:rFonts w:ascii="Arial" w:eastAsia="Times New Roman" w:hAnsi="Arial" w:cs="Arial"/>
+          <w:color w:val="000000"/>
+        </w:rPr>
+        <w:t xml:space="preserve">When you make a new module for any of these -- if you want to implement a new feedback device in software, a new motor controller thingy, or just make a new algorithm -- have it inherit from the appropriate superclass, </w:t>
+      </w:r>
+      <w:proofErr w:type="spellStart"/>
+      <w:r>
+        <w:rPr>
+          <w:rFonts w:ascii="Arial" w:eastAsia="Times New Roman" w:hAnsi="Arial" w:cs="Arial"/>
+          <w:color w:val="000000"/>
+        </w:rPr>
+        <w:t>IOAlgorithm</w:t>
+      </w:r>
+      <w:proofErr w:type="spellEnd"/>
+      <w:r>
+        <w:rPr>
+          <w:rFonts w:ascii="Arial" w:eastAsia="Times New Roman" w:hAnsi="Arial" w:cs="Arial"/>
+          <w:color w:val="000000"/>
+        </w:rPr>
+        <w:t xml:space="preserve"> </w:t>
+      </w:r>
+      <w:proofErr w:type="spellStart"/>
+      <w:r>
+        <w:rPr>
+          <w:rFonts w:ascii="Arial" w:eastAsia="Times New Roman" w:hAnsi="Arial" w:cs="Arial"/>
+          <w:color w:val="000000"/>
+        </w:rPr>
+        <w:t>OutputDevice</w:t>
+      </w:r>
+      <w:proofErr w:type="spellEnd"/>
+      <w:r>
+        <w:rPr>
+          <w:rFonts w:ascii="Arial" w:eastAsia="Times New Roman" w:hAnsi="Arial" w:cs="Arial"/>
+          <w:color w:val="000000"/>
+        </w:rPr>
+        <w:t xml:space="preserve"> or </w:t>
+      </w:r>
+      <w:proofErr w:type="spellStart"/>
+      <w:r>
+        <w:rPr>
+          <w:rFonts w:ascii="Arial" w:eastAsia="Times New Roman" w:hAnsi="Arial" w:cs="Arial"/>
+          <w:color w:val="000000"/>
+        </w:rPr>
+        <w:t>FeedbackDevice</w:t>
+      </w:r>
+      <w:proofErr w:type="spellEnd"/>
+      <w:r>
+        <w:rPr>
+          <w:rFonts w:ascii="Arial" w:eastAsia="Times New Roman" w:hAnsi="Arial" w:cs="Arial"/>
+          <w:color w:val="000000"/>
+        </w:rPr>
+        <w:t xml:space="preserve">. These </w:t>
+      </w:r>
+      <w:proofErr w:type="spellStart"/>
       <w:r>
         <w:rPr>
           <w:rFonts w:ascii="Arial" w:eastAsia="Times New Roman" w:hAnsi="Arial" w:cs="Arial"/>
           <w:color w:val="000000"/>
         </w:rPr>
         <w:lastRenderedPageBreak/>
-        <w:t xml:space="preserve">what kind of input the main program is </w:t>
-      </w:r>
-      <w:proofErr w:type="spellStart"/>
-      <w:r>
-        <w:rPr>
-          <w:rFonts w:ascii="Arial" w:eastAsia="Times New Roman" w:hAnsi="Arial" w:cs="Arial"/>
-          <w:color w:val="000000"/>
-        </w:rPr>
-        <w:t>gonna</w:t>
-      </w:r>
-      <w:proofErr w:type="spellEnd"/>
-      <w:r>
-        <w:rPr>
-          <w:rFonts w:ascii="Arial" w:eastAsia="Times New Roman" w:hAnsi="Arial" w:cs="Arial"/>
-          <w:color w:val="000000"/>
-        </w:rPr>
-        <w:t xml:space="preserve"> give it, currently either speed or position. The interface then takes these factors, and pics out what algorithm should be used and gives it the feedback device if it uses one. Then -- pointing to the three classes or two if no feedback -- when the user calls the </w:t>
-      </w:r>
-      <w:proofErr w:type="spellStart"/>
-      <w:r>
-        <w:rPr>
-          <w:rFonts w:ascii="Arial" w:eastAsia="Times New Roman" w:hAnsi="Arial" w:cs="Arial"/>
-          <w:color w:val="000000"/>
-        </w:rPr>
-        <w:t>runOutputControl</w:t>
-      </w:r>
-      <w:proofErr w:type="spellEnd"/>
-      <w:r>
-        <w:rPr>
-          <w:rFonts w:ascii="Arial" w:eastAsia="Times New Roman" w:hAnsi="Arial" w:cs="Arial"/>
-          <w:color w:val="000000"/>
-        </w:rPr>
-        <w:t xml:space="preserve"> method internal to this class, it passes the value to the algorithm class, gets back the modified value to be passed to the output device class, and passes that value off to the output device class.</w:t>
-      </w:r>
-    </w:p>
-    <w:p>
-      <w:pPr>
-        <w:spacing w:after="0" w:line="240" w:lineRule="auto"/>
-        <w:rPr>
-          <w:rFonts w:ascii="Times New Roman" w:eastAsia="Times New Roman" w:hAnsi="Times New Roman" w:cs="Times New Roman"/>
-          <w:sz w:val="24"/>
-          <w:szCs w:val="24"/>
-        </w:rPr>
-      </w:pPr>
-    </w:p>
-    <w:p>
-      <w:pPr>
-        <w:spacing w:after="0" w:line="240" w:lineRule="auto"/>
-        <w:rPr>
-          <w:rFonts w:ascii="Times New Roman" w:eastAsia="Times New Roman" w:hAnsi="Times New Roman" w:cs="Times New Roman"/>
-          <w:sz w:val="24"/>
-          <w:szCs w:val="24"/>
-        </w:rPr>
-      </w:pPr>
-      <w:r>
-        <w:rPr>
-          <w:rFonts w:ascii="Arial" w:eastAsia="Times New Roman" w:hAnsi="Arial" w:cs="Arial"/>
-          <w:color w:val="000000"/>
-        </w:rPr>
-        <w:t xml:space="preserve">Example) let’s say the user calls up the interface class and demands that motor A move at a certain speed. Let’s say this motor uses a discrete H bridge to control it, which moves a motor based on speed. Let’s say the microcontroller would not get feedback for the motor. The motor interface class would take these three factors -- controller type, input type, feedback -- and chooses to call the algorithm built for converting the user’s demanded speed to the controller’s input speed without feedback. This algorithm probably won’t do much, since it’s already in speed form. Then it calls the motor controller class for a custom H bridge and tells it to move at the calculated speed. The motor controller class takes the speed, converts it into a </w:t>
-      </w:r>
-      <w:proofErr w:type="spellStart"/>
-      <w:r>
-        <w:rPr>
-          <w:rFonts w:ascii="Arial" w:eastAsia="Times New Roman" w:hAnsi="Arial" w:cs="Arial"/>
-          <w:color w:val="000000"/>
-        </w:rPr>
-        <w:t>pwm</w:t>
-      </w:r>
-      <w:proofErr w:type="spellEnd"/>
-      <w:r>
-        <w:rPr>
-          <w:rFonts w:ascii="Arial" w:eastAsia="Times New Roman" w:hAnsi="Arial" w:cs="Arial"/>
-          <w:color w:val="000000"/>
-        </w:rPr>
-        <w:t xml:space="preserve"> signal since that’s what’s used to control a custom H bridge, and outputs that </w:t>
-      </w:r>
-      <w:proofErr w:type="spellStart"/>
-      <w:r>
-        <w:rPr>
-          <w:rFonts w:ascii="Arial" w:eastAsia="Times New Roman" w:hAnsi="Arial" w:cs="Arial"/>
-          <w:color w:val="000000"/>
-        </w:rPr>
-        <w:t>pwm</w:t>
-      </w:r>
-      <w:proofErr w:type="spellEnd"/>
-      <w:r>
-        <w:rPr>
-          <w:rFonts w:ascii="Arial" w:eastAsia="Times New Roman" w:hAnsi="Arial" w:cs="Arial"/>
-          <w:color w:val="000000"/>
-        </w:rPr>
-        <w:t xml:space="preserve"> signal on the pin that’s connected to the custom H bridge, either its forward or reverse pin based on </w:t>
-      </w:r>
+        <w:t>superclasses</w:t>
+      </w:r>
+      <w:proofErr w:type="spellEnd"/>
+      <w:r>
+        <w:rPr>
+          <w:rFonts w:ascii="Arial" w:eastAsia="Times New Roman" w:hAnsi="Arial" w:cs="Arial"/>
+          <w:color w:val="000000"/>
+        </w:rPr>
+        <w:t xml:space="preserve"> contain a virtual method you need to override, </w:t>
+      </w:r>
+      <w:proofErr w:type="spellStart"/>
+      <w:r>
+        <w:rPr>
+          <w:rFonts w:ascii="Arial" w:eastAsia="Times New Roman" w:hAnsi="Arial" w:cs="Arial"/>
+          <w:color w:val="000000"/>
+        </w:rPr>
+        <w:t>IOAlgorithm’s</w:t>
+      </w:r>
+      <w:proofErr w:type="spellEnd"/>
+      <w:r>
+        <w:rPr>
+          <w:rFonts w:ascii="Arial" w:eastAsia="Times New Roman" w:hAnsi="Arial" w:cs="Arial"/>
+          <w:color w:val="000000"/>
+        </w:rPr>
+        <w:t xml:space="preserve"> </w:t>
+      </w:r>
+      <w:proofErr w:type="spellStart"/>
+      <w:r>
+        <w:rPr>
+          <w:rFonts w:ascii="Arial" w:eastAsia="Times New Roman" w:hAnsi="Arial" w:cs="Arial"/>
+          <w:color w:val="000000"/>
+        </w:rPr>
+        <w:t>int</w:t>
+      </w:r>
+      <w:proofErr w:type="spellEnd"/>
+      <w:r>
+        <w:rPr>
+          <w:rFonts w:ascii="Arial" w:eastAsia="Times New Roman" w:hAnsi="Arial" w:cs="Arial"/>
+          <w:color w:val="000000"/>
+        </w:rPr>
+        <w:t xml:space="preserve"> </w:t>
+      </w:r>
+      <w:proofErr w:type="spellStart"/>
       <w:proofErr w:type="gramStart"/>
       <w:r>
         <w:rPr>
           <w:rFonts w:ascii="Arial" w:eastAsia="Times New Roman" w:hAnsi="Arial" w:cs="Arial"/>
           <w:color w:val="000000"/>
         </w:rPr>
-        <w:t>whether or not</w:t>
-      </w:r>
+        <w:t>RunAlgorithm</w:t>
+      </w:r>
+      <w:proofErr w:type="spellEnd"/>
+      <w:r>
+        <w:rPr>
+          <w:rFonts w:ascii="Arial" w:eastAsia="Times New Roman" w:hAnsi="Arial" w:cs="Arial"/>
+          <w:color w:val="000000"/>
+        </w:rPr>
+        <w:t>(</w:t>
+      </w:r>
+      <w:proofErr w:type="spellStart"/>
       <w:proofErr w:type="gramEnd"/>
       <w:r>
         <w:rPr>
           <w:rFonts w:ascii="Arial" w:eastAsia="Times New Roman" w:hAnsi="Arial" w:cs="Arial"/>
           <w:color w:val="000000"/>
         </w:rPr>
-        <w:t xml:space="preserve"> the speed indicated to go forward or backward.</w:t>
-      </w:r>
-    </w:p>
-    <w:p>
-      <w:pPr>
-        <w:spacing w:after="0" w:line="240" w:lineRule="auto"/>
-        <w:rPr>
-          <w:rFonts w:ascii="Times New Roman" w:eastAsia="Times New Roman" w:hAnsi="Times New Roman" w:cs="Times New Roman"/>
-          <w:sz w:val="24"/>
-          <w:szCs w:val="24"/>
-        </w:rPr>
-      </w:pPr>
-    </w:p>
-    <w:p>
-      <w:pPr>
-        <w:spacing w:after="0" w:line="240" w:lineRule="auto"/>
-        <w:rPr>
-          <w:rFonts w:ascii="Times New Roman" w:eastAsia="Times New Roman" w:hAnsi="Times New Roman" w:cs="Times New Roman"/>
-          <w:sz w:val="24"/>
-          <w:szCs w:val="24"/>
-        </w:rPr>
-      </w:pPr>
-      <w:r>
-        <w:rPr>
-          <w:rFonts w:ascii="Arial" w:eastAsia="Times New Roman" w:hAnsi="Arial" w:cs="Arial"/>
-          <w:color w:val="000000"/>
-        </w:rPr>
-        <w:t xml:space="preserve">Another example: If the user calls up the device interface and demands that motor A moves based on position, and that motor A still has a discrete H bridge controlling it and that the microcontroller will get feedback from the motor using encoder type B. Then the motor interface chooses the appropriate algorithm, the one that takes in a position the motor should go towards, and outputs a speed the motor should move at, and that takes a feedback device that feedbacks motor position. The motor interface then calls that algorithm, passes it the feedback device, and waits for it to return a value to pass to the discrete H bridge. Once the algorithm calculates desired motor speed based on the motor’s current position vs its destination position, it returns this speed. The interface calls the H bridge motor controller class and gives it that speed. The motor controller class then converts the speed into a </w:t>
-      </w:r>
-      <w:proofErr w:type="spellStart"/>
-      <w:r>
-        <w:rPr>
-          <w:rFonts w:ascii="Arial" w:eastAsia="Times New Roman" w:hAnsi="Arial" w:cs="Arial"/>
-          <w:color w:val="000000"/>
-        </w:rPr>
-        <w:t>pwm</w:t>
-      </w:r>
-      <w:proofErr w:type="spellEnd"/>
-      <w:r>
-        <w:rPr>
-          <w:rFonts w:ascii="Arial" w:eastAsia="Times New Roman" w:hAnsi="Arial" w:cs="Arial"/>
-          <w:color w:val="000000"/>
-        </w:rPr>
-        <w:t xml:space="preserve"> signal and sends it off on the pin where the H bridge is attached, either forward or backward.</w:t>
-      </w:r>
-    </w:p>
-    <w:p>
-      <w:pPr>
-        <w:spacing w:after="0" w:line="240" w:lineRule="auto"/>
-        <w:rPr>
-          <w:rFonts w:ascii="Times New Roman" w:eastAsia="Times New Roman" w:hAnsi="Times New Roman" w:cs="Times New Roman"/>
-          <w:sz w:val="24"/>
-          <w:szCs w:val="24"/>
-        </w:rPr>
-      </w:pPr>
-    </w:p>
-    <w:p>
-      <w:pPr>
-        <w:spacing w:after="0" w:line="240" w:lineRule="auto"/>
-        <w:rPr>
-          <w:rFonts w:ascii="Times New Roman" w:eastAsia="Times New Roman" w:hAnsi="Times New Roman" w:cs="Times New Roman"/>
-          <w:sz w:val="24"/>
-          <w:szCs w:val="24"/>
-        </w:rPr>
-      </w:pPr>
-      <w:r>
-        <w:rPr>
-          <w:rFonts w:ascii="Arial" w:eastAsia="Times New Roman" w:hAnsi="Arial" w:cs="Arial"/>
-          <w:color w:val="000000"/>
-        </w:rPr>
-        <w:t>Adding new modules to the framework, YOU the programmer.</w:t>
-      </w:r>
-    </w:p>
-    <w:p>
-      <w:pPr>
-        <w:spacing w:after="0" w:line="240" w:lineRule="auto"/>
-        <w:rPr>
-          <w:rFonts w:ascii="Times New Roman" w:eastAsia="Times New Roman" w:hAnsi="Times New Roman" w:cs="Times New Roman"/>
-          <w:sz w:val="24"/>
-          <w:szCs w:val="24"/>
-        </w:rPr>
-      </w:pPr>
-      <w:r>
-        <w:rPr>
-          <w:rFonts w:ascii="Arial" w:eastAsia="Times New Roman" w:hAnsi="Arial" w:cs="Arial"/>
-          <w:color w:val="000000"/>
-        </w:rPr>
-        <w:t xml:space="preserve">Remember: IO algorithm classes take in either speed or position with optional feedback device, and output either speed or position. </w:t>
-      </w:r>
-      <w:proofErr w:type="spellStart"/>
-      <w:r>
-        <w:rPr>
-          <w:rFonts w:ascii="Arial" w:eastAsia="Times New Roman" w:hAnsi="Arial" w:cs="Arial"/>
-          <w:color w:val="000000"/>
-        </w:rPr>
-        <w:t>OutputDevice</w:t>
-      </w:r>
-      <w:proofErr w:type="spellEnd"/>
-      <w:r>
-        <w:rPr>
-          <w:rFonts w:ascii="Arial" w:eastAsia="Times New Roman" w:hAnsi="Arial" w:cs="Arial"/>
-          <w:color w:val="000000"/>
-        </w:rPr>
-        <w:t xml:space="preserve"> classes take either speed or position, and are constructed </w:t>
-      </w:r>
-      <w:proofErr w:type="spellStart"/>
-      <w:r>
-        <w:rPr>
-          <w:rFonts w:ascii="Arial" w:eastAsia="Times New Roman" w:hAnsi="Arial" w:cs="Arial"/>
-          <w:color w:val="000000"/>
-        </w:rPr>
-        <w:t>publically</w:t>
-      </w:r>
-      <w:proofErr w:type="spellEnd"/>
-      <w:r>
-        <w:rPr>
-          <w:rFonts w:ascii="Arial" w:eastAsia="Times New Roman" w:hAnsi="Arial" w:cs="Arial"/>
-          <w:color w:val="000000"/>
-        </w:rPr>
-        <w:t xml:space="preserve"> by the main program with all the hardware info needed to send values to the </w:t>
-      </w:r>
-      <w:proofErr w:type="spellStart"/>
-      <w:r>
-        <w:rPr>
-          <w:rFonts w:ascii="Arial" w:eastAsia="Times New Roman" w:hAnsi="Arial" w:cs="Arial"/>
-          <w:color w:val="000000"/>
-        </w:rPr>
-        <w:t>phyiscal</w:t>
-      </w:r>
-      <w:proofErr w:type="spellEnd"/>
-      <w:r>
-        <w:rPr>
-          <w:rFonts w:ascii="Arial" w:eastAsia="Times New Roman" w:hAnsi="Arial" w:cs="Arial"/>
-          <w:color w:val="000000"/>
-        </w:rPr>
-        <w:t xml:space="preserve"> output device. Feedback devices output either speed or position, and are </w:t>
-      </w:r>
-      <w:proofErr w:type="spellStart"/>
-      <w:r>
-        <w:rPr>
-          <w:rFonts w:ascii="Arial" w:eastAsia="Times New Roman" w:hAnsi="Arial" w:cs="Arial"/>
-          <w:color w:val="000000"/>
-        </w:rPr>
-        <w:t>publically</w:t>
-      </w:r>
-      <w:proofErr w:type="spellEnd"/>
-      <w:r>
-        <w:rPr>
-          <w:rFonts w:ascii="Arial" w:eastAsia="Times New Roman" w:hAnsi="Arial" w:cs="Arial"/>
-          <w:color w:val="000000"/>
-        </w:rPr>
-        <w:t xml:space="preserve"> constructed by the main program with all the hardware info needed to receive values from the physical feedback device. </w:t>
-      </w:r>
-    </w:p>
-    <w:p>
-      <w:pPr>
-        <w:spacing w:after="0" w:line="240" w:lineRule="auto"/>
-        <w:rPr>
-          <w:rFonts w:ascii="Times New Roman" w:eastAsia="Times New Roman" w:hAnsi="Times New Roman" w:cs="Times New Roman"/>
-          <w:sz w:val="24"/>
-          <w:szCs w:val="24"/>
-        </w:rPr>
-      </w:pPr>
-    </w:p>
-    <w:p>
-      <w:pPr>
-        <w:spacing w:after="0" w:line="240" w:lineRule="auto"/>
-        <w:rPr>
-          <w:rFonts w:ascii="Arial" w:eastAsia="Times New Roman" w:hAnsi="Arial" w:cs="Arial"/>
-          <w:color w:val="000000"/>
-        </w:rPr>
-      </w:pPr>
-      <w:r>
-        <w:rPr>
-          <w:rFonts w:ascii="Arial" w:eastAsia="Times New Roman" w:hAnsi="Arial" w:cs="Arial"/>
-          <w:color w:val="000000"/>
-        </w:rPr>
-        <w:t xml:space="preserve">When you make a new module for any of these -- if you want to implement a new feedback device in software, a new motor controller thingy, or just make a new algorithm -- have it inherit from the appropriate superclass, </w:t>
+        <w:t>const</w:t>
+      </w:r>
+      <w:proofErr w:type="spellEnd"/>
+      <w:r>
+        <w:rPr>
+          <w:rFonts w:ascii="Arial" w:eastAsia="Times New Roman" w:hAnsi="Arial" w:cs="Arial"/>
+          <w:color w:val="000000"/>
+        </w:rPr>
+        <w:t xml:space="preserve"> </w:t>
+      </w:r>
+      <w:proofErr w:type="spellStart"/>
+      <w:r>
+        <w:rPr>
+          <w:rFonts w:ascii="Arial" w:eastAsia="Times New Roman" w:hAnsi="Arial" w:cs="Arial"/>
+          <w:color w:val="000000"/>
+        </w:rPr>
+        <w:t>int</w:t>
+      </w:r>
+      <w:proofErr w:type="spellEnd"/>
+      <w:r>
+        <w:rPr>
+          <w:rFonts w:ascii="Arial" w:eastAsia="Times New Roman" w:hAnsi="Arial" w:cs="Arial"/>
+          <w:color w:val="000000"/>
+        </w:rPr>
+        <w:t xml:space="preserve">), </w:t>
+      </w:r>
+      <w:proofErr w:type="spellStart"/>
+      <w:r>
+        <w:rPr>
+          <w:rFonts w:ascii="Arial" w:eastAsia="Times New Roman" w:hAnsi="Arial" w:cs="Arial"/>
+          <w:color w:val="000000"/>
+        </w:rPr>
+        <w:t>OutputDevice’s</w:t>
+      </w:r>
+      <w:proofErr w:type="spellEnd"/>
+      <w:r>
+        <w:rPr>
+          <w:rFonts w:ascii="Arial" w:eastAsia="Times New Roman" w:hAnsi="Arial" w:cs="Arial"/>
+          <w:color w:val="000000"/>
+        </w:rPr>
+        <w:t xml:space="preserve"> void move(</w:t>
+      </w:r>
+      <w:proofErr w:type="spellStart"/>
+      <w:r>
+        <w:rPr>
+          <w:rFonts w:ascii="Arial" w:eastAsia="Times New Roman" w:hAnsi="Arial" w:cs="Arial"/>
+          <w:color w:val="000000"/>
+        </w:rPr>
+        <w:t>const</w:t>
+      </w:r>
+      <w:proofErr w:type="spellEnd"/>
+      <w:r>
+        <w:rPr>
+          <w:rFonts w:ascii="Arial" w:eastAsia="Times New Roman" w:hAnsi="Arial" w:cs="Arial"/>
+          <w:color w:val="000000"/>
+        </w:rPr>
+        <w:t xml:space="preserve"> </w:t>
+      </w:r>
+      <w:proofErr w:type="spellStart"/>
+      <w:r>
+        <w:rPr>
+          <w:rFonts w:ascii="Arial" w:eastAsia="Times New Roman" w:hAnsi="Arial" w:cs="Arial"/>
+          <w:color w:val="000000"/>
+        </w:rPr>
+        <w:t>int</w:t>
+      </w:r>
+      <w:proofErr w:type="spellEnd"/>
+      <w:r>
+        <w:rPr>
+          <w:rFonts w:ascii="Arial" w:eastAsia="Times New Roman" w:hAnsi="Arial" w:cs="Arial"/>
+          <w:color w:val="000000"/>
+        </w:rPr>
+        <w:t xml:space="preserve">), and </w:t>
+      </w:r>
+      <w:proofErr w:type="spellStart"/>
+      <w:r>
+        <w:rPr>
+          <w:rFonts w:ascii="Arial" w:eastAsia="Times New Roman" w:hAnsi="Arial" w:cs="Arial"/>
+          <w:color w:val="000000"/>
+        </w:rPr>
+        <w:t>FeedbackDevice’s</w:t>
+      </w:r>
+      <w:proofErr w:type="spellEnd"/>
+      <w:r>
+        <w:rPr>
+          <w:rFonts w:ascii="Arial" w:eastAsia="Times New Roman" w:hAnsi="Arial" w:cs="Arial"/>
+          <w:color w:val="000000"/>
+        </w:rPr>
+        <w:t xml:space="preserve"> </w:t>
+      </w:r>
+      <w:proofErr w:type="spellStart"/>
+      <w:r>
+        <w:rPr>
+          <w:rFonts w:ascii="Arial" w:eastAsia="Times New Roman" w:hAnsi="Arial" w:cs="Arial"/>
+          <w:color w:val="000000"/>
+        </w:rPr>
+        <w:t>int</w:t>
+      </w:r>
+      <w:proofErr w:type="spellEnd"/>
+      <w:r>
+        <w:rPr>
+          <w:rFonts w:ascii="Arial" w:eastAsia="Times New Roman" w:hAnsi="Arial" w:cs="Arial"/>
+          <w:color w:val="000000"/>
+        </w:rPr>
+        <w:t xml:space="preserve"> </w:t>
+      </w:r>
+      <w:proofErr w:type="spellStart"/>
+      <w:r>
+        <w:rPr>
+          <w:rFonts w:ascii="Arial" w:eastAsia="Times New Roman" w:hAnsi="Arial" w:cs="Arial"/>
+          <w:color w:val="000000"/>
+        </w:rPr>
+        <w:t>getFeedback</w:t>
+      </w:r>
+      <w:proofErr w:type="spellEnd"/>
+      <w:r>
+        <w:rPr>
+          <w:rFonts w:ascii="Arial" w:eastAsia="Times New Roman" w:hAnsi="Arial" w:cs="Arial"/>
+          <w:color w:val="000000"/>
+        </w:rPr>
+        <w:t xml:space="preserve">(); Some contain </w:t>
+      </w:r>
+      <w:proofErr w:type="spellStart"/>
+      <w:r>
+        <w:rPr>
+          <w:rFonts w:ascii="Arial" w:eastAsia="Times New Roman" w:hAnsi="Arial" w:cs="Arial"/>
+          <w:color w:val="000000"/>
+        </w:rPr>
+        <w:t>enums</w:t>
+      </w:r>
+      <w:proofErr w:type="spellEnd"/>
+      <w:r>
+        <w:rPr>
+          <w:rFonts w:ascii="Arial" w:eastAsia="Times New Roman" w:hAnsi="Arial" w:cs="Arial"/>
+          <w:color w:val="000000"/>
+        </w:rPr>
+        <w:t xml:space="preserve"> internally for what type of in/out they have, make sure to set that if so. Finally, if you’ve made a new </w:t>
       </w:r>
       <w:proofErr w:type="spellStart"/>
       <w:r>
@@ -1161,249 +1654,74 @@
           <w:rFonts w:ascii="Arial" w:eastAsia="Times New Roman" w:hAnsi="Arial" w:cs="Arial"/>
           <w:color w:val="000000"/>
         </w:rPr>
-        <w:t xml:space="preserve"> </w:t>
-      </w:r>
-      <w:proofErr w:type="spellStart"/>
-      <w:r>
-        <w:rPr>
-          <w:rFonts w:ascii="Arial" w:eastAsia="Times New Roman" w:hAnsi="Arial" w:cs="Arial"/>
-          <w:color w:val="000000"/>
-        </w:rPr>
-        <w:t>OutputDevice</w:t>
-      </w:r>
-      <w:proofErr w:type="spellEnd"/>
-      <w:r>
-        <w:rPr>
-          <w:rFonts w:ascii="Arial" w:eastAsia="Times New Roman" w:hAnsi="Arial" w:cs="Arial"/>
-          <w:color w:val="000000"/>
-        </w:rPr>
-        <w:t xml:space="preserve"> or </w:t>
-      </w:r>
-      <w:proofErr w:type="spellStart"/>
-      <w:r>
-        <w:rPr>
-          <w:rFonts w:ascii="Arial" w:eastAsia="Times New Roman" w:hAnsi="Arial" w:cs="Arial"/>
-          <w:color w:val="000000"/>
-        </w:rPr>
-        <w:t>FeedbackDevice</w:t>
-      </w:r>
-      <w:proofErr w:type="spellEnd"/>
-      <w:r>
-        <w:rPr>
-          <w:rFonts w:ascii="Arial" w:eastAsia="Times New Roman" w:hAnsi="Arial" w:cs="Arial"/>
-          <w:color w:val="000000"/>
-        </w:rPr>
-        <w:t xml:space="preserve">. These </w:t>
-      </w:r>
-      <w:proofErr w:type="spellStart"/>
-      <w:r>
-        <w:rPr>
-          <w:rFonts w:ascii="Arial" w:eastAsia="Times New Roman" w:hAnsi="Arial" w:cs="Arial"/>
-          <w:color w:val="000000"/>
-        </w:rPr>
-        <w:t>superclasses</w:t>
-      </w:r>
-      <w:proofErr w:type="spellEnd"/>
-      <w:r>
-        <w:rPr>
-          <w:rFonts w:ascii="Arial" w:eastAsia="Times New Roman" w:hAnsi="Arial" w:cs="Arial"/>
-          <w:color w:val="000000"/>
-        </w:rPr>
-        <w:t xml:space="preserve"> contain a virtual method you need to override, </w:t>
-      </w:r>
-      <w:proofErr w:type="spellStart"/>
-      <w:r>
-        <w:rPr>
-          <w:rFonts w:ascii="Arial" w:eastAsia="Times New Roman" w:hAnsi="Arial" w:cs="Arial"/>
-          <w:color w:val="000000"/>
-        </w:rPr>
-        <w:t>IOAlgorithm’s</w:t>
-      </w:r>
-      <w:proofErr w:type="spellEnd"/>
-      <w:r>
-        <w:rPr>
-          <w:rFonts w:ascii="Arial" w:eastAsia="Times New Roman" w:hAnsi="Arial" w:cs="Arial"/>
-          <w:color w:val="000000"/>
-        </w:rPr>
-        <w:t xml:space="preserve"> </w:t>
-      </w:r>
-      <w:proofErr w:type="spellStart"/>
-      <w:r>
-        <w:rPr>
-          <w:rFonts w:ascii="Arial" w:eastAsia="Times New Roman" w:hAnsi="Arial" w:cs="Arial"/>
-          <w:color w:val="000000"/>
-        </w:rPr>
-        <w:t>int</w:t>
-      </w:r>
-      <w:proofErr w:type="spellEnd"/>
-      <w:r>
-        <w:rPr>
-          <w:rFonts w:ascii="Arial" w:eastAsia="Times New Roman" w:hAnsi="Arial" w:cs="Arial"/>
-          <w:color w:val="000000"/>
-        </w:rPr>
-        <w:t xml:space="preserve"> </w:t>
-      </w:r>
-      <w:proofErr w:type="spellStart"/>
+        <w:t xml:space="preserve"> then you </w:t>
+      </w:r>
       <w:proofErr w:type="gramStart"/>
       <w:r>
         <w:rPr>
           <w:rFonts w:ascii="Arial" w:eastAsia="Times New Roman" w:hAnsi="Arial" w:cs="Arial"/>
           <w:color w:val="000000"/>
         </w:rPr>
-        <w:t>RunAlgorithm</w:t>
-      </w:r>
-      <w:proofErr w:type="spellEnd"/>
-      <w:r>
-        <w:rPr>
-          <w:rFonts w:ascii="Arial" w:eastAsia="Times New Roman" w:hAnsi="Arial" w:cs="Arial"/>
-          <w:color w:val="000000"/>
-        </w:rPr>
-        <w:t>(</w:t>
-      </w:r>
-      <w:proofErr w:type="spellStart"/>
+        <w:t>have to</w:t>
+      </w:r>
       <w:proofErr w:type="gramEnd"/>
       <w:r>
         <w:rPr>
           <w:rFonts w:ascii="Arial" w:eastAsia="Times New Roman" w:hAnsi="Arial" w:cs="Arial"/>
           <w:color w:val="000000"/>
         </w:rPr>
-        <w:t>const</w:t>
-      </w:r>
-      <w:proofErr w:type="spellEnd"/>
-      <w:r>
-        <w:rPr>
-          <w:rFonts w:ascii="Arial" w:eastAsia="Times New Roman" w:hAnsi="Arial" w:cs="Arial"/>
-          <w:color w:val="000000"/>
-        </w:rPr>
-        <w:t xml:space="preserve"> </w:t>
-      </w:r>
-      <w:proofErr w:type="spellStart"/>
-      <w:r>
-        <w:rPr>
-          <w:rFonts w:ascii="Arial" w:eastAsia="Times New Roman" w:hAnsi="Arial" w:cs="Arial"/>
-          <w:color w:val="000000"/>
-        </w:rPr>
-        <w:t>int</w:t>
-      </w:r>
-      <w:proofErr w:type="spellEnd"/>
-      <w:r>
-        <w:rPr>
-          <w:rFonts w:ascii="Arial" w:eastAsia="Times New Roman" w:hAnsi="Arial" w:cs="Arial"/>
-          <w:color w:val="000000"/>
-        </w:rPr>
-        <w:t xml:space="preserve">), </w:t>
-      </w:r>
-      <w:proofErr w:type="spellStart"/>
-      <w:r>
-        <w:rPr>
-          <w:rFonts w:ascii="Arial" w:eastAsia="Times New Roman" w:hAnsi="Arial" w:cs="Arial"/>
-          <w:color w:val="000000"/>
-        </w:rPr>
-        <w:t>OutputDevice’s</w:t>
-      </w:r>
-      <w:proofErr w:type="spellEnd"/>
-      <w:r>
-        <w:rPr>
-          <w:rFonts w:ascii="Arial" w:eastAsia="Times New Roman" w:hAnsi="Arial" w:cs="Arial"/>
-          <w:color w:val="000000"/>
-        </w:rPr>
-        <w:t xml:space="preserve"> void move(</w:t>
-      </w:r>
-      <w:proofErr w:type="spellStart"/>
-      <w:r>
-        <w:rPr>
-          <w:rFonts w:ascii="Arial" w:eastAsia="Times New Roman" w:hAnsi="Arial" w:cs="Arial"/>
-          <w:color w:val="000000"/>
-        </w:rPr>
-        <w:t>const</w:t>
-      </w:r>
-      <w:proofErr w:type="spellEnd"/>
-      <w:r>
-        <w:rPr>
-          <w:rFonts w:ascii="Arial" w:eastAsia="Times New Roman" w:hAnsi="Arial" w:cs="Arial"/>
-          <w:color w:val="000000"/>
-        </w:rPr>
-        <w:t xml:space="preserve"> </w:t>
-      </w:r>
-      <w:proofErr w:type="spellStart"/>
-      <w:r>
-        <w:rPr>
-          <w:rFonts w:ascii="Arial" w:eastAsia="Times New Roman" w:hAnsi="Arial" w:cs="Arial"/>
-          <w:color w:val="000000"/>
-        </w:rPr>
-        <w:t>int</w:t>
-      </w:r>
-      <w:proofErr w:type="spellEnd"/>
-      <w:r>
-        <w:rPr>
-          <w:rFonts w:ascii="Arial" w:eastAsia="Times New Roman" w:hAnsi="Arial" w:cs="Arial"/>
-          <w:color w:val="000000"/>
-        </w:rPr>
-        <w:t xml:space="preserve">), and </w:t>
-      </w:r>
-      <w:proofErr w:type="spellStart"/>
-      <w:r>
-        <w:rPr>
-          <w:rFonts w:ascii="Arial" w:eastAsia="Times New Roman" w:hAnsi="Arial" w:cs="Arial"/>
-          <w:color w:val="000000"/>
-        </w:rPr>
-        <w:t>FeedbackDevice’s</w:t>
-      </w:r>
-      <w:proofErr w:type="spellEnd"/>
-      <w:r>
-        <w:rPr>
-          <w:rFonts w:ascii="Arial" w:eastAsia="Times New Roman" w:hAnsi="Arial" w:cs="Arial"/>
-          <w:color w:val="000000"/>
-        </w:rPr>
-        <w:t xml:space="preserve"> </w:t>
-      </w:r>
-      <w:proofErr w:type="spellStart"/>
-      <w:r>
-        <w:rPr>
-          <w:rFonts w:ascii="Arial" w:eastAsia="Times New Roman" w:hAnsi="Arial" w:cs="Arial"/>
-          <w:color w:val="000000"/>
-        </w:rPr>
-        <w:t>int</w:t>
-      </w:r>
-      <w:proofErr w:type="spellEnd"/>
-      <w:r>
-        <w:rPr>
-          <w:rFonts w:ascii="Arial" w:eastAsia="Times New Roman" w:hAnsi="Arial" w:cs="Arial"/>
-          <w:color w:val="000000"/>
-        </w:rPr>
-        <w:t xml:space="preserve"> </w:t>
-      </w:r>
-      <w:proofErr w:type="spellStart"/>
-      <w:r>
-        <w:rPr>
-          <w:rFonts w:ascii="Arial" w:eastAsia="Times New Roman" w:hAnsi="Arial" w:cs="Arial"/>
-          <w:color w:val="000000"/>
-        </w:rPr>
-        <w:t>getFeedback</w:t>
-      </w:r>
-      <w:proofErr w:type="spellEnd"/>
-      <w:r>
-        <w:rPr>
-          <w:rFonts w:ascii="Arial" w:eastAsia="Times New Roman" w:hAnsi="Arial" w:cs="Arial"/>
-          <w:color w:val="000000"/>
-        </w:rPr>
-        <w:t xml:space="preserve">(); Some contain </w:t>
-      </w:r>
-      <w:proofErr w:type="spellStart"/>
-      <w:r>
-        <w:rPr>
-          <w:rFonts w:ascii="Arial" w:eastAsia="Times New Roman" w:hAnsi="Arial" w:cs="Arial"/>
-          <w:color w:val="000000"/>
-        </w:rPr>
-        <w:t>enums</w:t>
-      </w:r>
-      <w:proofErr w:type="spellEnd"/>
-      <w:r>
-        <w:rPr>
-          <w:rFonts w:ascii="Arial" w:eastAsia="Times New Roman" w:hAnsi="Arial" w:cs="Arial"/>
-          <w:color w:val="000000"/>
-        </w:rPr>
-        <w:t xml:space="preserve"> internally for what type of in/out they have, make sure to set that if so. Finally, if you’ve made a new </w:t>
+        <w:t xml:space="preserve"> edit</w:t>
+      </w:r>
+      <w:r>
+        <w:rPr>
+          <w:rFonts w:ascii="Arial" w:eastAsia="Times New Roman" w:hAnsi="Arial" w:cs="Arial"/>
+          <w:color w:val="000000"/>
+        </w:rPr>
+        <w:t xml:space="preserve"> Joint</w:t>
+      </w:r>
+      <w:r>
+        <w:rPr>
+          <w:rFonts w:ascii="Arial" w:eastAsia="Times New Roman" w:hAnsi="Arial" w:cs="Arial"/>
+          <w:color w:val="000000"/>
+        </w:rPr>
+        <w:t xml:space="preserve"> Interface’s </w:t>
+      </w:r>
+      <w:r>
+        <w:rPr>
+          <w:rFonts w:ascii="Arial" w:eastAsia="Times New Roman" w:hAnsi="Arial" w:cs="Arial"/>
+          <w:color w:val="000000"/>
+        </w:rPr>
+        <w:t>selector methods – the methods that choose an algorithm to use --</w:t>
+      </w:r>
+      <w:r>
+        <w:rPr>
+          <w:rFonts w:ascii="Arial" w:eastAsia="Times New Roman" w:hAnsi="Arial" w:cs="Arial"/>
+          <w:color w:val="000000"/>
+        </w:rPr>
+        <w:t xml:space="preserve"> so that it knows that it can select your new class, and make sure that it will only select it if your algorithm is appropriate based on what the passed device wants and what the passed feedback device wants and what the main program’s input type is.</w:t>
+      </w:r>
+      <w:r>
+        <w:rPr>
+          <w:rFonts w:ascii="Arial" w:eastAsia="Times New Roman" w:hAnsi="Arial" w:cs="Arial"/>
+          <w:color w:val="000000"/>
+        </w:rPr>
+        <w:t xml:space="preserve"> When in doubt, make an inquiry. </w:t>
+      </w:r>
+      <w:proofErr w:type="gramStart"/>
+      <w:r>
+        <w:rPr>
+          <w:rFonts w:ascii="Arial" w:eastAsia="Times New Roman" w:hAnsi="Arial" w:cs="Arial"/>
+          <w:color w:val="000000"/>
+        </w:rPr>
+        <w:t>Also</w:t>
+      </w:r>
+      <w:proofErr w:type="gramEnd"/>
+      <w:r>
+        <w:rPr>
+          <w:rFonts w:ascii="Arial" w:eastAsia="Times New Roman" w:hAnsi="Arial" w:cs="Arial"/>
+          <w:color w:val="000000"/>
+        </w:rPr>
+        <w:t xml:space="preserve"> keep in mind accessor levels – the main program should not be able to call most of these class’s methods besides interface, nor even constructors for </w:t>
       </w:r>
       <w:proofErr w:type="spellStart"/>
       <w:r>
@@ -1419,73 +1737,8 @@
           <w:rFonts w:ascii="Arial" w:eastAsia="Times New Roman" w:hAnsi="Arial" w:cs="Arial"/>
           <w:color w:val="000000"/>
         </w:rPr>
-        <w:t xml:space="preserve"> then you </w:t>
-      </w:r>
-      <w:proofErr w:type="gramStart"/>
-      <w:r>
-        <w:rPr>
-          <w:rFonts w:ascii="Arial" w:eastAsia="Times New Roman" w:hAnsi="Arial" w:cs="Arial"/>
-          <w:color w:val="000000"/>
-        </w:rPr>
-        <w:t>have to</w:t>
-      </w:r>
-      <w:proofErr w:type="gramEnd"/>
-      <w:r>
-        <w:rPr>
-          <w:rFonts w:ascii="Arial" w:eastAsia="Times New Roman" w:hAnsi="Arial" w:cs="Arial"/>
-          <w:color w:val="000000"/>
-        </w:rPr>
-        <w:t xml:space="preserve"> edit Interface’s constructor so that it knows that it can select your new class, and make sure that it will only select it if your algorithm is appropriate based on what the passed device wants and what the passed feedback device wants and what the main program’s input type is.</w:t>
-      </w:r>
-      <w:r>
-        <w:rPr>
-          <w:rFonts w:ascii="Arial" w:eastAsia="Times New Roman" w:hAnsi="Arial" w:cs="Arial"/>
-          <w:color w:val="000000"/>
-        </w:rPr>
-        <w:t xml:space="preserve"> When in doubt, make an inquiry. </w:t>
-      </w:r>
-      <w:proofErr w:type="gramStart"/>
-      <w:r>
-        <w:rPr>
-          <w:rFonts w:ascii="Arial" w:eastAsia="Times New Roman" w:hAnsi="Arial" w:cs="Arial"/>
-          <w:color w:val="000000"/>
-        </w:rPr>
-        <w:t>Also</w:t>
-      </w:r>
-      <w:proofErr w:type="gramEnd"/>
-      <w:r>
-        <w:rPr>
-          <w:rFonts w:ascii="Arial" w:eastAsia="Times New Roman" w:hAnsi="Arial" w:cs="Arial"/>
-          <w:color w:val="000000"/>
-        </w:rPr>
-        <w:t xml:space="preserve"> keep in mind accessor levels – the main program should not be able to call </w:t>
-      </w:r>
-      <w:r>
-        <w:rPr>
-          <w:rFonts w:ascii="Arial" w:eastAsia="Times New Roman" w:hAnsi="Arial" w:cs="Arial"/>
-          <w:color w:val="000000"/>
-        </w:rPr>
-        <w:lastRenderedPageBreak/>
-        <w:t xml:space="preserve">most of these class’s methods besides interface, nor even constructors for </w:t>
-      </w:r>
-      <w:proofErr w:type="spellStart"/>
-      <w:r>
-        <w:rPr>
-          <w:rFonts w:ascii="Arial" w:eastAsia="Times New Roman" w:hAnsi="Arial" w:cs="Arial"/>
-          <w:color w:val="000000"/>
-        </w:rPr>
-        <w:t>IOAlgorithm</w:t>
-      </w:r>
-      <w:proofErr w:type="spellEnd"/>
-      <w:r>
-        <w:rPr>
-          <w:rFonts w:ascii="Arial" w:eastAsia="Times New Roman" w:hAnsi="Arial" w:cs="Arial"/>
-          <w:color w:val="000000"/>
-        </w:rPr>
         <w:t xml:space="preserve">. We want to enforce the architecture’s proper usage. </w:t>
       </w:r>
-      <w:bookmarkStart w:id="0" w:name="_GoBack"/>
-      <w:bookmarkEnd w:id="0"/>
       <w:r>
         <w:rPr>
           <w:rFonts w:ascii="Times New Roman" w:eastAsia="Times New Roman" w:hAnsi="Times New Roman" w:cs="Times New Roman"/>
@@ -1703,7 +1956,16 @@
                 <w:bCs/>
                 <w:color w:val="000000"/>
               </w:rPr>
-              <w:t>External software Interface</w:t>
+              <w:t>Joint</w:t>
+            </w:r>
+            <w:r>
+              <w:rPr>
+                <w:rFonts w:ascii="Arial" w:eastAsia="Times New Roman" w:hAnsi="Arial" w:cs="Arial"/>
+                <w:b/>
+                <w:bCs/>
+                <w:color w:val="000000"/>
+              </w:rPr>
+              <w:t xml:space="preserve"> Interface</w:t>
             </w:r>
           </w:p>
         </w:tc>
@@ -1740,8 +2002,10 @@
                 <w:rFonts w:ascii="Arial" w:eastAsia="Times New Roman" w:hAnsi="Arial" w:cs="Arial"/>
                 <w:color w:val="000000"/>
               </w:rPr>
-              <w:t>Interface</w:t>
+              <w:t>Single Motor Joint, Tilt Joint, or Rotate Joint</w:t>
             </w:r>
+            <w:bookmarkStart w:id="0" w:name="_GoBack"/>
+            <w:bookmarkEnd w:id="0"/>
           </w:p>
         </w:tc>
       </w:tr>
@@ -2304,6 +2568,7 @@
     <w:lsdException w:name="HTML Sample" w:semiHidden="1" w:unhideWhenUsed="1"/>
     <w:lsdException w:name="HTML Typewriter" w:semiHidden="1" w:unhideWhenUsed="1"/>
     <w:lsdException w:name="HTML Variable" w:semiHidden="1" w:unhideWhenUsed="1"/>
+    <w:lsdException w:name="Normal Table" w:semiHidden="1" w:unhideWhenUsed="1"/>
     <w:lsdException w:name="annotation subject" w:semiHidden="1" w:unhideWhenUsed="1"/>
     <w:lsdException w:name="No List" w:semiHidden="1" w:unhideWhenUsed="1"/>
     <w:lsdException w:name="Outline List 1" w:semiHidden="1" w:unhideWhenUsed="1"/>
@@ -2350,8 +2615,10 @@
     <w:lsdException w:name="Table Subtle 2" w:semiHidden="1" w:unhideWhenUsed="1"/>
     <w:lsdException w:name="Table Web 1" w:semiHidden="1" w:unhideWhenUsed="1"/>
     <w:lsdException w:name="Table Web 2" w:semiHidden="1" w:unhideWhenUsed="1"/>
+    <w:lsdException w:name="Table Web 3" w:semiHidden="1" w:unhideWhenUsed="1"/>
     <w:lsdException w:name="Balloon Text" w:semiHidden="1" w:unhideWhenUsed="1"/>
     <w:lsdException w:name="Table Grid" w:uiPriority="39"/>
+    <w:lsdException w:name="Table Theme" w:semiHidden="1" w:unhideWhenUsed="1"/>
     <w:lsdException w:name="Placeholder Text" w:semiHidden="1"/>
     <w:lsdException w:name="No Spacing" w:uiPriority="1" w:qFormat="1"/>
     <w:lsdException w:name="Light Shading" w:uiPriority="60"/>

</xml_diff>

<commit_message>
Closed loop algorithms now have to be passed into interface constructor
Closed loop algorithms are generally too complex to just generalize
away, and will require main program modification for special instances.
So, the framework now requires the user to pass in an IOAlgorithm
instance whenever it's calling the joint interface constructor that
takes in a feedback device.

For the constructor that doesn't take in feedback devices, IE for use if
the joint has open loop control, the old procedure remains unchanged.
That is, the user just passes in an input type and an output device, and
internally the joint interface class will select a dumb algorithm for
the user
</commit_message>
<xml_diff>
--- a/libraries/ControlFramework/Framework Overview.docx
+++ b/libraries/ControlFramework/Framework Overview.docx
@@ -86,7 +86,14 @@
           <w:rFonts w:ascii="Arial" w:eastAsia="Times New Roman" w:hAnsi="Arial" w:cs="Arial"/>
           <w:color w:val="000000"/>
         </w:rPr>
-        <w:t xml:space="preserve">The first job can just be handled by the main class, at least for now. It’s </w:t>
+        <w:t>The second an</w:t>
+      </w:r>
+      <w:r>
+        <w:rPr>
+          <w:rFonts w:ascii="Arial" w:eastAsia="Times New Roman" w:hAnsi="Arial" w:cs="Arial"/>
+          <w:color w:val="000000"/>
+        </w:rPr>
+        <w:t xml:space="preserve">d third jobs are the </w:t>
       </w:r>
       <w:proofErr w:type="gramStart"/>
       <w:r>
@@ -94,7 +101,7 @@
           <w:rFonts w:ascii="Arial" w:eastAsia="Times New Roman" w:hAnsi="Arial" w:cs="Arial"/>
           <w:color w:val="000000"/>
         </w:rPr>
-        <w:t>fairly static</w:t>
+        <w:t>main focus</w:t>
       </w:r>
       <w:proofErr w:type="gramEnd"/>
       <w:r>
@@ -102,7 +109,46 @@
           <w:rFonts w:ascii="Arial" w:eastAsia="Times New Roman" w:hAnsi="Arial" w:cs="Arial"/>
           <w:color w:val="000000"/>
         </w:rPr>
-        <w:t xml:space="preserve"> and won’t change, so there’s no reason to design a larger framework for it.</w:t>
+        <w:t xml:space="preserve"> in this document. They </w:t>
+      </w:r>
+      <w:r>
+        <w:rPr>
+          <w:rFonts w:ascii="Arial" w:eastAsia="Times New Roman" w:hAnsi="Arial" w:cs="Arial"/>
+          <w:color w:val="000000"/>
+        </w:rPr>
+        <w:t xml:space="preserve">are a problem in that they entirely depend on what the arm is specifically doing -- IE moving the arm based on simple speed, or wanting to tell it to go to a certain position -- and what type of motor device the arm is </w:t>
+      </w:r>
+      <w:proofErr w:type="gramStart"/>
+      <w:r>
+        <w:rPr>
+          <w:rFonts w:ascii="Arial" w:eastAsia="Times New Roman" w:hAnsi="Arial" w:cs="Arial"/>
+          <w:color w:val="000000"/>
+        </w:rPr>
+        <w:t>actually using</w:t>
+      </w:r>
+      <w:proofErr w:type="gramEnd"/>
+      <w:r>
+        <w:rPr>
+          <w:rFonts w:ascii="Arial" w:eastAsia="Times New Roman" w:hAnsi="Arial" w:cs="Arial"/>
+          <w:color w:val="000000"/>
+        </w:rPr>
+        <w:t xml:space="preserve">. </w:t>
+      </w:r>
+      <w:proofErr w:type="gramStart"/>
+      <w:r>
+        <w:rPr>
+          <w:rFonts w:ascii="Arial" w:eastAsia="Times New Roman" w:hAnsi="Arial" w:cs="Arial"/>
+          <w:color w:val="000000"/>
+        </w:rPr>
+        <w:t>All of these</w:t>
+      </w:r>
+      <w:proofErr w:type="gramEnd"/>
+      <w:r>
+        <w:rPr>
+          <w:rFonts w:ascii="Arial" w:eastAsia="Times New Roman" w:hAnsi="Arial" w:cs="Arial"/>
+          <w:color w:val="000000"/>
+        </w:rPr>
+        <w:t xml:space="preserve"> things can be changed and modified, which means the software for them needs to be able to adapt as well. </w:t>
       </w:r>
     </w:p>
     <w:p>
@@ -129,39 +175,46 @@
           <w:rFonts w:ascii="Arial" w:eastAsia="Times New Roman" w:hAnsi="Arial" w:cs="Arial"/>
           <w:color w:val="000000"/>
         </w:rPr>
-        <w:t xml:space="preserve">The second and third jobs, meanwhile, are a problem in that they entirely depend on what the arm is specifically doing -- IE moving the arm based on simple speed, or wanting to tell it to go to a certain position -- and what type of motor device the arm is </w:t>
-      </w:r>
-      <w:proofErr w:type="gramStart"/>
-      <w:r>
-        <w:rPr>
-          <w:rFonts w:ascii="Arial" w:eastAsia="Times New Roman" w:hAnsi="Arial" w:cs="Arial"/>
-          <w:color w:val="000000"/>
-        </w:rPr>
-        <w:t>actually using</w:t>
-      </w:r>
-      <w:proofErr w:type="gramEnd"/>
-      <w:r>
-        <w:rPr>
-          <w:rFonts w:ascii="Arial" w:eastAsia="Times New Roman" w:hAnsi="Arial" w:cs="Arial"/>
-          <w:color w:val="000000"/>
-        </w:rPr>
-        <w:t xml:space="preserve">. </w:t>
-      </w:r>
-      <w:proofErr w:type="gramStart"/>
-      <w:r>
-        <w:rPr>
-          <w:rFonts w:ascii="Arial" w:eastAsia="Times New Roman" w:hAnsi="Arial" w:cs="Arial"/>
-          <w:color w:val="000000"/>
-        </w:rPr>
-        <w:t>All of these</w:t>
-      </w:r>
-      <w:proofErr w:type="gramEnd"/>
-      <w:r>
-        <w:rPr>
-          <w:rFonts w:ascii="Arial" w:eastAsia="Times New Roman" w:hAnsi="Arial" w:cs="Arial"/>
-          <w:color w:val="000000"/>
-        </w:rPr>
-        <w:t xml:space="preserve"> things can be changed and modified, which means the software for them needs to be able to adapt as well. </w:t>
+        <w:t>To</w:t>
+      </w:r>
+      <w:r>
+        <w:rPr>
+          <w:rFonts w:ascii="Arial" w:eastAsia="Times New Roman" w:hAnsi="Arial" w:cs="Arial"/>
+          <w:color w:val="000000"/>
+        </w:rPr>
+        <w:t xml:space="preserve"> save development time and allow multiple programmers to work at once AND allow quick integration of different motors servos </w:t>
+      </w:r>
+      <w:proofErr w:type="spellStart"/>
+      <w:r>
+        <w:rPr>
+          <w:rFonts w:ascii="Arial" w:eastAsia="Times New Roman" w:hAnsi="Arial" w:cs="Arial"/>
+          <w:color w:val="000000"/>
+        </w:rPr>
+        <w:t>etc</w:t>
+      </w:r>
+      <w:proofErr w:type="spellEnd"/>
+      <w:r>
+        <w:rPr>
+          <w:rFonts w:ascii="Arial" w:eastAsia="Times New Roman" w:hAnsi="Arial" w:cs="Arial"/>
+          <w:color w:val="000000"/>
+        </w:rPr>
+        <w:t xml:space="preserve"> </w:t>
+      </w:r>
+      <w:proofErr w:type="spellStart"/>
+      <w:r>
+        <w:rPr>
+          <w:rFonts w:ascii="Arial" w:eastAsia="Times New Roman" w:hAnsi="Arial" w:cs="Arial"/>
+          <w:color w:val="000000"/>
+        </w:rPr>
+        <w:t>etc</w:t>
+      </w:r>
+      <w:proofErr w:type="spellEnd"/>
+      <w:r>
+        <w:rPr>
+          <w:rFonts w:ascii="Arial" w:eastAsia="Times New Roman" w:hAnsi="Arial" w:cs="Arial"/>
+          <w:color w:val="000000"/>
+        </w:rPr>
+        <w:t xml:space="preserve">, we shall develop software for these two phases using a framework that enforces modularity and allows for plug-and-play style development. We call this our control framework, the architecture we’ll use. </w:t>
       </w:r>
     </w:p>
     <w:p>
@@ -188,14 +241,7 @@
           <w:rFonts w:ascii="Arial" w:eastAsia="Times New Roman" w:hAnsi="Arial" w:cs="Arial"/>
           <w:color w:val="000000"/>
         </w:rPr>
-        <w:t>To</w:t>
-      </w:r>
-      <w:r>
-        <w:rPr>
-          <w:rFonts w:ascii="Arial" w:eastAsia="Times New Roman" w:hAnsi="Arial" w:cs="Arial"/>
-          <w:color w:val="000000"/>
-        </w:rPr>
-        <w:t xml:space="preserve"> save development time and allow multiple programmers to work at once AND allow quick integration of different motors servos </w:t>
+        <w:t xml:space="preserve">The idea is thus: for each type of algorithm -- move based on speed without feedback, move based on speed with feedback, </w:t>
       </w:r>
       <w:proofErr w:type="spellStart"/>
       <w:r>
@@ -211,7 +257,39 @@
           <w:rFonts w:ascii="Arial" w:eastAsia="Times New Roman" w:hAnsi="Arial" w:cs="Arial"/>
           <w:color w:val="000000"/>
         </w:rPr>
-        <w:t xml:space="preserve"> </w:t>
+        <w:t xml:space="preserve"> -- and for each type of motor controller device the </w:t>
+      </w:r>
+      <w:proofErr w:type="spellStart"/>
+      <w:r>
+        <w:rPr>
+          <w:rFonts w:ascii="Arial" w:eastAsia="Times New Roman" w:hAnsi="Arial" w:cs="Arial"/>
+          <w:color w:val="000000"/>
+        </w:rPr>
+        <w:t>armboard</w:t>
+      </w:r>
+      <w:proofErr w:type="spellEnd"/>
+      <w:r>
+        <w:rPr>
+          <w:rFonts w:ascii="Arial" w:eastAsia="Times New Roman" w:hAnsi="Arial" w:cs="Arial"/>
+          <w:color w:val="000000"/>
+        </w:rPr>
+        <w:t xml:space="preserve"> shall talk to -- a discrete (</w:t>
+      </w:r>
+      <w:proofErr w:type="gramStart"/>
+      <w:r>
+        <w:rPr>
+          <w:rFonts w:ascii="Arial" w:eastAsia="Times New Roman" w:hAnsi="Arial" w:cs="Arial"/>
+          <w:color w:val="000000"/>
+        </w:rPr>
+        <w:t>made out of</w:t>
+      </w:r>
+      <w:proofErr w:type="gramEnd"/>
+      <w:r>
+        <w:rPr>
+          <w:rFonts w:ascii="Arial" w:eastAsia="Times New Roman" w:hAnsi="Arial" w:cs="Arial"/>
+          <w:color w:val="000000"/>
+        </w:rPr>
+        <w:t xml:space="preserve"> non-IC components) H bridge, a motor controller, an IC H bridge, </w:t>
       </w:r>
       <w:proofErr w:type="spellStart"/>
       <w:r>
@@ -227,7 +305,23 @@
           <w:rFonts w:ascii="Arial" w:eastAsia="Times New Roman" w:hAnsi="Arial" w:cs="Arial"/>
           <w:color w:val="000000"/>
         </w:rPr>
-        <w:t xml:space="preserve">, we shall develop software for these two phases using a framework that enforces modularity and allows for plug-and-play style development. We call this our control framework, the architecture we’ll use. </w:t>
+        <w:t xml:space="preserve"> -- all these different things can be wrapped up as separate modules, that is to say classes. Imagine this: Each algorithm class knows what input it takes -- position or speed, the two that can be currently sent by base station -- and what it should output to the motors -- also speed or position, some motor-controlling devices take one or the other. If it knows those two things, then it can take in an input value, decide what it wants the motor to do, and then returns either a speed or position value to be pushed onto the motor. Meanwhile, each motor-controlling-device-representing class shall contain the information for </w:t>
+      </w:r>
+      <w:proofErr w:type="gramStart"/>
+      <w:r>
+        <w:rPr>
+          <w:rFonts w:ascii="Arial" w:eastAsia="Times New Roman" w:hAnsi="Arial" w:cs="Arial"/>
+          <w:color w:val="000000"/>
+        </w:rPr>
+        <w:t>actually making</w:t>
+      </w:r>
+      <w:proofErr w:type="gramEnd"/>
+      <w:r>
+        <w:rPr>
+          <w:rFonts w:ascii="Arial" w:eastAsia="Times New Roman" w:hAnsi="Arial" w:cs="Arial"/>
+          <w:color w:val="000000"/>
+        </w:rPr>
+        <w:t xml:space="preserve"> the desired movement happen. It shall know what input it takes -- speed or position -- and that’s all it needs to know. From there, it’s free to convert the input into the actual physical action to make the motor move. </w:t>
       </w:r>
     </w:p>
     <w:p>
@@ -254,39 +348,21 @@
           <w:rFonts w:ascii="Arial" w:eastAsia="Times New Roman" w:hAnsi="Arial" w:cs="Arial"/>
           <w:color w:val="000000"/>
         </w:rPr>
-        <w:t xml:space="preserve">The idea is thus: for each type of algorithm -- move based on speed without feedback, move based on speed with feedback, </w:t>
-      </w:r>
-      <w:proofErr w:type="spellStart"/>
-      <w:r>
-        <w:rPr>
-          <w:rFonts w:ascii="Arial" w:eastAsia="Times New Roman" w:hAnsi="Arial" w:cs="Arial"/>
-          <w:color w:val="000000"/>
-        </w:rPr>
-        <w:t>etc</w:t>
-      </w:r>
-      <w:proofErr w:type="spellEnd"/>
-      <w:r>
-        <w:rPr>
-          <w:rFonts w:ascii="Arial" w:eastAsia="Times New Roman" w:hAnsi="Arial" w:cs="Arial"/>
-          <w:color w:val="000000"/>
-        </w:rPr>
-        <w:t xml:space="preserve"> -- and for each type of motor controller device the </w:t>
-      </w:r>
-      <w:proofErr w:type="spellStart"/>
-      <w:r>
-        <w:rPr>
-          <w:rFonts w:ascii="Arial" w:eastAsia="Times New Roman" w:hAnsi="Arial" w:cs="Arial"/>
-          <w:color w:val="000000"/>
-        </w:rPr>
-        <w:t>armboard</w:t>
-      </w:r>
-      <w:proofErr w:type="spellEnd"/>
-      <w:r>
-        <w:rPr>
-          <w:rFonts w:ascii="Arial" w:eastAsia="Times New Roman" w:hAnsi="Arial" w:cs="Arial"/>
-          <w:color w:val="000000"/>
-        </w:rPr>
-        <w:t xml:space="preserve"> shall talk to -- a discrete (</w:t>
+        <w:t xml:space="preserve">By lacing these classes together with a commonly accepted input -- speed from -1000 to 1000, or position from 0 to 10000 are the default values for now -- then these classes NEVER </w:t>
+      </w:r>
+      <w:r>
+        <w:rPr>
+          <w:rFonts w:ascii="Arial" w:eastAsia="Times New Roman" w:hAnsi="Arial" w:cs="Arial"/>
+          <w:color w:val="000000"/>
+        </w:rPr>
+        <w:t>must</w:t>
+      </w:r>
+      <w:r>
+        <w:rPr>
+          <w:rFonts w:ascii="Arial" w:eastAsia="Times New Roman" w:hAnsi="Arial" w:cs="Arial"/>
+          <w:color w:val="000000"/>
+        </w:rPr>
+        <w:t xml:space="preserve"> know what each other is </w:t>
       </w:r>
       <w:proofErr w:type="gramStart"/>
       <w:r>
@@ -294,7 +370,7 @@
           <w:rFonts w:ascii="Arial" w:eastAsia="Times New Roman" w:hAnsi="Arial" w:cs="Arial"/>
           <w:color w:val="000000"/>
         </w:rPr>
-        <w:t>made out of</w:t>
+        <w:t>actually doing</w:t>
       </w:r>
       <w:proofErr w:type="gramEnd"/>
       <w:r>
@@ -302,39 +378,21 @@
           <w:rFonts w:ascii="Arial" w:eastAsia="Times New Roman" w:hAnsi="Arial" w:cs="Arial"/>
           <w:color w:val="000000"/>
         </w:rPr>
-        <w:t xml:space="preserve"> non-IC components) H bridge, a motor controller, an IC H bridge, </w:t>
-      </w:r>
-      <w:proofErr w:type="spellStart"/>
-      <w:r>
-        <w:rPr>
-          <w:rFonts w:ascii="Arial" w:eastAsia="Times New Roman" w:hAnsi="Arial" w:cs="Arial"/>
-          <w:color w:val="000000"/>
-        </w:rPr>
-        <w:t>etc</w:t>
-      </w:r>
-      <w:proofErr w:type="spellEnd"/>
-      <w:r>
-        <w:rPr>
-          <w:rFonts w:ascii="Arial" w:eastAsia="Times New Roman" w:hAnsi="Arial" w:cs="Arial"/>
-          <w:color w:val="000000"/>
-        </w:rPr>
-        <w:t xml:space="preserve"> -- all these different things can be wrapped up as separate modules, that is to say classes. Imagine this: Each algorithm class knows what input it takes -- position or speed, the two that can be currently sent by base station -- and what it should output to the motors -- also speed or position, some motor-controlling devices take one or the other. If it knows those two things, then it can take in an input value, decide what it wants the motor to do, and then returns either a speed or position value to be pushed onto the motor. Meanwhile, each motor-controlling-device-representing class shall contain the information for </w:t>
-      </w:r>
-      <w:proofErr w:type="gramStart"/>
-      <w:r>
-        <w:rPr>
-          <w:rFonts w:ascii="Arial" w:eastAsia="Times New Roman" w:hAnsi="Arial" w:cs="Arial"/>
-          <w:color w:val="000000"/>
-        </w:rPr>
-        <w:t>actually making</w:t>
-      </w:r>
-      <w:proofErr w:type="gramEnd"/>
-      <w:r>
-        <w:rPr>
-          <w:rFonts w:ascii="Arial" w:eastAsia="Times New Roman" w:hAnsi="Arial" w:cs="Arial"/>
-          <w:color w:val="000000"/>
-        </w:rPr>
-        <w:t xml:space="preserve"> the desired movement happen. It shall know what input it takes -- speed or position -- and that’s all it needs to know. From there, it’s free to convert the input into the actual physical action to make the motor move. </w:t>
+        <w:t xml:space="preserve">. You can make a new type of motor-controlling-device class for each new one we buy/each new one the mechanical team needs us to use, and just immediately plug it into the framework with minimal effort. Just have the new device class take in either the speed or position values -- the device wanting just one or the other -- and then the one programming that class doesn’t have to worry about where it’s coming from or how the algorithm decided on that value. </w:t>
+      </w:r>
+      <w:r>
+        <w:rPr>
+          <w:rFonts w:ascii="Arial" w:eastAsia="Times New Roman" w:hAnsi="Arial" w:cs="Arial"/>
+          <w:color w:val="000000"/>
+        </w:rPr>
+        <w:t>So,</w:t>
+      </w:r>
+      <w:r>
+        <w:rPr>
+          <w:rFonts w:ascii="Arial" w:eastAsia="Times New Roman" w:hAnsi="Arial" w:cs="Arial"/>
+          <w:color w:val="000000"/>
+        </w:rPr>
+        <w:t xml:space="preserve"> we write the class for that device and just throw it into the framework, the existing algorithms will spit out a value the new device class knows how to use and everything just works together immediately.</w:t>
       </w:r>
     </w:p>
     <w:p>
@@ -361,51 +419,7 @@
           <w:rFonts w:ascii="Arial" w:eastAsia="Times New Roman" w:hAnsi="Arial" w:cs="Arial"/>
           <w:color w:val="000000"/>
         </w:rPr>
-        <w:t xml:space="preserve">By lacing these classes together with a commonly accepted input -- speed from -1000 to 1000, or position from 0 to 10000 are the default values for now -- then these classes NEVER </w:t>
-      </w:r>
-      <w:r>
-        <w:rPr>
-          <w:rFonts w:ascii="Arial" w:eastAsia="Times New Roman" w:hAnsi="Arial" w:cs="Arial"/>
-          <w:color w:val="000000"/>
-        </w:rPr>
-        <w:t>must</w:t>
-      </w:r>
-      <w:r>
-        <w:rPr>
-          <w:rFonts w:ascii="Arial" w:eastAsia="Times New Roman" w:hAnsi="Arial" w:cs="Arial"/>
-          <w:color w:val="000000"/>
-        </w:rPr>
-        <w:t xml:space="preserve"> know what each other is </w:t>
-      </w:r>
-      <w:proofErr w:type="gramStart"/>
-      <w:r>
-        <w:rPr>
-          <w:rFonts w:ascii="Arial" w:eastAsia="Times New Roman" w:hAnsi="Arial" w:cs="Arial"/>
-          <w:color w:val="000000"/>
-        </w:rPr>
-        <w:t>actually doing</w:t>
-      </w:r>
-      <w:proofErr w:type="gramEnd"/>
-      <w:r>
-        <w:rPr>
-          <w:rFonts w:ascii="Arial" w:eastAsia="Times New Roman" w:hAnsi="Arial" w:cs="Arial"/>
-          <w:color w:val="000000"/>
-        </w:rPr>
-        <w:t xml:space="preserve">. You can make a new type of motor-controlling-device class for each new one we buy/each new one the mechanical team needs us to use, and just immediately plug it into the framework with minimal effort. Just have the new device class take in either the speed or position values -- the device wanting just one or the other -- and then the one programming that class doesn’t have to worry about where it’s coming from or how the algorithm decided on that value. </w:t>
-      </w:r>
-      <w:r>
-        <w:rPr>
-          <w:rFonts w:ascii="Arial" w:eastAsia="Times New Roman" w:hAnsi="Arial" w:cs="Arial"/>
-          <w:color w:val="000000"/>
-        </w:rPr>
-        <w:t>So,</w:t>
-      </w:r>
-      <w:r>
-        <w:rPr>
-          <w:rFonts w:ascii="Arial" w:eastAsia="Times New Roman" w:hAnsi="Arial" w:cs="Arial"/>
-          <w:color w:val="000000"/>
-        </w:rPr>
-        <w:t xml:space="preserve"> we write the class for that device and just throw it into the framework, the existing algorithms will spit out a value the new device class knows how to use and everything just works together immediately.</w:t>
+        <w:t>Software implementation of the algorithm, overview:</w:t>
       </w:r>
     </w:p>
     <w:p>
@@ -422,9 +436,8 @@
       <w:pPr>
         <w:spacing w:after="0" w:line="240" w:lineRule="auto"/>
         <w:rPr>
-          <w:rFonts w:ascii="Times New Roman" w:eastAsia="Times New Roman" w:hAnsi="Times New Roman" w:cs="Times New Roman"/>
-          <w:sz w:val="24"/>
-          <w:szCs w:val="24"/>
+          <w:rFonts w:ascii="Arial" w:eastAsia="Times New Roman" w:hAnsi="Arial" w:cs="Arial"/>
+          <w:color w:val="000000"/>
         </w:rPr>
       </w:pPr>
       <w:r>
@@ -432,7 +445,23 @@
           <w:rFonts w:ascii="Arial" w:eastAsia="Times New Roman" w:hAnsi="Arial" w:cs="Arial"/>
           <w:color w:val="000000"/>
         </w:rPr>
-        <w:t>Software implementation of the algorithm, overview:</w:t>
+        <w:t xml:space="preserve">The architecture is composed of four </w:t>
+      </w:r>
+      <w:proofErr w:type="gramStart"/>
+      <w:r>
+        <w:rPr>
+          <w:rFonts w:ascii="Arial" w:eastAsia="Times New Roman" w:hAnsi="Arial" w:cs="Arial"/>
+          <w:color w:val="000000"/>
+        </w:rPr>
+        <w:t>classes, generally speaking</w:t>
+      </w:r>
+      <w:proofErr w:type="gramEnd"/>
+      <w:r>
+        <w:rPr>
+          <w:rFonts w:ascii="Arial" w:eastAsia="Times New Roman" w:hAnsi="Arial" w:cs="Arial"/>
+          <w:color w:val="000000"/>
+        </w:rPr>
+        <w:t xml:space="preserve">. </w:t>
       </w:r>
     </w:p>
     <w:p>
@@ -459,7 +488,23 @@
           <w:rFonts w:ascii="Arial" w:eastAsia="Times New Roman" w:hAnsi="Arial" w:cs="Arial"/>
           <w:color w:val="000000"/>
         </w:rPr>
-        <w:t xml:space="preserve">The architecture is composed of four </w:t>
+        <w:t xml:space="preserve">1)An input-output-algorithm class. Abstract superclass is called </w:t>
+      </w:r>
+      <w:proofErr w:type="spellStart"/>
+      <w:r>
+        <w:rPr>
+          <w:rFonts w:ascii="Arial" w:eastAsia="Times New Roman" w:hAnsi="Arial" w:cs="Arial"/>
+          <w:color w:val="000000"/>
+        </w:rPr>
+        <w:t>IOAlgorithm</w:t>
+      </w:r>
+      <w:proofErr w:type="spellEnd"/>
+      <w:r>
+        <w:rPr>
+          <w:rFonts w:ascii="Arial" w:eastAsia="Times New Roman" w:hAnsi="Arial" w:cs="Arial"/>
+          <w:color w:val="000000"/>
+        </w:rPr>
+        <w:t xml:space="preserve">. It’s responsible for figuring out how to convert between the main program’s input, and an output demanded by the physical motor controller that will </w:t>
       </w:r>
       <w:proofErr w:type="gramStart"/>
       <w:r>
@@ -467,7 +512,7 @@
           <w:rFonts w:ascii="Arial" w:eastAsia="Times New Roman" w:hAnsi="Arial" w:cs="Arial"/>
           <w:color w:val="000000"/>
         </w:rPr>
-        <w:t>classes, generally speaking</w:t>
+        <w:t>actually move</w:t>
       </w:r>
       <w:proofErr w:type="gramEnd"/>
       <w:r>
@@ -475,7 +520,7 @@
           <w:rFonts w:ascii="Arial" w:eastAsia="Times New Roman" w:hAnsi="Arial" w:cs="Arial"/>
           <w:color w:val="000000"/>
         </w:rPr>
-        <w:t xml:space="preserve">. Three of them are abstract classes meant to be inherited by specific modules we add in, the algorithm classes and the </w:t>
+        <w:t xml:space="preserve"> the motor, as well as any control loops. It </w:t>
       </w:r>
       <w:r>
         <w:rPr>
@@ -483,7 +528,53 @@
           <w:color w:val="000000"/>
         </w:rPr>
         <w:lastRenderedPageBreak/>
-        <w:t>motor controlling device classes and the feedback device classes. The other is an interface class used to oversee the other three and act as an external controller for the main program.</w:t>
+        <w:t xml:space="preserve">expects an input of a specific type -- either speed or position -- and outputs either speed or position. Internally, it does whatever it needs to </w:t>
+      </w:r>
+      <w:proofErr w:type="spellStart"/>
+      <w:r>
+        <w:rPr>
+          <w:rFonts w:ascii="Arial" w:eastAsia="Times New Roman" w:hAnsi="Arial" w:cs="Arial"/>
+          <w:color w:val="000000"/>
+        </w:rPr>
+        <w:t>based</w:t>
+      </w:r>
+      <w:proofErr w:type="spellEnd"/>
+      <w:r>
+        <w:rPr>
+          <w:rFonts w:ascii="Arial" w:eastAsia="Times New Roman" w:hAnsi="Arial" w:cs="Arial"/>
+          <w:color w:val="000000"/>
+        </w:rPr>
+        <w:t xml:space="preserve"> on its control loop logic. For example, for something like IK controls where the main program wants the motor to go to a certain position, we’ll have a class derived from the overall </w:t>
+      </w:r>
+      <w:proofErr w:type="spellStart"/>
+      <w:r>
+        <w:rPr>
+          <w:rFonts w:ascii="Arial" w:eastAsia="Times New Roman" w:hAnsi="Arial" w:cs="Arial"/>
+          <w:color w:val="000000"/>
+        </w:rPr>
+        <w:t>IOAlgorithm</w:t>
+      </w:r>
+      <w:proofErr w:type="spellEnd"/>
+      <w:r>
+        <w:rPr>
+          <w:rFonts w:ascii="Arial" w:eastAsia="Times New Roman" w:hAnsi="Arial" w:cs="Arial"/>
+          <w:color w:val="000000"/>
+        </w:rPr>
+        <w:t xml:space="preserve"> abstract class that inputs a position, reads from an encoder what position the controlled part of the arm is actually at, figure out how far this arm joint needs to move to get to the desired position, figures out from that how fast the motor controlling the joint needs to go, and then finally returns </w:t>
+      </w:r>
+      <w:r>
+        <w:rPr>
+          <w:rFonts w:ascii="Arial" w:eastAsia="Times New Roman" w:hAnsi="Arial" w:cs="Arial"/>
+          <w:color w:val="000000"/>
+        </w:rPr>
+        <w:t xml:space="preserve">a value representing that speed. </w:t>
+      </w:r>
+      <w:r>
+        <w:rPr>
+          <w:rFonts w:ascii="Arial" w:eastAsia="Times New Roman" w:hAnsi="Arial" w:cs="Arial"/>
+          <w:color w:val="000000"/>
+        </w:rPr>
+        <w:t>This class makes use of the next class, feedback device, to get its feedback information if it has any, and thus contains an internal pointer to it.</w:t>
       </w:r>
     </w:p>
     <w:p>
@@ -510,7 +601,39 @@
           <w:rFonts w:ascii="Arial" w:eastAsia="Times New Roman" w:hAnsi="Arial" w:cs="Arial"/>
           <w:color w:val="000000"/>
         </w:rPr>
-        <w:t xml:space="preserve">1)An input-output-algorithm class. Abstract superclass is called </w:t>
+        <w:t xml:space="preserve">2)A feedback device class. Abstract superclass is called </w:t>
+      </w:r>
+      <w:proofErr w:type="spellStart"/>
+      <w:r>
+        <w:rPr>
+          <w:rFonts w:ascii="Arial" w:eastAsia="Times New Roman" w:hAnsi="Arial" w:cs="Arial"/>
+          <w:color w:val="000000"/>
+        </w:rPr>
+        <w:t>FeedbackDevice</w:t>
+      </w:r>
+      <w:proofErr w:type="spellEnd"/>
+      <w:r>
+        <w:rPr>
+          <w:rFonts w:ascii="Arial" w:eastAsia="Times New Roman" w:hAnsi="Arial" w:cs="Arial"/>
+          <w:color w:val="000000"/>
+        </w:rPr>
+        <w:t xml:space="preserve">. It contains the information needed to </w:t>
+      </w:r>
+      <w:proofErr w:type="gramStart"/>
+      <w:r>
+        <w:rPr>
+          <w:rFonts w:ascii="Arial" w:eastAsia="Times New Roman" w:hAnsi="Arial" w:cs="Arial"/>
+          <w:color w:val="000000"/>
+        </w:rPr>
+        <w:t>actually get</w:t>
+      </w:r>
+      <w:proofErr w:type="gramEnd"/>
+      <w:r>
+        <w:rPr>
+          <w:rFonts w:ascii="Arial" w:eastAsia="Times New Roman" w:hAnsi="Arial" w:cs="Arial"/>
+          <w:color w:val="000000"/>
+        </w:rPr>
+        <w:t xml:space="preserve"> feedback from a device. For example, there should be a class made to represent an encoder sensor if we use one; the class will contain functions for reading signals from the device, and return either speed or position (different types of feedback can be implemented later, if used). It shouldn’t be the job of the </w:t>
       </w:r>
       <w:proofErr w:type="spellStart"/>
       <w:r>
@@ -526,7 +649,7 @@
           <w:rFonts w:ascii="Arial" w:eastAsia="Times New Roman" w:hAnsi="Arial" w:cs="Arial"/>
           <w:color w:val="000000"/>
         </w:rPr>
-        <w:t xml:space="preserve">. It’s responsible for figuring out how to convert between the main program’s input, and an output demanded by the physical motor controller that will </w:t>
+        <w:t xml:space="preserve"> class to worry about how the feedback is </w:t>
       </w:r>
       <w:proofErr w:type="gramStart"/>
       <w:r>
@@ -534,7 +657,7 @@
           <w:rFonts w:ascii="Arial" w:eastAsia="Times New Roman" w:hAnsi="Arial" w:cs="Arial"/>
           <w:color w:val="000000"/>
         </w:rPr>
-        <w:t>actually move</w:t>
+        <w:t>actually communicated</w:t>
       </w:r>
       <w:proofErr w:type="gramEnd"/>
       <w:r>
@@ -542,76 +665,12 @@
           <w:rFonts w:ascii="Arial" w:eastAsia="Times New Roman" w:hAnsi="Arial" w:cs="Arial"/>
           <w:color w:val="000000"/>
         </w:rPr>
-        <w:t xml:space="preserve"> the motor, as well as any control loops. It expects an input of a specific type -- either speed or position -- and outputs either speed or position. Internally, it does whatever it needs to </w:t>
-      </w:r>
-      <w:proofErr w:type="spellStart"/>
-      <w:r>
-        <w:rPr>
-          <w:rFonts w:ascii="Arial" w:eastAsia="Times New Roman" w:hAnsi="Arial" w:cs="Arial"/>
-          <w:color w:val="000000"/>
-        </w:rPr>
-        <w:t>based</w:t>
-      </w:r>
-      <w:proofErr w:type="spellEnd"/>
-      <w:r>
-        <w:rPr>
-          <w:rFonts w:ascii="Arial" w:eastAsia="Times New Roman" w:hAnsi="Arial" w:cs="Arial"/>
-          <w:color w:val="000000"/>
-        </w:rPr>
-        <w:t xml:space="preserve"> on its control loop logic. For example, for something like IK controls where the main program wants the motor to go to a certain position, we’ll have a class derived from the overall </w:t>
-      </w:r>
-      <w:proofErr w:type="spellStart"/>
-      <w:r>
-        <w:rPr>
-          <w:rFonts w:ascii="Arial" w:eastAsia="Times New Roman" w:hAnsi="Arial" w:cs="Arial"/>
-          <w:color w:val="000000"/>
-        </w:rPr>
-        <w:t>IOAlgorithm</w:t>
-      </w:r>
-      <w:proofErr w:type="spellEnd"/>
-      <w:r>
-        <w:rPr>
-          <w:rFonts w:ascii="Arial" w:eastAsia="Times New Roman" w:hAnsi="Arial" w:cs="Arial"/>
-          <w:color w:val="000000"/>
-        </w:rPr>
-        <w:t xml:space="preserve"> abstract class that inputs a position, reads from an encoder what position the controlled part of the arm is actually at, figure out how far this arm joint needs to move to get to the desired position, figures out from that how fast the motor controlling the joint needs to go, and then finally returns a value representing that speed (an alternative would be making an algorithm that inputs </w:t>
-      </w:r>
-      <w:proofErr w:type="spellStart"/>
-      <w:r>
-        <w:rPr>
-          <w:rFonts w:ascii="Arial" w:eastAsia="Times New Roman" w:hAnsi="Arial" w:cs="Arial"/>
-          <w:color w:val="000000"/>
-        </w:rPr>
-        <w:t>pos</w:t>
-      </w:r>
-      <w:proofErr w:type="spellEnd"/>
-      <w:r>
-        <w:rPr>
-          <w:rFonts w:ascii="Arial" w:eastAsia="Times New Roman" w:hAnsi="Arial" w:cs="Arial"/>
-          <w:color w:val="000000"/>
-        </w:rPr>
-        <w:t xml:space="preserve"> and outputs </w:t>
-      </w:r>
-      <w:proofErr w:type="spellStart"/>
-      <w:r>
-        <w:rPr>
-          <w:rFonts w:ascii="Arial" w:eastAsia="Times New Roman" w:hAnsi="Arial" w:cs="Arial"/>
-          <w:color w:val="000000"/>
-        </w:rPr>
-        <w:t>pos</w:t>
-      </w:r>
-      <w:proofErr w:type="spellEnd"/>
-      <w:r>
-        <w:rPr>
-          <w:rFonts w:ascii="Arial" w:eastAsia="Times New Roman" w:hAnsi="Arial" w:cs="Arial"/>
-          <w:color w:val="000000"/>
-        </w:rPr>
-        <w:t xml:space="preserve"> as well if we have motor-controlling devices that takes position input, though we probably won’t as they’re all bloody expensive). This class makes use of the next class, feedback device, to get its feedback information if it has any, and thus contains an internal pointer to it. If it does take feedback from a sensory device, then the class constructor should take in a pointer to the feedback device class being used.</w:t>
+        <w:t>, just what it is, which is why this class exists. The class should be constructed by the main program and as such the constructor should be public, and the constructor should contain whatever information is needed to get the feedback such as what pins need to be read from, if any.</w:t>
       </w:r>
     </w:p>
     <w:p>
       <w:pPr>
-        <w:spacing w:after="0" w:line="240" w:lineRule="auto"/>
+        <w:spacing w:after="240" w:line="240" w:lineRule="auto"/>
         <w:rPr>
           <w:rFonts w:ascii="Times New Roman" w:eastAsia="Times New Roman" w:hAnsi="Times New Roman" w:cs="Times New Roman"/>
           <w:sz w:val="24"/>
@@ -633,23 +692,23 @@
           <w:rFonts w:ascii="Arial" w:eastAsia="Times New Roman" w:hAnsi="Arial" w:cs="Arial"/>
           <w:color w:val="000000"/>
         </w:rPr>
-        <w:t xml:space="preserve">2)A feedback device class. Abstract superclass is called </w:t>
-      </w:r>
-      <w:proofErr w:type="spellStart"/>
-      <w:r>
-        <w:rPr>
-          <w:rFonts w:ascii="Arial" w:eastAsia="Times New Roman" w:hAnsi="Arial" w:cs="Arial"/>
-          <w:color w:val="000000"/>
-        </w:rPr>
-        <w:t>FeedbackDevice</w:t>
-      </w:r>
-      <w:proofErr w:type="spellEnd"/>
-      <w:r>
-        <w:rPr>
-          <w:rFonts w:ascii="Arial" w:eastAsia="Times New Roman" w:hAnsi="Arial" w:cs="Arial"/>
-          <w:color w:val="000000"/>
-        </w:rPr>
-        <w:t xml:space="preserve">. It contains the information needed to </w:t>
+        <w:t xml:space="preserve">3)A motor-controlling device class. Abstract superclass is called </w:t>
+      </w:r>
+      <w:proofErr w:type="spellStart"/>
+      <w:r>
+        <w:rPr>
+          <w:rFonts w:ascii="Arial" w:eastAsia="Times New Roman" w:hAnsi="Arial" w:cs="Arial"/>
+          <w:color w:val="000000"/>
+        </w:rPr>
+        <w:t>OutputDevice</w:t>
+      </w:r>
+      <w:proofErr w:type="spellEnd"/>
+      <w:r>
+        <w:rPr>
+          <w:rFonts w:ascii="Arial" w:eastAsia="Times New Roman" w:hAnsi="Arial" w:cs="Arial"/>
+          <w:color w:val="000000"/>
+        </w:rPr>
+        <w:t xml:space="preserve">. Basically, this represents whatever external device we are </w:t>
       </w:r>
       <w:proofErr w:type="gramStart"/>
       <w:r>
@@ -657,7 +716,7 @@
           <w:rFonts w:ascii="Arial" w:eastAsia="Times New Roman" w:hAnsi="Arial" w:cs="Arial"/>
           <w:color w:val="000000"/>
         </w:rPr>
-        <w:t>actually get</w:t>
+        <w:t>actually using</w:t>
       </w:r>
       <w:proofErr w:type="gramEnd"/>
       <w:r>
@@ -665,23 +724,7 @@
           <w:rFonts w:ascii="Arial" w:eastAsia="Times New Roman" w:hAnsi="Arial" w:cs="Arial"/>
           <w:color w:val="000000"/>
         </w:rPr>
-        <w:t xml:space="preserve"> feedback from a device. For example, there should be a class made to represent an encoder sensor if we use one; the class will contain functions for reading signals from the device, and return either speed or position (different types of feedback can be implemented later, if used). It shouldn’t be the job of the </w:t>
-      </w:r>
-      <w:proofErr w:type="spellStart"/>
-      <w:r>
-        <w:rPr>
-          <w:rFonts w:ascii="Arial" w:eastAsia="Times New Roman" w:hAnsi="Arial" w:cs="Arial"/>
-          <w:color w:val="000000"/>
-        </w:rPr>
-        <w:t>IOAlgorithm</w:t>
-      </w:r>
-      <w:proofErr w:type="spellEnd"/>
-      <w:r>
-        <w:rPr>
-          <w:rFonts w:ascii="Arial" w:eastAsia="Times New Roman" w:hAnsi="Arial" w:cs="Arial"/>
-          <w:color w:val="000000"/>
-        </w:rPr>
-        <w:t xml:space="preserve"> class to worry about how the feedback is </w:t>
+        <w:t xml:space="preserve"> to move the motor (yes we’ll always be using some kind of external device to do it, you can’t move a motor just with a microcontroller. Exception might be a </w:t>
       </w:r>
       <w:proofErr w:type="gramStart"/>
       <w:r>
@@ -689,7 +732,7 @@
           <w:rFonts w:ascii="Arial" w:eastAsia="Times New Roman" w:hAnsi="Arial" w:cs="Arial"/>
           <w:color w:val="000000"/>
         </w:rPr>
-        <w:t>actually communicated</w:t>
+        <w:t>servo,</w:t>
       </w:r>
       <w:proofErr w:type="gramEnd"/>
       <w:r>
@@ -697,12 +740,44 @@
           <w:rFonts w:ascii="Arial" w:eastAsia="Times New Roman" w:hAnsi="Arial" w:cs="Arial"/>
           <w:color w:val="000000"/>
         </w:rPr>
-        <w:t>, just what it is, which is why this class exists. The class should be constructed by the main program and as such the constructor should be public, and the constructor should contain whatever information is needed to get the feedback such as what pins need to be read from, if any.</w:t>
+        <w:t xml:space="preserve"> we’ll just create a derived class called ‘</w:t>
+      </w:r>
+      <w:proofErr w:type="spellStart"/>
+      <w:r>
+        <w:rPr>
+          <w:rFonts w:ascii="Arial" w:eastAsia="Times New Roman" w:hAnsi="Arial" w:cs="Arial"/>
+          <w:color w:val="000000"/>
+        </w:rPr>
+        <w:t>OutputServo</w:t>
+      </w:r>
+      <w:proofErr w:type="spellEnd"/>
+      <w:r>
+        <w:rPr>
+          <w:rFonts w:ascii="Arial" w:eastAsia="Times New Roman" w:hAnsi="Arial" w:cs="Arial"/>
+          <w:color w:val="000000"/>
+        </w:rPr>
+        <w:t xml:space="preserve">’ or something). The class is responsible for knowing how to communicate to the external device </w:t>
+      </w:r>
+      <w:proofErr w:type="gramStart"/>
+      <w:r>
+        <w:rPr>
+          <w:rFonts w:ascii="Arial" w:eastAsia="Times New Roman" w:hAnsi="Arial" w:cs="Arial"/>
+          <w:color w:val="000000"/>
+        </w:rPr>
+        <w:t>in order to</w:t>
+      </w:r>
+      <w:proofErr w:type="gramEnd"/>
+      <w:r>
+        <w:rPr>
+          <w:rFonts w:ascii="Arial" w:eastAsia="Times New Roman" w:hAnsi="Arial" w:cs="Arial"/>
+          <w:color w:val="000000"/>
+        </w:rPr>
+        <w:t xml:space="preserve"> get the motor actually moving, and to get it to move based on the value the class is sent. The two types of input these class can currently expect to take are either speed or position. The class should be constructed by the main program and as such the constructor should be public, and the constructor should contain whatever information is needed to get the feedback such as what pins need to be read from, if any. </w:t>
       </w:r>
     </w:p>
     <w:p>
       <w:pPr>
-        <w:spacing w:after="240" w:line="240" w:lineRule="auto"/>
+        <w:spacing w:after="0" w:line="240" w:lineRule="auto"/>
         <w:rPr>
           <w:rFonts w:ascii="Times New Roman" w:eastAsia="Times New Roman" w:hAnsi="Times New Roman" w:cs="Times New Roman"/>
           <w:sz w:val="24"/>
@@ -724,87 +799,319 @@
           <w:rFonts w:ascii="Arial" w:eastAsia="Times New Roman" w:hAnsi="Arial" w:cs="Arial"/>
           <w:color w:val="000000"/>
         </w:rPr>
-        <w:t xml:space="preserve">3)A motor-controlling device class. Abstract superclass is called </w:t>
-      </w:r>
-      <w:proofErr w:type="spellStart"/>
-      <w:r>
-        <w:rPr>
-          <w:rFonts w:ascii="Arial" w:eastAsia="Times New Roman" w:hAnsi="Arial" w:cs="Arial"/>
-          <w:color w:val="000000"/>
-        </w:rPr>
-        <w:t>OutputDevice</w:t>
-      </w:r>
-      <w:proofErr w:type="spellEnd"/>
-      <w:r>
-        <w:rPr>
-          <w:rFonts w:ascii="Arial" w:eastAsia="Times New Roman" w:hAnsi="Arial" w:cs="Arial"/>
-          <w:color w:val="000000"/>
-        </w:rPr>
-        <w:t xml:space="preserve">. Basically, this represents whatever external device we are </w:t>
-      </w:r>
-      <w:proofErr w:type="gramStart"/>
-      <w:r>
-        <w:rPr>
-          <w:rFonts w:ascii="Arial" w:eastAsia="Times New Roman" w:hAnsi="Arial" w:cs="Arial"/>
-          <w:color w:val="000000"/>
-        </w:rPr>
-        <w:t>actually using</w:t>
-      </w:r>
-      <w:proofErr w:type="gramEnd"/>
-      <w:r>
-        <w:rPr>
-          <w:rFonts w:ascii="Arial" w:eastAsia="Times New Roman" w:hAnsi="Arial" w:cs="Arial"/>
-          <w:color w:val="000000"/>
-        </w:rPr>
-        <w:t xml:space="preserve"> to move the motor (yes we’ll always be using some kind of external device to do it, you can’t move a motor just with a microcontroller. Exception might be a </w:t>
-      </w:r>
-      <w:proofErr w:type="gramStart"/>
-      <w:r>
-        <w:rPr>
-          <w:rFonts w:ascii="Arial" w:eastAsia="Times New Roman" w:hAnsi="Arial" w:cs="Arial"/>
-          <w:color w:val="000000"/>
-        </w:rPr>
-        <w:t>servo,</w:t>
-      </w:r>
-      <w:proofErr w:type="gramEnd"/>
-      <w:r>
-        <w:rPr>
-          <w:rFonts w:ascii="Arial" w:eastAsia="Times New Roman" w:hAnsi="Arial" w:cs="Arial"/>
-          <w:color w:val="000000"/>
-        </w:rPr>
-        <w:t xml:space="preserve"> we’ll just create a derived class called ‘</w:t>
-      </w:r>
-      <w:proofErr w:type="spellStart"/>
-      <w:r>
-        <w:rPr>
-          <w:rFonts w:ascii="Arial" w:eastAsia="Times New Roman" w:hAnsi="Arial" w:cs="Arial"/>
-          <w:color w:val="000000"/>
-        </w:rPr>
-        <w:t>OutputServo</w:t>
-      </w:r>
-      <w:proofErr w:type="spellEnd"/>
-      <w:r>
-        <w:rPr>
-          <w:rFonts w:ascii="Arial" w:eastAsia="Times New Roman" w:hAnsi="Arial" w:cs="Arial"/>
-          <w:color w:val="000000"/>
-        </w:rPr>
-        <w:t xml:space="preserve">’ or something). The class is responsible for knowing how to communicate to the external device </w:t>
-      </w:r>
-      <w:proofErr w:type="gramStart"/>
-      <w:r>
-        <w:rPr>
-          <w:rFonts w:ascii="Arial" w:eastAsia="Times New Roman" w:hAnsi="Arial" w:cs="Arial"/>
-          <w:color w:val="000000"/>
-        </w:rPr>
-        <w:t>in order to</w:t>
-      </w:r>
-      <w:proofErr w:type="gramEnd"/>
-      <w:r>
-        <w:rPr>
-          <w:rFonts w:ascii="Arial" w:eastAsia="Times New Roman" w:hAnsi="Arial" w:cs="Arial"/>
-          <w:color w:val="000000"/>
-        </w:rPr>
-        <w:t xml:space="preserve"> get the motor actually moving, and to get it to move based on the value the class is sent. The two types of input these class can currently expect to take are either speed or position. The class should be constructed by the main program and as such the constructor should be public, and the constructor should contain whatever information is needed to get the feedback such as what pins need to be read from, if any. </w:t>
+        <w:t xml:space="preserve">4) An external interface representing this arm joint overall – </w:t>
+      </w:r>
+      <w:proofErr w:type="spellStart"/>
+      <w:r>
+        <w:rPr>
+          <w:rFonts w:ascii="Arial" w:eastAsia="Times New Roman" w:hAnsi="Arial" w:cs="Arial"/>
+          <w:color w:val="000000"/>
+        </w:rPr>
+        <w:t>JointInterface</w:t>
+      </w:r>
+      <w:proofErr w:type="spellEnd"/>
+      <w:r>
+        <w:rPr>
+          <w:rFonts w:ascii="Arial" w:eastAsia="Times New Roman" w:hAnsi="Arial" w:cs="Arial"/>
+          <w:color w:val="000000"/>
+        </w:rPr>
+        <w:t xml:space="preserve"> </w:t>
+      </w:r>
+      <w:r>
+        <w:rPr>
+          <w:rFonts w:ascii="Arial" w:eastAsia="Times New Roman" w:hAnsi="Arial" w:cs="Arial"/>
+          <w:color w:val="000000"/>
+        </w:rPr>
+        <w:t xml:space="preserve">-- for the main program to interact with; this </w:t>
+      </w:r>
+      <w:r>
+        <w:rPr>
+          <w:rFonts w:ascii="Arial" w:eastAsia="Times New Roman" w:hAnsi="Arial" w:cs="Arial"/>
+          <w:color w:val="000000"/>
+        </w:rPr>
+        <w:t>joint</w:t>
+      </w:r>
+      <w:r>
+        <w:rPr>
+          <w:rFonts w:ascii="Arial" w:eastAsia="Times New Roman" w:hAnsi="Arial" w:cs="Arial"/>
+          <w:color w:val="000000"/>
+        </w:rPr>
+        <w:t xml:space="preserve"> class was designed so that it’s all the main program needs to call to cause an output to be sent to any device the main program wants to move. The </w:t>
+      </w:r>
+      <w:r>
+        <w:rPr>
+          <w:rFonts w:ascii="Arial" w:eastAsia="Times New Roman" w:hAnsi="Arial" w:cs="Arial"/>
+          <w:color w:val="000000"/>
+        </w:rPr>
+        <w:t xml:space="preserve">joint </w:t>
+      </w:r>
+      <w:r>
+        <w:rPr>
+          <w:rFonts w:ascii="Arial" w:eastAsia="Times New Roman" w:hAnsi="Arial" w:cs="Arial"/>
+          <w:color w:val="000000"/>
+        </w:rPr>
+        <w:t xml:space="preserve">interface acts as something of an overseer of the other two </w:t>
+      </w:r>
+      <w:r>
+        <w:rPr>
+          <w:rFonts w:ascii="Arial" w:eastAsia="Times New Roman" w:hAnsi="Arial" w:cs="Arial"/>
+          <w:color w:val="000000"/>
+        </w:rPr>
+        <w:t xml:space="preserve">or three </w:t>
+      </w:r>
+      <w:r>
+        <w:rPr>
+          <w:rFonts w:ascii="Arial" w:eastAsia="Times New Roman" w:hAnsi="Arial" w:cs="Arial"/>
+          <w:color w:val="000000"/>
+        </w:rPr>
+        <w:t xml:space="preserve">classes, internally. It makes sure that the algorithm and controller device work together. </w:t>
+      </w:r>
+      <w:r>
+        <w:rPr>
+          <w:rFonts w:ascii="Arial" w:eastAsia="Times New Roman" w:hAnsi="Arial" w:cs="Arial"/>
+          <w:color w:val="000000"/>
+        </w:rPr>
+        <w:t xml:space="preserve">There are three derived </w:t>
+      </w:r>
+      <w:proofErr w:type="spellStart"/>
+      <w:r>
+        <w:rPr>
+          <w:rFonts w:ascii="Arial" w:eastAsia="Times New Roman" w:hAnsi="Arial" w:cs="Arial"/>
+          <w:color w:val="000000"/>
+        </w:rPr>
+        <w:t>JointInterface</w:t>
+      </w:r>
+      <w:proofErr w:type="spellEnd"/>
+      <w:r>
+        <w:rPr>
+          <w:rFonts w:ascii="Arial" w:eastAsia="Times New Roman" w:hAnsi="Arial" w:cs="Arial"/>
+          <w:color w:val="000000"/>
+        </w:rPr>
+        <w:t xml:space="preserve"> classes that are used to represent different joints. There is one joint interface class used to represent a joint that’s controlled by a single motor device, one that represents a joint that’s controlled by two motor devices working together, and one that represents a joint that’s controlled by two motor devices moving in opposite directions. The joint</w:t>
+      </w:r>
+      <w:r>
+        <w:rPr>
+          <w:rFonts w:ascii="Arial" w:eastAsia="Times New Roman" w:hAnsi="Arial" w:cs="Arial"/>
+          <w:color w:val="000000"/>
+        </w:rPr>
+        <w:t xml:space="preserve"> class</w:t>
+      </w:r>
+      <w:r>
+        <w:rPr>
+          <w:rFonts w:ascii="Arial" w:eastAsia="Times New Roman" w:hAnsi="Arial" w:cs="Arial"/>
+          <w:color w:val="000000"/>
+        </w:rPr>
+        <w:t xml:space="preserve">es </w:t>
+      </w:r>
+      <w:r>
+        <w:rPr>
+          <w:rFonts w:ascii="Arial" w:eastAsia="Times New Roman" w:hAnsi="Arial" w:cs="Arial"/>
+          <w:color w:val="000000"/>
+        </w:rPr>
+        <w:t>have at least two constructors.</w:t>
+      </w:r>
+      <w:r>
+        <w:rPr>
+          <w:rFonts w:ascii="Arial" w:eastAsia="Times New Roman" w:hAnsi="Arial" w:cs="Arial"/>
+          <w:color w:val="000000"/>
+        </w:rPr>
+        <w:t xml:space="preserve"> </w:t>
+      </w:r>
+      <w:r>
+        <w:rPr>
+          <w:rFonts w:ascii="Arial" w:eastAsia="Times New Roman" w:hAnsi="Arial" w:cs="Arial"/>
+          <w:color w:val="000000"/>
+        </w:rPr>
+        <w:t>Firstly, i</w:t>
+      </w:r>
+      <w:r>
+        <w:rPr>
+          <w:rFonts w:ascii="Arial" w:eastAsia="Times New Roman" w:hAnsi="Arial" w:cs="Arial"/>
+          <w:color w:val="000000"/>
+        </w:rPr>
+        <w:t>t takes in the motor controlling device class being used</w:t>
+      </w:r>
+      <w:r>
+        <w:rPr>
+          <w:rFonts w:ascii="Arial" w:eastAsia="Times New Roman" w:hAnsi="Arial" w:cs="Arial"/>
+          <w:color w:val="000000"/>
+        </w:rPr>
+        <w:t xml:space="preserve">, </w:t>
+      </w:r>
+      <w:r>
+        <w:rPr>
+          <w:rFonts w:ascii="Arial" w:eastAsia="Times New Roman" w:hAnsi="Arial" w:cs="Arial"/>
+          <w:color w:val="000000"/>
+        </w:rPr>
+        <w:t xml:space="preserve">and it takes in an </w:t>
+      </w:r>
+      <w:proofErr w:type="spellStart"/>
+      <w:r>
+        <w:rPr>
+          <w:rFonts w:ascii="Arial" w:eastAsia="Times New Roman" w:hAnsi="Arial" w:cs="Arial"/>
+          <w:color w:val="000000"/>
+        </w:rPr>
+        <w:t>enum</w:t>
+      </w:r>
+      <w:proofErr w:type="spellEnd"/>
+      <w:r>
+        <w:rPr>
+          <w:rFonts w:ascii="Arial" w:eastAsia="Times New Roman" w:hAnsi="Arial" w:cs="Arial"/>
+          <w:color w:val="000000"/>
+        </w:rPr>
+        <w:t xml:space="preserve"> value representing what kind of input the main program is </w:t>
+      </w:r>
+      <w:r>
+        <w:rPr>
+          <w:rFonts w:ascii="Arial" w:eastAsia="Times New Roman" w:hAnsi="Arial" w:cs="Arial"/>
+          <w:color w:val="000000"/>
+        </w:rPr>
+        <w:t>going to</w:t>
+      </w:r>
+      <w:r>
+        <w:rPr>
+          <w:rFonts w:ascii="Arial" w:eastAsia="Times New Roman" w:hAnsi="Arial" w:cs="Arial"/>
+          <w:color w:val="000000"/>
+        </w:rPr>
+        <w:t xml:space="preserve"> give it, currently either speed or position.</w:t>
+      </w:r>
+      <w:r>
+        <w:rPr>
+          <w:rFonts w:ascii="Arial" w:eastAsia="Times New Roman" w:hAnsi="Arial" w:cs="Arial"/>
+          <w:color w:val="000000"/>
+        </w:rPr>
+        <w:t xml:space="preserve"> In this constructor’s case, t</w:t>
+      </w:r>
+      <w:r>
+        <w:rPr>
+          <w:rFonts w:ascii="Arial" w:eastAsia="Times New Roman" w:hAnsi="Arial" w:cs="Arial"/>
+          <w:color w:val="000000"/>
+        </w:rPr>
+        <w:t xml:space="preserve">he </w:t>
+      </w:r>
+      <w:r>
+        <w:rPr>
+          <w:rFonts w:ascii="Arial" w:eastAsia="Times New Roman" w:hAnsi="Arial" w:cs="Arial"/>
+          <w:color w:val="000000"/>
+        </w:rPr>
+        <w:t xml:space="preserve">joint </w:t>
+      </w:r>
+      <w:r>
+        <w:rPr>
+          <w:rFonts w:ascii="Arial" w:eastAsia="Times New Roman" w:hAnsi="Arial" w:cs="Arial"/>
+          <w:color w:val="000000"/>
+        </w:rPr>
+        <w:t>interface then takes these factors, and pics o</w:t>
+      </w:r>
+      <w:r>
+        <w:rPr>
+          <w:rFonts w:ascii="Arial" w:eastAsia="Times New Roman" w:hAnsi="Arial" w:cs="Arial"/>
+          <w:color w:val="000000"/>
+        </w:rPr>
+        <w:t xml:space="preserve">ut what algorithm should be used – these algorithms will all be open loop, so they can be simple and constructed internally to the joint interface. The other constructor meanwhile deals with the more complex algorithms, where closed loop is implemented. Constructor B takes in input type, </w:t>
+      </w:r>
+      <w:r>
+        <w:rPr>
+          <w:rFonts w:ascii="Arial" w:eastAsia="Times New Roman" w:hAnsi="Arial" w:cs="Arial"/>
+          <w:color w:val="000000"/>
+        </w:rPr>
+        <w:t xml:space="preserve">the </w:t>
+      </w:r>
+      <w:proofErr w:type="spellStart"/>
+      <w:r>
+        <w:rPr>
+          <w:rFonts w:ascii="Arial" w:eastAsia="Times New Roman" w:hAnsi="Arial" w:cs="Arial"/>
+          <w:color w:val="000000"/>
+        </w:rPr>
+        <w:t>IOAlgorithm</w:t>
+      </w:r>
+      <w:proofErr w:type="spellEnd"/>
+      <w:r>
+        <w:rPr>
+          <w:rFonts w:ascii="Arial" w:eastAsia="Times New Roman" w:hAnsi="Arial" w:cs="Arial"/>
+          <w:color w:val="000000"/>
+        </w:rPr>
+        <w:t xml:space="preserve"> class representing the algorithm to be used on this joint, the output devices being used on this joint, and finally what feedback devices are being used to inform the closed loop control (if there is no feedback device being used, then it’s not closed loop, and this constructor isn’t the one that should be called).</w:t>
+      </w:r>
+      <w:r>
+        <w:rPr>
+          <w:rFonts w:ascii="Arial" w:eastAsia="Times New Roman" w:hAnsi="Arial" w:cs="Arial"/>
+          <w:color w:val="000000"/>
+        </w:rPr>
+        <w:t xml:space="preserve"> Then</w:t>
+      </w:r>
+      <w:r>
+        <w:rPr>
+          <w:rFonts w:ascii="Arial" w:eastAsia="Times New Roman" w:hAnsi="Arial" w:cs="Arial"/>
+          <w:color w:val="000000"/>
+        </w:rPr>
+        <w:t xml:space="preserve"> </w:t>
+      </w:r>
+      <w:r>
+        <w:rPr>
+          <w:rFonts w:ascii="Arial" w:eastAsia="Times New Roman" w:hAnsi="Arial" w:cs="Arial"/>
+          <w:color w:val="000000"/>
+        </w:rPr>
+        <w:t xml:space="preserve">when the user </w:t>
+      </w:r>
+      <w:r>
+        <w:rPr>
+          <w:rFonts w:ascii="Arial" w:eastAsia="Times New Roman" w:hAnsi="Arial" w:cs="Arial"/>
+          <w:color w:val="000000"/>
+        </w:rPr>
+        <w:lastRenderedPageBreak/>
+        <w:t xml:space="preserve">calls the </w:t>
+      </w:r>
+      <w:proofErr w:type="spellStart"/>
+      <w:r>
+        <w:rPr>
+          <w:rFonts w:ascii="Arial" w:eastAsia="Times New Roman" w:hAnsi="Arial" w:cs="Arial"/>
+          <w:color w:val="000000"/>
+        </w:rPr>
+        <w:t>runOutputControl</w:t>
+      </w:r>
+      <w:proofErr w:type="spellEnd"/>
+      <w:r>
+        <w:rPr>
+          <w:rFonts w:ascii="Arial" w:eastAsia="Times New Roman" w:hAnsi="Arial" w:cs="Arial"/>
+          <w:color w:val="000000"/>
+        </w:rPr>
+        <w:t xml:space="preserve"> method internal to this class, it passes the value to the algorithm class,</w:t>
+      </w:r>
+      <w:r>
+        <w:rPr>
+          <w:rFonts w:ascii="Arial" w:eastAsia="Times New Roman" w:hAnsi="Arial" w:cs="Arial"/>
+          <w:color w:val="000000"/>
+        </w:rPr>
+        <w:t xml:space="preserve"> and</w:t>
+      </w:r>
+      <w:r>
+        <w:rPr>
+          <w:rFonts w:ascii="Arial" w:eastAsia="Times New Roman" w:hAnsi="Arial" w:cs="Arial"/>
+          <w:color w:val="000000"/>
+        </w:rPr>
+        <w:t xml:space="preserve"> gets back the modified value to be passed to the output de</w:t>
+      </w:r>
+      <w:r>
+        <w:rPr>
+          <w:rFonts w:ascii="Arial" w:eastAsia="Times New Roman" w:hAnsi="Arial" w:cs="Arial"/>
+          <w:color w:val="000000"/>
+        </w:rPr>
+        <w:t>vice class</w:t>
+      </w:r>
+      <w:r>
+        <w:rPr>
+          <w:rFonts w:ascii="Arial" w:eastAsia="Times New Roman" w:hAnsi="Arial" w:cs="Arial"/>
+          <w:color w:val="000000"/>
+        </w:rPr>
+        <w:t>.</w:t>
+      </w:r>
+      <w:r>
+        <w:rPr>
+          <w:rFonts w:ascii="Arial" w:eastAsia="Times New Roman" w:hAnsi="Arial" w:cs="Arial"/>
+          <w:color w:val="000000"/>
+        </w:rPr>
+        <w:t xml:space="preserve"> From there, if the joint is for a single motor joint, it just passes the value into the output device class for it to use. If it’s a ‘two motors working in tandem’ joint class, it passes the value into both output device classes. If it’s a ‘two motors working in opposite directions’ joint class, then it passes the value into one output device class and inverts it for the other output device class.</w:t>
       </w:r>
     </w:p>
     <w:p>
@@ -831,219 +1138,83 @@
           <w:rFonts w:ascii="Arial" w:eastAsia="Times New Roman" w:hAnsi="Arial" w:cs="Arial"/>
           <w:color w:val="000000"/>
         </w:rPr>
-        <w:t xml:space="preserve">4) An external interface representing this arm joint overall – </w:t>
-      </w:r>
-      <w:proofErr w:type="spellStart"/>
-      <w:r>
-        <w:rPr>
-          <w:rFonts w:ascii="Arial" w:eastAsia="Times New Roman" w:hAnsi="Arial" w:cs="Arial"/>
-          <w:color w:val="000000"/>
-        </w:rPr>
-        <w:t>JointInterface</w:t>
-      </w:r>
-      <w:proofErr w:type="spellEnd"/>
-      <w:r>
-        <w:rPr>
-          <w:rFonts w:ascii="Arial" w:eastAsia="Times New Roman" w:hAnsi="Arial" w:cs="Arial"/>
-          <w:color w:val="000000"/>
-        </w:rPr>
-        <w:t xml:space="preserve"> </w:t>
-      </w:r>
-      <w:r>
-        <w:rPr>
-          <w:rFonts w:ascii="Arial" w:eastAsia="Times New Roman" w:hAnsi="Arial" w:cs="Arial"/>
-          <w:color w:val="000000"/>
-        </w:rPr>
-        <w:t xml:space="preserve">-- for the main program to interact with; this </w:t>
-      </w:r>
-      <w:r>
-        <w:rPr>
-          <w:rFonts w:ascii="Arial" w:eastAsia="Times New Roman" w:hAnsi="Arial" w:cs="Arial"/>
-          <w:color w:val="000000"/>
-        </w:rPr>
-        <w:t>joint</w:t>
-      </w:r>
-      <w:r>
-        <w:rPr>
-          <w:rFonts w:ascii="Arial" w:eastAsia="Times New Roman" w:hAnsi="Arial" w:cs="Arial"/>
-          <w:color w:val="000000"/>
-        </w:rPr>
-        <w:t xml:space="preserve"> class was designed so that it’s all the main program needs to call to cause an output to be sent to any device the main program wants to move. The </w:t>
-      </w:r>
-      <w:r>
-        <w:rPr>
-          <w:rFonts w:ascii="Arial" w:eastAsia="Times New Roman" w:hAnsi="Arial" w:cs="Arial"/>
-          <w:color w:val="000000"/>
-        </w:rPr>
-        <w:t xml:space="preserve">joint </w:t>
-      </w:r>
-      <w:r>
-        <w:rPr>
-          <w:rFonts w:ascii="Arial" w:eastAsia="Times New Roman" w:hAnsi="Arial" w:cs="Arial"/>
-          <w:color w:val="000000"/>
-        </w:rPr>
-        <w:t xml:space="preserve">interface acts as something of an overseer of the other two classes, internally. It makes sure that the algorithm and controller device work together. </w:t>
-      </w:r>
-      <w:r>
-        <w:rPr>
-          <w:rFonts w:ascii="Arial" w:eastAsia="Times New Roman" w:hAnsi="Arial" w:cs="Arial"/>
-          <w:color w:val="000000"/>
-        </w:rPr>
-        <w:t xml:space="preserve">There are three derived </w:t>
-      </w:r>
-      <w:proofErr w:type="spellStart"/>
-      <w:r>
-        <w:rPr>
-          <w:rFonts w:ascii="Arial" w:eastAsia="Times New Roman" w:hAnsi="Arial" w:cs="Arial"/>
-          <w:color w:val="000000"/>
-        </w:rPr>
-        <w:t>JointInterface</w:t>
-      </w:r>
-      <w:proofErr w:type="spellEnd"/>
-      <w:r>
-        <w:rPr>
-          <w:rFonts w:ascii="Arial" w:eastAsia="Times New Roman" w:hAnsi="Arial" w:cs="Arial"/>
-          <w:color w:val="000000"/>
-        </w:rPr>
-        <w:t xml:space="preserve"> classes that are used to represent different joints. There is one joint interface class used to represent a joint that’s controlled by a single motor device, one that represents a joint that’s controlled by two motor devices working together, and one that represents a joint that’s </w:t>
-      </w:r>
-      <w:r>
-        <w:rPr>
-          <w:rFonts w:ascii="Arial" w:eastAsia="Times New Roman" w:hAnsi="Arial" w:cs="Arial"/>
-          <w:color w:val="000000"/>
-        </w:rPr>
-        <w:lastRenderedPageBreak/>
-        <w:t>controlled by two motor devices moving in opposite directions. The joint</w:t>
-      </w:r>
-      <w:r>
-        <w:rPr>
-          <w:rFonts w:ascii="Arial" w:eastAsia="Times New Roman" w:hAnsi="Arial" w:cs="Arial"/>
-          <w:color w:val="000000"/>
-        </w:rPr>
-        <w:t xml:space="preserve"> class</w:t>
-      </w:r>
-      <w:r>
-        <w:rPr>
-          <w:rFonts w:ascii="Arial" w:eastAsia="Times New Roman" w:hAnsi="Arial" w:cs="Arial"/>
-          <w:color w:val="000000"/>
-        </w:rPr>
-        <w:t>es take</w:t>
-      </w:r>
-      <w:r>
-        <w:rPr>
-          <w:rFonts w:ascii="Arial" w:eastAsia="Times New Roman" w:hAnsi="Arial" w:cs="Arial"/>
-          <w:color w:val="000000"/>
-        </w:rPr>
-        <w:t xml:space="preserve"> in 3 parameters from the main program on construction. It takes in the motor controlling device class being used, it takes in </w:t>
-      </w:r>
-      <w:r>
-        <w:rPr>
-          <w:rFonts w:ascii="Arial" w:eastAsia="Times New Roman" w:hAnsi="Arial" w:cs="Arial"/>
-          <w:color w:val="000000"/>
-        </w:rPr>
-        <w:t>the feedback device being used if there is one,</w:t>
-      </w:r>
-      <w:r>
-        <w:rPr>
-          <w:rFonts w:ascii="Arial" w:eastAsia="Times New Roman" w:hAnsi="Arial" w:cs="Arial"/>
-          <w:color w:val="000000"/>
-        </w:rPr>
-        <w:t xml:space="preserve"> and it takes in an </w:t>
-      </w:r>
-      <w:proofErr w:type="spellStart"/>
-      <w:r>
-        <w:rPr>
-          <w:rFonts w:ascii="Arial" w:eastAsia="Times New Roman" w:hAnsi="Arial" w:cs="Arial"/>
-          <w:color w:val="000000"/>
-        </w:rPr>
-        <w:t>enum</w:t>
-      </w:r>
-      <w:proofErr w:type="spellEnd"/>
-      <w:r>
-        <w:rPr>
-          <w:rFonts w:ascii="Arial" w:eastAsia="Times New Roman" w:hAnsi="Arial" w:cs="Arial"/>
-          <w:color w:val="000000"/>
-        </w:rPr>
-        <w:t xml:space="preserve"> value representing what kind of input the main program is </w:t>
-      </w:r>
-      <w:r>
-        <w:rPr>
-          <w:rFonts w:ascii="Arial" w:eastAsia="Times New Roman" w:hAnsi="Arial" w:cs="Arial"/>
-          <w:color w:val="000000"/>
-        </w:rPr>
-        <w:t>going to</w:t>
-      </w:r>
-      <w:r>
-        <w:rPr>
-          <w:rFonts w:ascii="Arial" w:eastAsia="Times New Roman" w:hAnsi="Arial" w:cs="Arial"/>
-          <w:color w:val="000000"/>
-        </w:rPr>
-        <w:t xml:space="preserve"> give it, currently either speed or position. The </w:t>
-      </w:r>
-      <w:r>
-        <w:rPr>
-          <w:rFonts w:ascii="Arial" w:eastAsia="Times New Roman" w:hAnsi="Arial" w:cs="Arial"/>
-          <w:color w:val="000000"/>
-        </w:rPr>
-        <w:t xml:space="preserve">joint </w:t>
-      </w:r>
-      <w:r>
-        <w:rPr>
-          <w:rFonts w:ascii="Arial" w:eastAsia="Times New Roman" w:hAnsi="Arial" w:cs="Arial"/>
-          <w:color w:val="000000"/>
-        </w:rPr>
-        <w:t xml:space="preserve">interface then takes these factors, and pics out what algorithm should be used and gives it the feedback device if it uses one. Then -- pointing to the three classes or two if no feedback -- when the user calls the </w:t>
-      </w:r>
-      <w:proofErr w:type="spellStart"/>
-      <w:r>
-        <w:rPr>
-          <w:rFonts w:ascii="Arial" w:eastAsia="Times New Roman" w:hAnsi="Arial" w:cs="Arial"/>
-          <w:color w:val="000000"/>
-        </w:rPr>
-        <w:t>runOutputControl</w:t>
-      </w:r>
-      <w:proofErr w:type="spellEnd"/>
-      <w:r>
-        <w:rPr>
-          <w:rFonts w:ascii="Arial" w:eastAsia="Times New Roman" w:hAnsi="Arial" w:cs="Arial"/>
-          <w:color w:val="000000"/>
-        </w:rPr>
-        <w:t xml:space="preserve"> method internal to this class, it passes the value to the algorithm class,</w:t>
-      </w:r>
-      <w:r>
-        <w:rPr>
-          <w:rFonts w:ascii="Arial" w:eastAsia="Times New Roman" w:hAnsi="Arial" w:cs="Arial"/>
-          <w:color w:val="000000"/>
-        </w:rPr>
-        <w:t xml:space="preserve"> and</w:t>
-      </w:r>
-      <w:r>
-        <w:rPr>
-          <w:rFonts w:ascii="Arial" w:eastAsia="Times New Roman" w:hAnsi="Arial" w:cs="Arial"/>
-          <w:color w:val="000000"/>
-        </w:rPr>
-        <w:t xml:space="preserve"> gets back the modified value to be passed to the output de</w:t>
-      </w:r>
-      <w:r>
-        <w:rPr>
-          <w:rFonts w:ascii="Arial" w:eastAsia="Times New Roman" w:hAnsi="Arial" w:cs="Arial"/>
-          <w:color w:val="000000"/>
-        </w:rPr>
-        <w:t>vice class</w:t>
-      </w:r>
-      <w:r>
-        <w:rPr>
-          <w:rFonts w:ascii="Arial" w:eastAsia="Times New Roman" w:hAnsi="Arial" w:cs="Arial"/>
-          <w:color w:val="000000"/>
-        </w:rPr>
-        <w:t>.</w:t>
-      </w:r>
-      <w:r>
-        <w:rPr>
-          <w:rFonts w:ascii="Arial" w:eastAsia="Times New Roman" w:hAnsi="Arial" w:cs="Arial"/>
-          <w:color w:val="000000"/>
-        </w:rPr>
-        <w:t xml:space="preserve"> From there, if the joint is for a single motor joint, it just passes the value into the output device class for it to use. If it’s a ‘two motors working in tandem’ joint class, it passes the value into both output device classes. If it’s a ‘two motors working in opposite directions’ joint class, then it passes the value into one output device class and inverts it for the other output device class.</w:t>
+        <w:t xml:space="preserve">Example) let’s say the user calls up the interface class and demands </w:t>
+      </w:r>
+      <w:r>
+        <w:rPr>
+          <w:rFonts w:ascii="Arial" w:eastAsia="Times New Roman" w:hAnsi="Arial" w:cs="Arial"/>
+          <w:color w:val="000000"/>
+        </w:rPr>
+        <w:t xml:space="preserve">that joint A moves. Let’s say Joint A is a single motor controlled joint, controlled by Motor A. </w:t>
+      </w:r>
+      <w:r>
+        <w:rPr>
+          <w:rFonts w:ascii="Arial" w:eastAsia="Times New Roman" w:hAnsi="Arial" w:cs="Arial"/>
+          <w:color w:val="000000"/>
+        </w:rPr>
+        <w:t>Let’s say this motor uses a discrete H bridge to control it, which moves a motor based on speed. Let’s say the microcontroller would not get f</w:t>
+      </w:r>
+      <w:r>
+        <w:rPr>
+          <w:rFonts w:ascii="Arial" w:eastAsia="Times New Roman" w:hAnsi="Arial" w:cs="Arial"/>
+          <w:color w:val="000000"/>
+        </w:rPr>
+        <w:t>eedback for the motor. We’d select the single motor joint class. The joint</w:t>
+      </w:r>
+      <w:r>
+        <w:rPr>
+          <w:rFonts w:ascii="Arial" w:eastAsia="Times New Roman" w:hAnsi="Arial" w:cs="Arial"/>
+          <w:color w:val="000000"/>
+        </w:rPr>
+        <w:t xml:space="preserve"> interface class would take these three factors -- controller type, input type, feedback -- and chooses to call the algorithm built for converting the user’s demanded speed to the controller’s input speed without feedback. This algorithm probably won’t do much, since it’s already in speed form. Then it calls the motor controller class for a custom H bridge and tells it to move at the calculated speed. The motor controller class takes the speed, converts it into a </w:t>
+      </w:r>
+      <w:proofErr w:type="spellStart"/>
+      <w:r>
+        <w:rPr>
+          <w:rFonts w:ascii="Arial" w:eastAsia="Times New Roman" w:hAnsi="Arial" w:cs="Arial"/>
+          <w:color w:val="000000"/>
+        </w:rPr>
+        <w:t>pwm</w:t>
+      </w:r>
+      <w:proofErr w:type="spellEnd"/>
+      <w:r>
+        <w:rPr>
+          <w:rFonts w:ascii="Arial" w:eastAsia="Times New Roman" w:hAnsi="Arial" w:cs="Arial"/>
+          <w:color w:val="000000"/>
+        </w:rPr>
+        <w:t xml:space="preserve"> signal since that’s what’s used to control a custom H bridge, and outputs that </w:t>
+      </w:r>
+      <w:proofErr w:type="spellStart"/>
+      <w:r>
+        <w:rPr>
+          <w:rFonts w:ascii="Arial" w:eastAsia="Times New Roman" w:hAnsi="Arial" w:cs="Arial"/>
+          <w:color w:val="000000"/>
+        </w:rPr>
+        <w:t>pwm</w:t>
+      </w:r>
+      <w:proofErr w:type="spellEnd"/>
+      <w:r>
+        <w:rPr>
+          <w:rFonts w:ascii="Arial" w:eastAsia="Times New Roman" w:hAnsi="Arial" w:cs="Arial"/>
+          <w:color w:val="000000"/>
+        </w:rPr>
+        <w:t xml:space="preserve"> signal on the pin that’s connected to the custom H bridge, either its forward or reverse pin based on </w:t>
+      </w:r>
+      <w:proofErr w:type="gramStart"/>
+      <w:r>
+        <w:rPr>
+          <w:rFonts w:ascii="Arial" w:eastAsia="Times New Roman" w:hAnsi="Arial" w:cs="Arial"/>
+          <w:color w:val="000000"/>
+        </w:rPr>
+        <w:t>whether or not</w:t>
+      </w:r>
+      <w:proofErr w:type="gramEnd"/>
+      <w:r>
+        <w:rPr>
+          <w:rFonts w:ascii="Arial" w:eastAsia="Times New Roman" w:hAnsi="Arial" w:cs="Arial"/>
+          <w:color w:val="000000"/>
+        </w:rPr>
+        <w:t xml:space="preserve"> the speed indicated to go forward or backward.</w:t>
       </w:r>
     </w:p>
     <w:p>
@@ -1070,35 +1241,72 @@
           <w:rFonts w:ascii="Arial" w:eastAsia="Times New Roman" w:hAnsi="Arial" w:cs="Arial"/>
           <w:color w:val="000000"/>
         </w:rPr>
-        <w:t xml:space="preserve">Example) let’s say the user calls up the interface class and demands </w:t>
-      </w:r>
-      <w:r>
-        <w:rPr>
-          <w:rFonts w:ascii="Arial" w:eastAsia="Times New Roman" w:hAnsi="Arial" w:cs="Arial"/>
-          <w:color w:val="000000"/>
-        </w:rPr>
-        <w:t xml:space="preserve">that joint A moves. Let’s say Joint A is a single motor controlled joint, controlled by Motor A. </w:t>
-      </w:r>
-      <w:r>
-        <w:rPr>
-          <w:rFonts w:ascii="Arial" w:eastAsia="Times New Roman" w:hAnsi="Arial" w:cs="Arial"/>
-          <w:color w:val="000000"/>
-        </w:rPr>
-        <w:t>Let’s say this motor uses a discrete H bridge to control it, which moves a motor based on speed. Let’s say the microcontroller would not get f</w:t>
-      </w:r>
-      <w:r>
-        <w:rPr>
-          <w:rFonts w:ascii="Arial" w:eastAsia="Times New Roman" w:hAnsi="Arial" w:cs="Arial"/>
-          <w:color w:val="000000"/>
-        </w:rPr>
-        <w:t>eedback for the motor. We’d select the single motor joint class. The joint</w:t>
-      </w:r>
-      <w:r>
-        <w:rPr>
-          <w:rFonts w:ascii="Arial" w:eastAsia="Times New Roman" w:hAnsi="Arial" w:cs="Arial"/>
-          <w:color w:val="000000"/>
-        </w:rPr>
-        <w:t xml:space="preserve"> interface class would take these three factors -- controller type, input type, feedback -- and chooses to call the algorithm built for converting the user’s demanded speed to the controller’s input speed without feedback. This algorithm probably won’t do much, since it’s already in speed form. Then it calls the motor controller class for a custom H bridge and tells it to move at the calculated speed. The motor controller class takes the speed, converts it into a </w:t>
+        <w:t>Another example: If the user calls up the device interface and demands that</w:t>
+      </w:r>
+      <w:r>
+        <w:rPr>
+          <w:rFonts w:ascii="Arial" w:eastAsia="Times New Roman" w:hAnsi="Arial" w:cs="Arial"/>
+          <w:color w:val="000000"/>
+        </w:rPr>
+        <w:t xml:space="preserve"> joint A</w:t>
+      </w:r>
+      <w:r>
+        <w:rPr>
+          <w:rFonts w:ascii="Arial" w:eastAsia="Times New Roman" w:hAnsi="Arial" w:cs="Arial"/>
+          <w:color w:val="000000"/>
+        </w:rPr>
+        <w:t xml:space="preserve"> </w:t>
+      </w:r>
+      <w:r>
+        <w:rPr>
+          <w:rFonts w:ascii="Arial" w:eastAsia="Times New Roman" w:hAnsi="Arial" w:cs="Arial"/>
+          <w:color w:val="000000"/>
+        </w:rPr>
+        <w:t>moves to a certain position,</w:t>
+      </w:r>
+      <w:r>
+        <w:rPr>
+          <w:rFonts w:ascii="Arial" w:eastAsia="Times New Roman" w:hAnsi="Arial" w:cs="Arial"/>
+          <w:color w:val="000000"/>
+        </w:rPr>
+        <w:t xml:space="preserve"> and that motor A still has a discrete H bridge controlling it and that the microcontroller will get feedback from the motor using encoder type B. </w:t>
+      </w:r>
+      <w:r>
+        <w:rPr>
+          <w:rFonts w:ascii="Arial" w:eastAsia="Times New Roman" w:hAnsi="Arial" w:cs="Arial"/>
+          <w:color w:val="000000"/>
+        </w:rPr>
+        <w:t xml:space="preserve">The user constructs the joint interface by passing it position input type, whatever </w:t>
+      </w:r>
+      <w:proofErr w:type="spellStart"/>
+      <w:r>
+        <w:rPr>
+          <w:rFonts w:ascii="Arial" w:eastAsia="Times New Roman" w:hAnsi="Arial" w:cs="Arial"/>
+          <w:color w:val="000000"/>
+        </w:rPr>
+        <w:t>IOAlgorithm</w:t>
+      </w:r>
+      <w:proofErr w:type="spellEnd"/>
+      <w:r>
+        <w:rPr>
+          <w:rFonts w:ascii="Arial" w:eastAsia="Times New Roman" w:hAnsi="Arial" w:cs="Arial"/>
+          <w:color w:val="000000"/>
+        </w:rPr>
+        <w:t xml:space="preserve"> is used to do position-to-speed closed loop control, and the feedback device being used.</w:t>
+      </w:r>
+      <w:r>
+        <w:rPr>
+          <w:rFonts w:ascii="Arial" w:eastAsia="Times New Roman" w:hAnsi="Arial" w:cs="Arial"/>
+          <w:color w:val="000000"/>
+        </w:rPr>
+        <w:t xml:space="preserve"> The joint</w:t>
+      </w:r>
+      <w:r>
+        <w:rPr>
+          <w:rFonts w:ascii="Arial" w:eastAsia="Times New Roman" w:hAnsi="Arial" w:cs="Arial"/>
+          <w:color w:val="000000"/>
+        </w:rPr>
+        <w:t xml:space="preserve"> interface then calls that algorithm, passes it the feedback device, and waits for it to return a value to pass to the discrete H bridge. Once the algorithm calculates desired motor speed based on the motor’s current position vs its destination position, it returns this speed. The interface calls the H bridge motor controller class and gives it that speed. The motor controller class then converts the speed into a </w:t>
       </w:r>
       <w:proofErr w:type="spellStart"/>
       <w:r>
@@ -1114,39 +1322,7 @@
           <w:rFonts w:ascii="Arial" w:eastAsia="Times New Roman" w:hAnsi="Arial" w:cs="Arial"/>
           <w:color w:val="000000"/>
         </w:rPr>
-        <w:t xml:space="preserve"> signal since that’s what’s used to control a custom H bridge, and outputs that </w:t>
-      </w:r>
-      <w:proofErr w:type="spellStart"/>
-      <w:r>
-        <w:rPr>
-          <w:rFonts w:ascii="Arial" w:eastAsia="Times New Roman" w:hAnsi="Arial" w:cs="Arial"/>
-          <w:color w:val="000000"/>
-        </w:rPr>
-        <w:t>pwm</w:t>
-      </w:r>
-      <w:proofErr w:type="spellEnd"/>
-      <w:r>
-        <w:rPr>
-          <w:rFonts w:ascii="Arial" w:eastAsia="Times New Roman" w:hAnsi="Arial" w:cs="Arial"/>
-          <w:color w:val="000000"/>
-        </w:rPr>
-        <w:t xml:space="preserve"> signal on the pin that’s connected to the custom H bridge, either its forward or reverse pin based on </w:t>
-      </w:r>
-      <w:proofErr w:type="gramStart"/>
-      <w:r>
-        <w:rPr>
-          <w:rFonts w:ascii="Arial" w:eastAsia="Times New Roman" w:hAnsi="Arial" w:cs="Arial"/>
-          <w:color w:val="000000"/>
-        </w:rPr>
-        <w:t>whether or not</w:t>
-      </w:r>
-      <w:proofErr w:type="gramEnd"/>
-      <w:r>
-        <w:rPr>
-          <w:rFonts w:ascii="Arial" w:eastAsia="Times New Roman" w:hAnsi="Arial" w:cs="Arial"/>
-          <w:color w:val="000000"/>
-        </w:rPr>
-        <w:t xml:space="preserve"> the speed indicated to go forward or backward.</w:t>
+        <w:t xml:space="preserve"> signal and sends it off on the pin where the H bridge is attached, either forward or backward.</w:t>
       </w:r>
     </w:p>
     <w:p>
@@ -1173,79 +1349,88 @@
           <w:rFonts w:ascii="Arial" w:eastAsia="Times New Roman" w:hAnsi="Arial" w:cs="Arial"/>
           <w:color w:val="000000"/>
         </w:rPr>
-        <w:t>Another example: If the user calls up the device interface and demands that</w:t>
-      </w:r>
-      <w:r>
-        <w:rPr>
-          <w:rFonts w:ascii="Arial" w:eastAsia="Times New Roman" w:hAnsi="Arial" w:cs="Arial"/>
-          <w:color w:val="000000"/>
-        </w:rPr>
-        <w:t xml:space="preserve"> joint A</w:t>
-      </w:r>
-      <w:r>
-        <w:rPr>
-          <w:rFonts w:ascii="Arial" w:eastAsia="Times New Roman" w:hAnsi="Arial" w:cs="Arial"/>
-          <w:color w:val="000000"/>
-        </w:rPr>
-        <w:t xml:space="preserve"> </w:t>
-      </w:r>
-      <w:r>
-        <w:rPr>
-          <w:rFonts w:ascii="Arial" w:eastAsia="Times New Roman" w:hAnsi="Arial" w:cs="Arial"/>
-          <w:color w:val="000000"/>
-        </w:rPr>
-        <w:t>moves to a certain position,</w:t>
-      </w:r>
-      <w:r>
-        <w:rPr>
-          <w:rFonts w:ascii="Arial" w:eastAsia="Times New Roman" w:hAnsi="Arial" w:cs="Arial"/>
-          <w:color w:val="000000"/>
-        </w:rPr>
-        <w:t xml:space="preserve"> and that motor A still has a discrete H bridge controlling it and that the microcontroller will get feedback from the motor using encoder type B. T</w:t>
-      </w:r>
-      <w:r>
-        <w:rPr>
-          <w:rFonts w:ascii="Arial" w:eastAsia="Times New Roman" w:hAnsi="Arial" w:cs="Arial"/>
-          <w:color w:val="000000"/>
-        </w:rPr>
-        <w:t>hen the joint</w:t>
-      </w:r>
-      <w:r>
-        <w:rPr>
-          <w:rFonts w:ascii="Arial" w:eastAsia="Times New Roman" w:hAnsi="Arial" w:cs="Arial"/>
-          <w:color w:val="000000"/>
-        </w:rPr>
-        <w:t xml:space="preserve"> interface chooses the appropriate algorithm, the one that takes in a position the motor should go towards, and outputs a speed the motor should move at, and that takes a feedback device that fee</w:t>
-      </w:r>
-      <w:r>
-        <w:rPr>
-          <w:rFonts w:ascii="Arial" w:eastAsia="Times New Roman" w:hAnsi="Arial" w:cs="Arial"/>
-          <w:color w:val="000000"/>
-        </w:rPr>
-        <w:t>dbacks motor position. The joint</w:t>
-      </w:r>
-      <w:r>
-        <w:rPr>
-          <w:rFonts w:ascii="Arial" w:eastAsia="Times New Roman" w:hAnsi="Arial" w:cs="Arial"/>
-          <w:color w:val="000000"/>
-        </w:rPr>
-        <w:t xml:space="preserve"> interface then calls that algorithm, passes it the feedback device, and waits for it to return a value to pass to the discrete H bridge. Once the algorithm calculates desired motor speed based on the motor’s current position vs its destination position, it returns this speed. The interface calls the H bridge motor controller class and gives it that speed. The motor controller class then converts the speed into a </w:t>
-      </w:r>
-      <w:proofErr w:type="spellStart"/>
-      <w:r>
-        <w:rPr>
-          <w:rFonts w:ascii="Arial" w:eastAsia="Times New Roman" w:hAnsi="Arial" w:cs="Arial"/>
-          <w:color w:val="000000"/>
-        </w:rPr>
-        <w:t>pwm</w:t>
-      </w:r>
-      <w:proofErr w:type="spellEnd"/>
-      <w:r>
-        <w:rPr>
-          <w:rFonts w:ascii="Arial" w:eastAsia="Times New Roman" w:hAnsi="Arial" w:cs="Arial"/>
-          <w:color w:val="000000"/>
-        </w:rPr>
-        <w:t xml:space="preserve"> signal and sends it off on the pin where the H bridge is attached, either forward or backward.</w:t>
+        <w:t>Adding new modules to the framework, YOU the programmer.</w:t>
+      </w:r>
+    </w:p>
+    <w:p>
+      <w:pPr>
+        <w:spacing w:after="0" w:line="240" w:lineRule="auto"/>
+        <w:rPr>
+          <w:rFonts w:ascii="Times New Roman" w:eastAsia="Times New Roman" w:hAnsi="Times New Roman" w:cs="Times New Roman"/>
+          <w:sz w:val="24"/>
+          <w:szCs w:val="24"/>
+        </w:rPr>
+      </w:pPr>
+      <w:r>
+        <w:rPr>
+          <w:rFonts w:ascii="Arial" w:eastAsia="Times New Roman" w:hAnsi="Arial" w:cs="Arial"/>
+          <w:color w:val="000000"/>
+        </w:rPr>
+        <w:t xml:space="preserve">Remember: IO algorithm classes take in either speed or position with optional feedback device, and output either speed or position. </w:t>
+      </w:r>
+      <w:proofErr w:type="spellStart"/>
+      <w:r>
+        <w:rPr>
+          <w:rFonts w:ascii="Arial" w:eastAsia="Times New Roman" w:hAnsi="Arial" w:cs="Arial"/>
+          <w:color w:val="000000"/>
+        </w:rPr>
+        <w:t>OutputDevice</w:t>
+      </w:r>
+      <w:proofErr w:type="spellEnd"/>
+      <w:r>
+        <w:rPr>
+          <w:rFonts w:ascii="Arial" w:eastAsia="Times New Roman" w:hAnsi="Arial" w:cs="Arial"/>
+          <w:color w:val="000000"/>
+        </w:rPr>
+        <w:t xml:space="preserve"> classes take either speed or position, and are constructed </w:t>
+      </w:r>
+      <w:proofErr w:type="spellStart"/>
+      <w:r>
+        <w:rPr>
+          <w:rFonts w:ascii="Arial" w:eastAsia="Times New Roman" w:hAnsi="Arial" w:cs="Arial"/>
+          <w:color w:val="000000"/>
+        </w:rPr>
+        <w:t>publically</w:t>
+      </w:r>
+      <w:proofErr w:type="spellEnd"/>
+      <w:r>
+        <w:rPr>
+          <w:rFonts w:ascii="Arial" w:eastAsia="Times New Roman" w:hAnsi="Arial" w:cs="Arial"/>
+          <w:color w:val="000000"/>
+        </w:rPr>
+        <w:t xml:space="preserve"> by the main program with all the hardware info needed to send values to the </w:t>
+      </w:r>
+      <w:proofErr w:type="spellStart"/>
+      <w:r>
+        <w:rPr>
+          <w:rFonts w:ascii="Arial" w:eastAsia="Times New Roman" w:hAnsi="Arial" w:cs="Arial"/>
+          <w:color w:val="000000"/>
+        </w:rPr>
+        <w:t>phyiscal</w:t>
+      </w:r>
+      <w:proofErr w:type="spellEnd"/>
+      <w:r>
+        <w:rPr>
+          <w:rFonts w:ascii="Arial" w:eastAsia="Times New Roman" w:hAnsi="Arial" w:cs="Arial"/>
+          <w:color w:val="000000"/>
+        </w:rPr>
+        <w:t xml:space="preserve"> output device. Feedback devices output either speed or position, and are </w:t>
+      </w:r>
+      <w:proofErr w:type="spellStart"/>
+      <w:r>
+        <w:rPr>
+          <w:rFonts w:ascii="Arial" w:eastAsia="Times New Roman" w:hAnsi="Arial" w:cs="Arial"/>
+          <w:color w:val="000000"/>
+        </w:rPr>
+        <w:t>publically</w:t>
+      </w:r>
+      <w:proofErr w:type="spellEnd"/>
+      <w:r>
+        <w:rPr>
+          <w:rFonts w:ascii="Arial" w:eastAsia="Times New Roman" w:hAnsi="Arial" w:cs="Arial"/>
+          <w:color w:val="000000"/>
+        </w:rPr>
+        <w:t xml:space="preserve"> constructed by the main program with all the hardware info needed to receive values from the physical feedback device. </w:t>
       </w:r>
     </w:p>
     <w:p>
@@ -1262,9 +1447,8 @@
       <w:pPr>
         <w:spacing w:after="0" w:line="240" w:lineRule="auto"/>
         <w:rPr>
-          <w:rFonts w:ascii="Times New Roman" w:eastAsia="Times New Roman" w:hAnsi="Times New Roman" w:cs="Times New Roman"/>
-          <w:sz w:val="24"/>
-          <w:szCs w:val="24"/>
+          <w:rFonts w:ascii="Arial" w:eastAsia="Times New Roman" w:hAnsi="Arial" w:cs="Arial"/>
+          <w:color w:val="000000"/>
         </w:rPr>
       </w:pPr>
       <w:r>
@@ -1272,24 +1456,23 @@
           <w:rFonts w:ascii="Arial" w:eastAsia="Times New Roman" w:hAnsi="Arial" w:cs="Arial"/>
           <w:color w:val="000000"/>
         </w:rPr>
-        <w:t>Adding new modules to the framework, YOU the programmer.</w:t>
-      </w:r>
-    </w:p>
-    <w:p>
-      <w:pPr>
-        <w:spacing w:after="0" w:line="240" w:lineRule="auto"/>
-        <w:rPr>
-          <w:rFonts w:ascii="Times New Roman" w:eastAsia="Times New Roman" w:hAnsi="Times New Roman" w:cs="Times New Roman"/>
-          <w:sz w:val="24"/>
-          <w:szCs w:val="24"/>
-        </w:rPr>
-      </w:pPr>
-      <w:r>
-        <w:rPr>
-          <w:rFonts w:ascii="Arial" w:eastAsia="Times New Roman" w:hAnsi="Arial" w:cs="Arial"/>
-          <w:color w:val="000000"/>
-        </w:rPr>
-        <w:t xml:space="preserve">Remember: IO algorithm classes take in either speed or position with optional feedback device, and output either speed or position. </w:t>
+        <w:t xml:space="preserve">When you make a new module for any of these -- if you want to implement a new feedback device in software, a new motor controller thingy, or just make a new algorithm -- have it inherit from the appropriate superclass, </w:t>
+      </w:r>
+      <w:proofErr w:type="spellStart"/>
+      <w:r>
+        <w:rPr>
+          <w:rFonts w:ascii="Arial" w:eastAsia="Times New Roman" w:hAnsi="Arial" w:cs="Arial"/>
+          <w:color w:val="000000"/>
+        </w:rPr>
+        <w:t>IOAlgorithm</w:t>
+      </w:r>
+      <w:proofErr w:type="spellEnd"/>
+      <w:r>
+        <w:rPr>
+          <w:rFonts w:ascii="Arial" w:eastAsia="Times New Roman" w:hAnsi="Arial" w:cs="Arial"/>
+          <w:color w:val="000000"/>
+        </w:rPr>
+        <w:t xml:space="preserve"> </w:t>
       </w:r>
       <w:proofErr w:type="spellStart"/>
       <w:r>
@@ -1305,81 +1488,233 @@
           <w:rFonts w:ascii="Arial" w:eastAsia="Times New Roman" w:hAnsi="Arial" w:cs="Arial"/>
           <w:color w:val="000000"/>
         </w:rPr>
-        <w:t xml:space="preserve"> classes take either speed or position, and are constructed </w:t>
-      </w:r>
-      <w:proofErr w:type="spellStart"/>
-      <w:r>
-        <w:rPr>
-          <w:rFonts w:ascii="Arial" w:eastAsia="Times New Roman" w:hAnsi="Arial" w:cs="Arial"/>
-          <w:color w:val="000000"/>
-        </w:rPr>
-        <w:t>publically</w:t>
-      </w:r>
-      <w:proofErr w:type="spellEnd"/>
-      <w:r>
-        <w:rPr>
-          <w:rFonts w:ascii="Arial" w:eastAsia="Times New Roman" w:hAnsi="Arial" w:cs="Arial"/>
-          <w:color w:val="000000"/>
-        </w:rPr>
-        <w:t xml:space="preserve"> by the main program with all the hardware info needed to send values to the </w:t>
-      </w:r>
-      <w:proofErr w:type="spellStart"/>
-      <w:r>
-        <w:rPr>
-          <w:rFonts w:ascii="Arial" w:eastAsia="Times New Roman" w:hAnsi="Arial" w:cs="Arial"/>
-          <w:color w:val="000000"/>
-        </w:rPr>
-        <w:t>phyiscal</w:t>
-      </w:r>
-      <w:proofErr w:type="spellEnd"/>
-      <w:r>
-        <w:rPr>
-          <w:rFonts w:ascii="Arial" w:eastAsia="Times New Roman" w:hAnsi="Arial" w:cs="Arial"/>
-          <w:color w:val="000000"/>
-        </w:rPr>
-        <w:t xml:space="preserve"> output device. Feedback devices output either speed or position, and are </w:t>
-      </w:r>
-      <w:proofErr w:type="spellStart"/>
-      <w:r>
-        <w:rPr>
-          <w:rFonts w:ascii="Arial" w:eastAsia="Times New Roman" w:hAnsi="Arial" w:cs="Arial"/>
-          <w:color w:val="000000"/>
-        </w:rPr>
-        <w:t>publically</w:t>
-      </w:r>
-      <w:proofErr w:type="spellEnd"/>
-      <w:r>
-        <w:rPr>
-          <w:rFonts w:ascii="Arial" w:eastAsia="Times New Roman" w:hAnsi="Arial" w:cs="Arial"/>
-          <w:color w:val="000000"/>
-        </w:rPr>
-        <w:t xml:space="preserve"> constructed by the main program with all the hardware info needed to receive values from the physical feedback device. </w:t>
-      </w:r>
-    </w:p>
-    <w:p>
-      <w:pPr>
-        <w:spacing w:after="0" w:line="240" w:lineRule="auto"/>
-        <w:rPr>
-          <w:rFonts w:ascii="Times New Roman" w:eastAsia="Times New Roman" w:hAnsi="Times New Roman" w:cs="Times New Roman"/>
-          <w:sz w:val="24"/>
-          <w:szCs w:val="24"/>
-        </w:rPr>
-      </w:pPr>
-    </w:p>
-    <w:p>
-      <w:pPr>
-        <w:spacing w:after="0" w:line="240" w:lineRule="auto"/>
-        <w:rPr>
-          <w:rFonts w:ascii="Arial" w:eastAsia="Times New Roman" w:hAnsi="Arial" w:cs="Arial"/>
-          <w:color w:val="000000"/>
-        </w:rPr>
-      </w:pPr>
-      <w:r>
-        <w:rPr>
-          <w:rFonts w:ascii="Arial" w:eastAsia="Times New Roman" w:hAnsi="Arial" w:cs="Arial"/>
-          <w:color w:val="000000"/>
-        </w:rPr>
-        <w:t xml:space="preserve">When you make a new module for any of these -- if you want to implement a new feedback device in software, a new motor controller thingy, or just make a new algorithm -- have it inherit from the appropriate superclass, </w:t>
+        <w:t xml:space="preserve"> or </w:t>
+      </w:r>
+      <w:proofErr w:type="spellStart"/>
+      <w:r>
+        <w:rPr>
+          <w:rFonts w:ascii="Arial" w:eastAsia="Times New Roman" w:hAnsi="Arial" w:cs="Arial"/>
+          <w:color w:val="000000"/>
+        </w:rPr>
+        <w:t>FeedbackDevice</w:t>
+      </w:r>
+      <w:proofErr w:type="spellEnd"/>
+      <w:r>
+        <w:rPr>
+          <w:rFonts w:ascii="Arial" w:eastAsia="Times New Roman" w:hAnsi="Arial" w:cs="Arial"/>
+          <w:color w:val="000000"/>
+        </w:rPr>
+        <w:t xml:space="preserve">. These </w:t>
+      </w:r>
+      <w:proofErr w:type="spellStart"/>
+      <w:r>
+        <w:rPr>
+          <w:rFonts w:ascii="Arial" w:eastAsia="Times New Roman" w:hAnsi="Arial" w:cs="Arial"/>
+          <w:color w:val="000000"/>
+        </w:rPr>
+        <w:t>superclasses</w:t>
+      </w:r>
+      <w:proofErr w:type="spellEnd"/>
+      <w:r>
+        <w:rPr>
+          <w:rFonts w:ascii="Arial" w:eastAsia="Times New Roman" w:hAnsi="Arial" w:cs="Arial"/>
+          <w:color w:val="000000"/>
+        </w:rPr>
+        <w:t xml:space="preserve"> contain a virtual method you need to override, </w:t>
+      </w:r>
+      <w:proofErr w:type="spellStart"/>
+      <w:r>
+        <w:rPr>
+          <w:rFonts w:ascii="Arial" w:eastAsia="Times New Roman" w:hAnsi="Arial" w:cs="Arial"/>
+          <w:color w:val="000000"/>
+        </w:rPr>
+        <w:t>IOAlgorithm’s</w:t>
+      </w:r>
+      <w:proofErr w:type="spellEnd"/>
+      <w:r>
+        <w:rPr>
+          <w:rFonts w:ascii="Arial" w:eastAsia="Times New Roman" w:hAnsi="Arial" w:cs="Arial"/>
+          <w:color w:val="000000"/>
+        </w:rPr>
+        <w:t xml:space="preserve"> </w:t>
+      </w:r>
+      <w:proofErr w:type="spellStart"/>
+      <w:r>
+        <w:rPr>
+          <w:rFonts w:ascii="Arial" w:eastAsia="Times New Roman" w:hAnsi="Arial" w:cs="Arial"/>
+          <w:color w:val="000000"/>
+        </w:rPr>
+        <w:t>int</w:t>
+      </w:r>
+      <w:proofErr w:type="spellEnd"/>
+      <w:r>
+        <w:rPr>
+          <w:rFonts w:ascii="Arial" w:eastAsia="Times New Roman" w:hAnsi="Arial" w:cs="Arial"/>
+          <w:color w:val="000000"/>
+        </w:rPr>
+        <w:t xml:space="preserve"> </w:t>
+      </w:r>
+      <w:proofErr w:type="spellStart"/>
+      <w:proofErr w:type="gramStart"/>
+      <w:r>
+        <w:rPr>
+          <w:rFonts w:ascii="Arial" w:eastAsia="Times New Roman" w:hAnsi="Arial" w:cs="Arial"/>
+          <w:color w:val="000000"/>
+        </w:rPr>
+        <w:t>RunAlgorithm</w:t>
+      </w:r>
+      <w:proofErr w:type="spellEnd"/>
+      <w:r>
+        <w:rPr>
+          <w:rFonts w:ascii="Arial" w:eastAsia="Times New Roman" w:hAnsi="Arial" w:cs="Arial"/>
+          <w:color w:val="000000"/>
+        </w:rPr>
+        <w:t>(</w:t>
+      </w:r>
+      <w:proofErr w:type="spellStart"/>
+      <w:proofErr w:type="gramEnd"/>
+      <w:r>
+        <w:rPr>
+          <w:rFonts w:ascii="Arial" w:eastAsia="Times New Roman" w:hAnsi="Arial" w:cs="Arial"/>
+          <w:color w:val="000000"/>
+        </w:rPr>
+        <w:t>const</w:t>
+      </w:r>
+      <w:proofErr w:type="spellEnd"/>
+      <w:r>
+        <w:rPr>
+          <w:rFonts w:ascii="Arial" w:eastAsia="Times New Roman" w:hAnsi="Arial" w:cs="Arial"/>
+          <w:color w:val="000000"/>
+        </w:rPr>
+        <w:t xml:space="preserve"> </w:t>
+      </w:r>
+      <w:proofErr w:type="spellStart"/>
+      <w:r>
+        <w:rPr>
+          <w:rFonts w:ascii="Arial" w:eastAsia="Times New Roman" w:hAnsi="Arial" w:cs="Arial"/>
+          <w:color w:val="000000"/>
+        </w:rPr>
+        <w:t>int</w:t>
+      </w:r>
+      <w:proofErr w:type="spellEnd"/>
+      <w:r>
+        <w:rPr>
+          <w:rFonts w:ascii="Arial" w:eastAsia="Times New Roman" w:hAnsi="Arial" w:cs="Arial"/>
+          <w:color w:val="000000"/>
+        </w:rPr>
+        <w:t xml:space="preserve">), </w:t>
+      </w:r>
+      <w:proofErr w:type="spellStart"/>
+      <w:r>
+        <w:rPr>
+          <w:rFonts w:ascii="Arial" w:eastAsia="Times New Roman" w:hAnsi="Arial" w:cs="Arial"/>
+          <w:color w:val="000000"/>
+        </w:rPr>
+        <w:t>OutputDevice’s</w:t>
+      </w:r>
+      <w:proofErr w:type="spellEnd"/>
+      <w:r>
+        <w:rPr>
+          <w:rFonts w:ascii="Arial" w:eastAsia="Times New Roman" w:hAnsi="Arial" w:cs="Arial"/>
+          <w:color w:val="000000"/>
+        </w:rPr>
+        <w:t xml:space="preserve"> void move(</w:t>
+      </w:r>
+      <w:proofErr w:type="spellStart"/>
+      <w:r>
+        <w:rPr>
+          <w:rFonts w:ascii="Arial" w:eastAsia="Times New Roman" w:hAnsi="Arial" w:cs="Arial"/>
+          <w:color w:val="000000"/>
+        </w:rPr>
+        <w:t>const</w:t>
+      </w:r>
+      <w:proofErr w:type="spellEnd"/>
+      <w:r>
+        <w:rPr>
+          <w:rFonts w:ascii="Arial" w:eastAsia="Times New Roman" w:hAnsi="Arial" w:cs="Arial"/>
+          <w:color w:val="000000"/>
+        </w:rPr>
+        <w:t xml:space="preserve"> </w:t>
+      </w:r>
+      <w:proofErr w:type="spellStart"/>
+      <w:r>
+        <w:rPr>
+          <w:rFonts w:ascii="Arial" w:eastAsia="Times New Roman" w:hAnsi="Arial" w:cs="Arial"/>
+          <w:color w:val="000000"/>
+        </w:rPr>
+        <w:t>int</w:t>
+      </w:r>
+      <w:proofErr w:type="spellEnd"/>
+      <w:r>
+        <w:rPr>
+          <w:rFonts w:ascii="Arial" w:eastAsia="Times New Roman" w:hAnsi="Arial" w:cs="Arial"/>
+          <w:color w:val="000000"/>
+        </w:rPr>
+        <w:t xml:space="preserve">), and </w:t>
+      </w:r>
+      <w:proofErr w:type="spellStart"/>
+      <w:r>
+        <w:rPr>
+          <w:rFonts w:ascii="Arial" w:eastAsia="Times New Roman" w:hAnsi="Arial" w:cs="Arial"/>
+          <w:color w:val="000000"/>
+        </w:rPr>
+        <w:t>FeedbackDevice’s</w:t>
+      </w:r>
+      <w:proofErr w:type="spellEnd"/>
+      <w:r>
+        <w:rPr>
+          <w:rFonts w:ascii="Arial" w:eastAsia="Times New Roman" w:hAnsi="Arial" w:cs="Arial"/>
+          <w:color w:val="000000"/>
+        </w:rPr>
+        <w:t xml:space="preserve"> </w:t>
+      </w:r>
+      <w:proofErr w:type="spellStart"/>
+      <w:r>
+        <w:rPr>
+          <w:rFonts w:ascii="Arial" w:eastAsia="Times New Roman" w:hAnsi="Arial" w:cs="Arial"/>
+          <w:color w:val="000000"/>
+        </w:rPr>
+        <w:t>int</w:t>
+      </w:r>
+      <w:proofErr w:type="spellEnd"/>
+      <w:r>
+        <w:rPr>
+          <w:rFonts w:ascii="Arial" w:eastAsia="Times New Roman" w:hAnsi="Arial" w:cs="Arial"/>
+          <w:color w:val="000000"/>
+        </w:rPr>
+        <w:t xml:space="preserve"> </w:t>
+      </w:r>
+      <w:proofErr w:type="spellStart"/>
+      <w:r>
+        <w:rPr>
+          <w:rFonts w:ascii="Arial" w:eastAsia="Times New Roman" w:hAnsi="Arial" w:cs="Arial"/>
+          <w:color w:val="000000"/>
+        </w:rPr>
+        <w:t>getFeedback</w:t>
+      </w:r>
+      <w:proofErr w:type="spellEnd"/>
+      <w:r>
+        <w:rPr>
+          <w:rFonts w:ascii="Arial" w:eastAsia="Times New Roman" w:hAnsi="Arial" w:cs="Arial"/>
+          <w:color w:val="000000"/>
+        </w:rPr>
+        <w:t xml:space="preserve">(); Some contain </w:t>
+      </w:r>
+      <w:proofErr w:type="spellStart"/>
+      <w:r>
+        <w:rPr>
+          <w:rFonts w:ascii="Arial" w:eastAsia="Times New Roman" w:hAnsi="Arial" w:cs="Arial"/>
+          <w:color w:val="000000"/>
+        </w:rPr>
+        <w:t>enums</w:t>
+      </w:r>
+      <w:proofErr w:type="spellEnd"/>
+      <w:r>
+        <w:rPr>
+          <w:rFonts w:ascii="Arial" w:eastAsia="Times New Roman" w:hAnsi="Arial" w:cs="Arial"/>
+          <w:color w:val="000000"/>
+        </w:rPr>
+        <w:t xml:space="preserve"> internally for what type of in/out they have, make sure to set that if so. Finally, if you’ve made a new </w:t>
       </w:r>
       <w:proofErr w:type="spellStart"/>
       <w:r>
@@ -1395,310 +1730,80 @@
           <w:rFonts w:ascii="Arial" w:eastAsia="Times New Roman" w:hAnsi="Arial" w:cs="Arial"/>
           <w:color w:val="000000"/>
         </w:rPr>
-        <w:t xml:space="preserve"> </w:t>
-      </w:r>
-      <w:proofErr w:type="spellStart"/>
-      <w:r>
-        <w:rPr>
-          <w:rFonts w:ascii="Arial" w:eastAsia="Times New Roman" w:hAnsi="Arial" w:cs="Arial"/>
-          <w:color w:val="000000"/>
-        </w:rPr>
-        <w:t>OutputDevice</w:t>
-      </w:r>
-      <w:proofErr w:type="spellEnd"/>
-      <w:r>
-        <w:rPr>
-          <w:rFonts w:ascii="Arial" w:eastAsia="Times New Roman" w:hAnsi="Arial" w:cs="Arial"/>
-          <w:color w:val="000000"/>
-        </w:rPr>
-        <w:t xml:space="preserve"> or </w:t>
-      </w:r>
-      <w:proofErr w:type="spellStart"/>
-      <w:r>
-        <w:rPr>
-          <w:rFonts w:ascii="Arial" w:eastAsia="Times New Roman" w:hAnsi="Arial" w:cs="Arial"/>
-          <w:color w:val="000000"/>
-        </w:rPr>
-        <w:t>FeedbackDevice</w:t>
-      </w:r>
-      <w:proofErr w:type="spellEnd"/>
-      <w:r>
-        <w:rPr>
-          <w:rFonts w:ascii="Arial" w:eastAsia="Times New Roman" w:hAnsi="Arial" w:cs="Arial"/>
-          <w:color w:val="000000"/>
-        </w:rPr>
-        <w:t xml:space="preserve">. These </w:t>
-      </w:r>
-      <w:proofErr w:type="spellStart"/>
+        <w:t xml:space="preserve"> that doesn’t use a feedback device</w:t>
+      </w:r>
+      <w:r>
+        <w:rPr>
+          <w:rFonts w:ascii="Arial" w:eastAsia="Times New Roman" w:hAnsi="Arial" w:cs="Arial"/>
+          <w:color w:val="000000"/>
+        </w:rPr>
+        <w:t xml:space="preserve"> then you </w:t>
+      </w:r>
+      <w:proofErr w:type="gramStart"/>
+      <w:r>
+        <w:rPr>
+          <w:rFonts w:ascii="Arial" w:eastAsia="Times New Roman" w:hAnsi="Arial" w:cs="Arial"/>
+          <w:color w:val="000000"/>
+        </w:rPr>
+        <w:t>have to</w:t>
+      </w:r>
+      <w:proofErr w:type="gramEnd"/>
+      <w:r>
+        <w:rPr>
+          <w:rFonts w:ascii="Arial" w:eastAsia="Times New Roman" w:hAnsi="Arial" w:cs="Arial"/>
+          <w:color w:val="000000"/>
+        </w:rPr>
+        <w:t xml:space="preserve"> edit</w:t>
+      </w:r>
+      <w:r>
+        <w:rPr>
+          <w:rFonts w:ascii="Arial" w:eastAsia="Times New Roman" w:hAnsi="Arial" w:cs="Arial"/>
+          <w:color w:val="000000"/>
+        </w:rPr>
+        <w:t xml:space="preserve"> Joint</w:t>
+      </w:r>
+      <w:r>
+        <w:rPr>
+          <w:rFonts w:ascii="Arial" w:eastAsia="Times New Roman" w:hAnsi="Arial" w:cs="Arial"/>
+          <w:color w:val="000000"/>
+        </w:rPr>
+        <w:t xml:space="preserve"> Interface’s </w:t>
+      </w:r>
+      <w:r>
+        <w:rPr>
+          <w:rFonts w:ascii="Arial" w:eastAsia="Times New Roman" w:hAnsi="Arial" w:cs="Arial"/>
+          <w:color w:val="000000"/>
+        </w:rPr>
+        <w:t>selector methods – the methods that choose an algorithm to use --</w:t>
+      </w:r>
+      <w:r>
+        <w:rPr>
+          <w:rFonts w:ascii="Arial" w:eastAsia="Times New Roman" w:hAnsi="Arial" w:cs="Arial"/>
+          <w:color w:val="000000"/>
+        </w:rPr>
+        <w:t xml:space="preserve"> so that it knows that it can select your new class, and make sure that it will only select it if your algorithm is appropriate based on what the passed </w:t>
+      </w:r>
+      <w:r>
+        <w:rPr>
+          <w:rFonts w:ascii="Arial" w:eastAsia="Times New Roman" w:hAnsi="Arial" w:cs="Arial"/>
+          <w:color w:val="000000"/>
+        </w:rPr>
+        <w:t xml:space="preserve">output </w:t>
+      </w:r>
+      <w:r>
+        <w:rPr>
+          <w:rFonts w:ascii="Arial" w:eastAsia="Times New Roman" w:hAnsi="Arial" w:cs="Arial"/>
+          <w:color w:val="000000"/>
+        </w:rPr>
+        <w:t xml:space="preserve">device wants and what the main </w:t>
+      </w:r>
       <w:r>
         <w:rPr>
           <w:rFonts w:ascii="Arial" w:eastAsia="Times New Roman" w:hAnsi="Arial" w:cs="Arial"/>
           <w:color w:val="000000"/>
         </w:rPr>
         <w:lastRenderedPageBreak/>
-        <w:t>superclasses</w:t>
-      </w:r>
-      <w:proofErr w:type="spellEnd"/>
-      <w:r>
-        <w:rPr>
-          <w:rFonts w:ascii="Arial" w:eastAsia="Times New Roman" w:hAnsi="Arial" w:cs="Arial"/>
-          <w:color w:val="000000"/>
-        </w:rPr>
-        <w:t xml:space="preserve"> contain a virtual method you need to override, </w:t>
-      </w:r>
-      <w:proofErr w:type="spellStart"/>
-      <w:r>
-        <w:rPr>
-          <w:rFonts w:ascii="Arial" w:eastAsia="Times New Roman" w:hAnsi="Arial" w:cs="Arial"/>
-          <w:color w:val="000000"/>
-        </w:rPr>
-        <w:t>IOAlgorithm’s</w:t>
-      </w:r>
-      <w:proofErr w:type="spellEnd"/>
-      <w:r>
-        <w:rPr>
-          <w:rFonts w:ascii="Arial" w:eastAsia="Times New Roman" w:hAnsi="Arial" w:cs="Arial"/>
-          <w:color w:val="000000"/>
-        </w:rPr>
-        <w:t xml:space="preserve"> </w:t>
-      </w:r>
-      <w:proofErr w:type="spellStart"/>
-      <w:r>
-        <w:rPr>
-          <w:rFonts w:ascii="Arial" w:eastAsia="Times New Roman" w:hAnsi="Arial" w:cs="Arial"/>
-          <w:color w:val="000000"/>
-        </w:rPr>
-        <w:t>int</w:t>
-      </w:r>
-      <w:proofErr w:type="spellEnd"/>
-      <w:r>
-        <w:rPr>
-          <w:rFonts w:ascii="Arial" w:eastAsia="Times New Roman" w:hAnsi="Arial" w:cs="Arial"/>
-          <w:color w:val="000000"/>
-        </w:rPr>
-        <w:t xml:space="preserve"> </w:t>
-      </w:r>
-      <w:proofErr w:type="spellStart"/>
-      <w:proofErr w:type="gramStart"/>
-      <w:r>
-        <w:rPr>
-          <w:rFonts w:ascii="Arial" w:eastAsia="Times New Roman" w:hAnsi="Arial" w:cs="Arial"/>
-          <w:color w:val="000000"/>
-        </w:rPr>
-        <w:t>RunAlgorithm</w:t>
-      </w:r>
-      <w:proofErr w:type="spellEnd"/>
-      <w:r>
-        <w:rPr>
-          <w:rFonts w:ascii="Arial" w:eastAsia="Times New Roman" w:hAnsi="Arial" w:cs="Arial"/>
-          <w:color w:val="000000"/>
-        </w:rPr>
-        <w:t>(</w:t>
-      </w:r>
-      <w:proofErr w:type="spellStart"/>
-      <w:proofErr w:type="gramEnd"/>
-      <w:r>
-        <w:rPr>
-          <w:rFonts w:ascii="Arial" w:eastAsia="Times New Roman" w:hAnsi="Arial" w:cs="Arial"/>
-          <w:color w:val="000000"/>
-        </w:rPr>
-        <w:t>const</w:t>
-      </w:r>
-      <w:proofErr w:type="spellEnd"/>
-      <w:r>
-        <w:rPr>
-          <w:rFonts w:ascii="Arial" w:eastAsia="Times New Roman" w:hAnsi="Arial" w:cs="Arial"/>
-          <w:color w:val="000000"/>
-        </w:rPr>
-        <w:t xml:space="preserve"> </w:t>
-      </w:r>
-      <w:proofErr w:type="spellStart"/>
-      <w:r>
-        <w:rPr>
-          <w:rFonts w:ascii="Arial" w:eastAsia="Times New Roman" w:hAnsi="Arial" w:cs="Arial"/>
-          <w:color w:val="000000"/>
-        </w:rPr>
-        <w:t>int</w:t>
-      </w:r>
-      <w:proofErr w:type="spellEnd"/>
-      <w:r>
-        <w:rPr>
-          <w:rFonts w:ascii="Arial" w:eastAsia="Times New Roman" w:hAnsi="Arial" w:cs="Arial"/>
-          <w:color w:val="000000"/>
-        </w:rPr>
-        <w:t xml:space="preserve">), </w:t>
-      </w:r>
-      <w:proofErr w:type="spellStart"/>
-      <w:r>
-        <w:rPr>
-          <w:rFonts w:ascii="Arial" w:eastAsia="Times New Roman" w:hAnsi="Arial" w:cs="Arial"/>
-          <w:color w:val="000000"/>
-        </w:rPr>
-        <w:t>OutputDevice’s</w:t>
-      </w:r>
-      <w:proofErr w:type="spellEnd"/>
-      <w:r>
-        <w:rPr>
-          <w:rFonts w:ascii="Arial" w:eastAsia="Times New Roman" w:hAnsi="Arial" w:cs="Arial"/>
-          <w:color w:val="000000"/>
-        </w:rPr>
-        <w:t xml:space="preserve"> void move(</w:t>
-      </w:r>
-      <w:proofErr w:type="spellStart"/>
-      <w:r>
-        <w:rPr>
-          <w:rFonts w:ascii="Arial" w:eastAsia="Times New Roman" w:hAnsi="Arial" w:cs="Arial"/>
-          <w:color w:val="000000"/>
-        </w:rPr>
-        <w:t>const</w:t>
-      </w:r>
-      <w:proofErr w:type="spellEnd"/>
-      <w:r>
-        <w:rPr>
-          <w:rFonts w:ascii="Arial" w:eastAsia="Times New Roman" w:hAnsi="Arial" w:cs="Arial"/>
-          <w:color w:val="000000"/>
-        </w:rPr>
-        <w:t xml:space="preserve"> </w:t>
-      </w:r>
-      <w:proofErr w:type="spellStart"/>
-      <w:r>
-        <w:rPr>
-          <w:rFonts w:ascii="Arial" w:eastAsia="Times New Roman" w:hAnsi="Arial" w:cs="Arial"/>
-          <w:color w:val="000000"/>
-        </w:rPr>
-        <w:t>int</w:t>
-      </w:r>
-      <w:proofErr w:type="spellEnd"/>
-      <w:r>
-        <w:rPr>
-          <w:rFonts w:ascii="Arial" w:eastAsia="Times New Roman" w:hAnsi="Arial" w:cs="Arial"/>
-          <w:color w:val="000000"/>
-        </w:rPr>
-        <w:t xml:space="preserve">), and </w:t>
-      </w:r>
-      <w:proofErr w:type="spellStart"/>
-      <w:r>
-        <w:rPr>
-          <w:rFonts w:ascii="Arial" w:eastAsia="Times New Roman" w:hAnsi="Arial" w:cs="Arial"/>
-          <w:color w:val="000000"/>
-        </w:rPr>
-        <w:t>FeedbackDevice’s</w:t>
-      </w:r>
-      <w:proofErr w:type="spellEnd"/>
-      <w:r>
-        <w:rPr>
-          <w:rFonts w:ascii="Arial" w:eastAsia="Times New Roman" w:hAnsi="Arial" w:cs="Arial"/>
-          <w:color w:val="000000"/>
-        </w:rPr>
-        <w:t xml:space="preserve"> </w:t>
-      </w:r>
-      <w:proofErr w:type="spellStart"/>
-      <w:r>
-        <w:rPr>
-          <w:rFonts w:ascii="Arial" w:eastAsia="Times New Roman" w:hAnsi="Arial" w:cs="Arial"/>
-          <w:color w:val="000000"/>
-        </w:rPr>
-        <w:t>int</w:t>
-      </w:r>
-      <w:proofErr w:type="spellEnd"/>
-      <w:r>
-        <w:rPr>
-          <w:rFonts w:ascii="Arial" w:eastAsia="Times New Roman" w:hAnsi="Arial" w:cs="Arial"/>
-          <w:color w:val="000000"/>
-        </w:rPr>
-        <w:t xml:space="preserve"> </w:t>
-      </w:r>
-      <w:proofErr w:type="spellStart"/>
-      <w:r>
-        <w:rPr>
-          <w:rFonts w:ascii="Arial" w:eastAsia="Times New Roman" w:hAnsi="Arial" w:cs="Arial"/>
-          <w:color w:val="000000"/>
-        </w:rPr>
-        <w:t>getFeedback</w:t>
-      </w:r>
-      <w:proofErr w:type="spellEnd"/>
-      <w:r>
-        <w:rPr>
-          <w:rFonts w:ascii="Arial" w:eastAsia="Times New Roman" w:hAnsi="Arial" w:cs="Arial"/>
-          <w:color w:val="000000"/>
-        </w:rPr>
-        <w:t xml:space="preserve">(); Some contain </w:t>
-      </w:r>
-      <w:proofErr w:type="spellStart"/>
-      <w:r>
-        <w:rPr>
-          <w:rFonts w:ascii="Arial" w:eastAsia="Times New Roman" w:hAnsi="Arial" w:cs="Arial"/>
-          <w:color w:val="000000"/>
-        </w:rPr>
-        <w:t>enums</w:t>
-      </w:r>
-      <w:proofErr w:type="spellEnd"/>
-      <w:r>
-        <w:rPr>
-          <w:rFonts w:ascii="Arial" w:eastAsia="Times New Roman" w:hAnsi="Arial" w:cs="Arial"/>
-          <w:color w:val="000000"/>
-        </w:rPr>
-        <w:t xml:space="preserve"> internally for what type of in/out they have, make sure to set that if so. Finally, if you’ve made a new </w:t>
-      </w:r>
-      <w:proofErr w:type="spellStart"/>
-      <w:r>
-        <w:rPr>
-          <w:rFonts w:ascii="Arial" w:eastAsia="Times New Roman" w:hAnsi="Arial" w:cs="Arial"/>
-          <w:color w:val="000000"/>
-        </w:rPr>
-        <w:t>IOAlgorithm</w:t>
-      </w:r>
-      <w:proofErr w:type="spellEnd"/>
-      <w:r>
-        <w:rPr>
-          <w:rFonts w:ascii="Arial" w:eastAsia="Times New Roman" w:hAnsi="Arial" w:cs="Arial"/>
-          <w:color w:val="000000"/>
-        </w:rPr>
-        <w:t xml:space="preserve"> then you </w:t>
-      </w:r>
-      <w:proofErr w:type="gramStart"/>
-      <w:r>
-        <w:rPr>
-          <w:rFonts w:ascii="Arial" w:eastAsia="Times New Roman" w:hAnsi="Arial" w:cs="Arial"/>
-          <w:color w:val="000000"/>
-        </w:rPr>
-        <w:t>have to</w:t>
-      </w:r>
-      <w:proofErr w:type="gramEnd"/>
-      <w:r>
-        <w:rPr>
-          <w:rFonts w:ascii="Arial" w:eastAsia="Times New Roman" w:hAnsi="Arial" w:cs="Arial"/>
-          <w:color w:val="000000"/>
-        </w:rPr>
-        <w:t xml:space="preserve"> edit</w:t>
-      </w:r>
-      <w:r>
-        <w:rPr>
-          <w:rFonts w:ascii="Arial" w:eastAsia="Times New Roman" w:hAnsi="Arial" w:cs="Arial"/>
-          <w:color w:val="000000"/>
-        </w:rPr>
-        <w:t xml:space="preserve"> Joint</w:t>
-      </w:r>
-      <w:r>
-        <w:rPr>
-          <w:rFonts w:ascii="Arial" w:eastAsia="Times New Roman" w:hAnsi="Arial" w:cs="Arial"/>
-          <w:color w:val="000000"/>
-        </w:rPr>
-        <w:t xml:space="preserve"> Interface’s </w:t>
-      </w:r>
-      <w:r>
-        <w:rPr>
-          <w:rFonts w:ascii="Arial" w:eastAsia="Times New Roman" w:hAnsi="Arial" w:cs="Arial"/>
-          <w:color w:val="000000"/>
-        </w:rPr>
-        <w:t>selector methods – the methods that choose an algorithm to use --</w:t>
-      </w:r>
-      <w:r>
-        <w:rPr>
-          <w:rFonts w:ascii="Arial" w:eastAsia="Times New Roman" w:hAnsi="Arial" w:cs="Arial"/>
-          <w:color w:val="000000"/>
-        </w:rPr>
-        <w:t xml:space="preserve"> so that it knows that it can select your new class, and make sure that it will only select it if your algorithm is appropriate based on what the passed device wants and what the passed feedback device wants and what the main program’s input type is.</w:t>
+        <w:t>program’s input type is.</w:t>
       </w:r>
       <w:r>
         <w:rPr>
@@ -2004,8 +2109,6 @@
               </w:rPr>
               <w:t>Single Motor Joint, Tilt Joint, or Rotate Joint</w:t>
             </w:r>
-            <w:bookmarkStart w:id="0" w:name="_GoBack"/>
-            <w:bookmarkEnd w:id="0"/>
           </w:p>
         </w:tc>
       </w:tr>
@@ -2434,6 +2537,8 @@
         </w:rPr>
         <w:br/>
       </w:r>
+      <w:bookmarkStart w:id="0" w:name="_GoBack"/>
+      <w:bookmarkEnd w:id="0"/>
     </w:p>
     <w:sectPr>
       <w:pgSz w:w="12240" w:h="15840"/>

</xml_diff>